<commit_message>
Updated document with class design
</commit_message>
<xml_diff>
--- a/SearchProgram.docx
+++ b/SearchProgram.docx
@@ -1,6 +1,6 @@
 
 <file path=word/document.xml><?xml version="1.0" encoding="utf-8"?>
-<w:document xmlns:wpc="http://schemas.microsoft.com/office/word/2010/wordprocessingCanvas" xmlns:cx="http://schemas.microsoft.com/office/drawing/2014/chartex" xmlns:cx1="http://schemas.microsoft.com/office/drawing/2015/9/8/chartex" xmlns:cx2="http://schemas.microsoft.com/office/drawing/2015/10/21/chartex" xmlns:cx3="http://schemas.microsoft.com/office/drawing/2016/5/9/chartex" xmlns:cx4="http://schemas.microsoft.com/office/drawing/2016/5/10/chartex" xmlns:cx5="http://schemas.microsoft.com/office/drawing/2016/5/11/chartex" xmlns:cx6="http://schemas.microsoft.com/office/drawing/2016/5/12/chartex" xmlns:cx7="http://schemas.microsoft.com/office/drawing/2016/5/13/chartex" xmlns:cx8="http://schemas.microsoft.com/office/drawing/2016/5/14/chartex" xmlns:mc="http://schemas.openxmlformats.org/markup-compatibility/2006" xmlns:aink="http://schemas.microsoft.com/office/drawing/2016/ink" xmlns:am3d="http://schemas.microsoft.com/office/drawing/2017/model3d" xmlns:o="urn:schemas-microsoft-com:office:office" xmlns:r="http://schemas.openxmlformats.org/officeDocument/2006/relationships" xmlns:m="http://schemas.openxmlformats.org/officeDocument/2006/math" xmlns:v="urn:schemas-microsoft-com:vml" xmlns:wp14="http://schemas.microsoft.com/office/word/2010/wordprocessingDrawing" xmlns:wp="http://schemas.openxmlformats.org/drawingml/2006/wordprocessingDrawing" xmlns:w10="urn:schemas-microsoft-com:office:word" xmlns:w="http://schemas.openxmlformats.org/wordprocessingml/2006/main" xmlns:w14="http://schemas.microsoft.com/office/word/2010/wordml" xmlns:w15="http://schemas.microsoft.com/office/word/2012/wordml" xmlns:w16cid="http://schemas.microsoft.com/office/word/2016/wordml/cid" xmlns:w16se="http://schemas.microsoft.com/office/word/2015/wordml/symex" xmlns:wpg="http://schemas.microsoft.com/office/word/2010/wordprocessingGroup" xmlns:wpi="http://schemas.microsoft.com/office/word/2010/wordprocessingInk" xmlns:wne="http://schemas.microsoft.com/office/word/2006/wordml" xmlns:wps="http://schemas.microsoft.com/office/word/2010/wordprocessingShape" mc:Ignorable="w14 w15 w16se w16cid wp14">
+<w:document xmlns:wpc="http://schemas.microsoft.com/office/word/2010/wordprocessingCanvas" xmlns:cx="http://schemas.microsoft.com/office/drawing/2014/chartex" xmlns:cx1="http://schemas.microsoft.com/office/drawing/2015/9/8/chartex" xmlns:cx2="http://schemas.microsoft.com/office/drawing/2015/10/21/chartex" xmlns:cx3="http://schemas.microsoft.com/office/drawing/2016/5/9/chartex" xmlns:cx4="http://schemas.microsoft.com/office/drawing/2016/5/10/chartex" xmlns:cx5="http://schemas.microsoft.com/office/drawing/2016/5/11/chartex" xmlns:mc="http://schemas.openxmlformats.org/markup-compatibility/2006" xmlns:o="urn:schemas-microsoft-com:office:office" xmlns:r="http://schemas.openxmlformats.org/officeDocument/2006/relationships" xmlns:m="http://schemas.openxmlformats.org/officeDocument/2006/math" xmlns:v="urn:schemas-microsoft-com:vml" xmlns:wp14="http://schemas.microsoft.com/office/word/2010/wordprocessingDrawing" xmlns:wp="http://schemas.openxmlformats.org/drawingml/2006/wordprocessingDrawing" xmlns:w10="urn:schemas-microsoft-com:office:word" xmlns:w="http://schemas.openxmlformats.org/wordprocessingml/2006/main" xmlns:w14="http://schemas.microsoft.com/office/word/2010/wordml" xmlns:w15="http://schemas.microsoft.com/office/word/2012/wordml" xmlns:w16se="http://schemas.microsoft.com/office/word/2015/wordml/symex" xmlns:wpg="http://schemas.microsoft.com/office/word/2010/wordprocessingGroup" xmlns:wpi="http://schemas.microsoft.com/office/word/2010/wordprocessingInk" xmlns:wne="http://schemas.microsoft.com/office/word/2006/wordml" xmlns:wps="http://schemas.microsoft.com/office/word/2010/wordprocessingShape" mc:Ignorable="w14 w15 w16se wp14">
   <w:body>
     <w:p>
       <w:pPr>
@@ -60,19 +60,15 @@
         </w:numPr>
         <w:spacing w:after="0" w:line="240" w:lineRule="auto"/>
         <w:rPr>
-          <w:rFonts w:ascii="Arial" w:eastAsia="Times New Roman" w:hAnsi="Arial" w:cs="Arial"/>
-          <w:color w:val="222222"/>
-          <w:sz w:val="24"/>
-          <w:szCs w:val="24"/>
-          <w:lang w:eastAsia="en-IN"/>
-        </w:rPr>
-      </w:pPr>
-      <w:r>
-        <w:rPr>
-          <w:rFonts w:ascii="Arial" w:eastAsia="Times New Roman" w:hAnsi="Arial" w:cs="Arial"/>
-          <w:color w:val="222222"/>
-          <w:sz w:val="24"/>
-          <w:szCs w:val="24"/>
+          <w:rFonts w:eastAsia="Times New Roman" w:cstheme="minorHAnsi"/>
+          <w:color w:val="222222"/>
+          <w:lang w:eastAsia="en-IN"/>
+        </w:rPr>
+      </w:pPr>
+      <w:r>
+        <w:rPr>
+          <w:rFonts w:eastAsia="Times New Roman" w:cstheme="minorHAnsi"/>
+          <w:color w:val="222222"/>
           <w:lang w:eastAsia="en-IN"/>
         </w:rPr>
         <w:t>Write Command Line interface for search sequence of integers in given matrix of integers rows.</w:t>
@@ -87,19 +83,15 @@
         </w:numPr>
         <w:spacing w:after="0" w:line="240" w:lineRule="auto"/>
         <w:rPr>
-          <w:rFonts w:ascii="Arial" w:eastAsia="Times New Roman" w:hAnsi="Arial" w:cs="Arial"/>
-          <w:color w:val="222222"/>
-          <w:sz w:val="24"/>
-          <w:szCs w:val="24"/>
-          <w:lang w:eastAsia="en-IN"/>
-        </w:rPr>
-      </w:pPr>
-      <w:r>
-        <w:rPr>
-          <w:rFonts w:ascii="Arial" w:eastAsia="Times New Roman" w:hAnsi="Arial" w:cs="Arial"/>
-          <w:color w:val="222222"/>
-          <w:sz w:val="24"/>
-          <w:szCs w:val="24"/>
+          <w:rFonts w:eastAsia="Times New Roman" w:cstheme="minorHAnsi"/>
+          <w:color w:val="222222"/>
+          <w:lang w:eastAsia="en-IN"/>
+        </w:rPr>
+      </w:pPr>
+      <w:r>
+        <w:rPr>
+          <w:rFonts w:eastAsia="Times New Roman" w:cstheme="minorHAnsi"/>
+          <w:color w:val="222222"/>
           <w:lang w:eastAsia="en-IN"/>
         </w:rPr>
         <w:t>Input matrix data should be private to the class.</w:t>
@@ -114,19 +106,15 @@
         </w:numPr>
         <w:spacing w:after="0" w:line="240" w:lineRule="auto"/>
         <w:rPr>
-          <w:rFonts w:ascii="Arial" w:eastAsia="Times New Roman" w:hAnsi="Arial" w:cs="Arial"/>
-          <w:color w:val="222222"/>
-          <w:sz w:val="24"/>
-          <w:szCs w:val="24"/>
-          <w:lang w:eastAsia="en-IN"/>
-        </w:rPr>
-      </w:pPr>
-      <w:r>
-        <w:rPr>
-          <w:rFonts w:ascii="Arial" w:eastAsia="Times New Roman" w:hAnsi="Arial" w:cs="Arial"/>
-          <w:color w:val="222222"/>
-          <w:sz w:val="24"/>
-          <w:szCs w:val="24"/>
+          <w:rFonts w:eastAsia="Times New Roman" w:cstheme="minorHAnsi"/>
+          <w:color w:val="222222"/>
+          <w:lang w:eastAsia="en-IN"/>
+        </w:rPr>
+      </w:pPr>
+      <w:r>
+        <w:rPr>
+          <w:rFonts w:eastAsia="Times New Roman" w:cstheme="minorHAnsi"/>
+          <w:color w:val="222222"/>
           <w:lang w:eastAsia="en-IN"/>
         </w:rPr>
         <w:t>Implement search functions for below criteria.</w:t>
@@ -141,19 +129,15 @@
         </w:numPr>
         <w:spacing w:after="0" w:line="240" w:lineRule="auto"/>
         <w:rPr>
-          <w:rFonts w:ascii="Arial" w:eastAsia="Times New Roman" w:hAnsi="Arial" w:cs="Arial"/>
-          <w:color w:val="222222"/>
-          <w:sz w:val="24"/>
-          <w:szCs w:val="24"/>
-          <w:lang w:eastAsia="en-IN"/>
-        </w:rPr>
-      </w:pPr>
-      <w:r>
-        <w:rPr>
-          <w:rFonts w:ascii="Arial" w:eastAsia="Times New Roman" w:hAnsi="Arial" w:cs="Arial"/>
-          <w:color w:val="222222"/>
-          <w:sz w:val="24"/>
-          <w:szCs w:val="24"/>
+          <w:rFonts w:eastAsia="Times New Roman" w:cstheme="minorHAnsi"/>
+          <w:color w:val="222222"/>
+          <w:lang w:eastAsia="en-IN"/>
+        </w:rPr>
+      </w:pPr>
+      <w:r>
+        <w:rPr>
+          <w:rFonts w:eastAsia="Times New Roman" w:cstheme="minorHAnsi"/>
+          <w:color w:val="222222"/>
           <w:lang w:eastAsia="en-IN"/>
         </w:rPr>
         <w:t xml:space="preserve">Find all rows that have a specific sequence of numbers </w:t>
@@ -168,19 +152,15 @@
         </w:numPr>
         <w:spacing w:after="0" w:line="240" w:lineRule="auto"/>
         <w:rPr>
-          <w:rFonts w:ascii="Arial" w:eastAsia="Times New Roman" w:hAnsi="Arial" w:cs="Arial"/>
-          <w:color w:val="222222"/>
-          <w:sz w:val="24"/>
-          <w:szCs w:val="24"/>
-          <w:lang w:eastAsia="en-IN"/>
-        </w:rPr>
-      </w:pPr>
-      <w:r>
-        <w:rPr>
-          <w:rFonts w:ascii="Arial" w:eastAsia="Times New Roman" w:hAnsi="Arial" w:cs="Arial"/>
-          <w:color w:val="222222"/>
-          <w:sz w:val="24"/>
-          <w:szCs w:val="24"/>
+          <w:rFonts w:eastAsia="Times New Roman" w:cstheme="minorHAnsi"/>
+          <w:color w:val="222222"/>
+          <w:lang w:eastAsia="en-IN"/>
+        </w:rPr>
+      </w:pPr>
+      <w:r>
+        <w:rPr>
+          <w:rFonts w:eastAsia="Times New Roman" w:cstheme="minorHAnsi"/>
+          <w:color w:val="222222"/>
           <w:lang w:eastAsia="en-IN"/>
         </w:rPr>
         <w:t xml:space="preserve">Find all rows that contain all the required numbers </w:t>
@@ -195,19 +175,15 @@
         </w:numPr>
         <w:spacing w:after="0" w:line="240" w:lineRule="auto"/>
         <w:rPr>
-          <w:rFonts w:ascii="Arial" w:eastAsia="Times New Roman" w:hAnsi="Arial" w:cs="Arial"/>
-          <w:color w:val="222222"/>
-          <w:sz w:val="24"/>
-          <w:szCs w:val="24"/>
-          <w:lang w:eastAsia="en-IN"/>
-        </w:rPr>
-      </w:pPr>
-      <w:r>
-        <w:rPr>
-          <w:rFonts w:ascii="Arial" w:eastAsia="Times New Roman" w:hAnsi="Arial" w:cs="Arial"/>
-          <w:color w:val="222222"/>
-          <w:sz w:val="24"/>
-          <w:szCs w:val="24"/>
+          <w:rFonts w:eastAsia="Times New Roman" w:cstheme="minorHAnsi"/>
+          <w:color w:val="222222"/>
+          <w:lang w:eastAsia="en-IN"/>
+        </w:rPr>
+      </w:pPr>
+      <w:r>
+        <w:rPr>
+          <w:rFonts w:eastAsia="Times New Roman" w:cstheme="minorHAnsi"/>
+          <w:color w:val="222222"/>
           <w:lang w:eastAsia="en-IN"/>
         </w:rPr>
         <w:t xml:space="preserve">Find the row that has the closest match to a specific number sequence </w:t>
@@ -218,39 +194,31 @@
         <w:spacing w:after="0" w:line="240" w:lineRule="auto"/>
         <w:ind w:left="720"/>
         <w:rPr>
-          <w:rFonts w:ascii="Arial" w:eastAsia="Times New Roman" w:hAnsi="Arial" w:cs="Arial"/>
-          <w:color w:val="222222"/>
-          <w:sz w:val="24"/>
-          <w:szCs w:val="24"/>
-          <w:lang w:eastAsia="en-IN"/>
-        </w:rPr>
-      </w:pPr>
-      <w:r>
-        <w:rPr>
-          <w:rFonts w:ascii="Arial" w:eastAsia="Times New Roman" w:hAnsi="Arial" w:cs="Arial"/>
-          <w:color w:val="222222"/>
-          <w:sz w:val="24"/>
-          <w:szCs w:val="24"/>
+          <w:rFonts w:eastAsia="Times New Roman" w:cstheme="minorHAnsi"/>
+          <w:color w:val="222222"/>
+          <w:lang w:eastAsia="en-IN"/>
+        </w:rPr>
+      </w:pPr>
+      <w:r>
+        <w:rPr>
+          <w:rFonts w:eastAsia="Times New Roman" w:cstheme="minorHAnsi"/>
+          <w:color w:val="222222"/>
           <w:lang w:eastAsia="en-IN"/>
         </w:rPr>
         <w:t>And display the row number</w:t>
       </w:r>
       <w:r>
         <w:rPr>
-          <w:rFonts w:ascii="Arial" w:eastAsia="Times New Roman" w:hAnsi="Arial" w:cs="Arial"/>
-          <w:color w:val="222222"/>
-          <w:sz w:val="24"/>
-          <w:szCs w:val="24"/>
+          <w:rFonts w:eastAsia="Times New Roman" w:cstheme="minorHAnsi"/>
+          <w:color w:val="222222"/>
           <w:lang w:eastAsia="en-IN"/>
         </w:rPr>
         <w:t>s</w:t>
       </w:r>
       <w:r>
         <w:rPr>
-          <w:rFonts w:ascii="Arial" w:eastAsia="Times New Roman" w:hAnsi="Arial" w:cs="Arial"/>
-          <w:color w:val="222222"/>
-          <w:sz w:val="24"/>
-          <w:szCs w:val="24"/>
+          <w:rFonts w:eastAsia="Times New Roman" w:cstheme="minorHAnsi"/>
+          <w:color w:val="222222"/>
           <w:lang w:eastAsia="en-IN"/>
         </w:rPr>
         <w:t xml:space="preserve"> in console.</w:t>
@@ -260,10 +228,8 @@
       <w:pPr>
         <w:spacing w:after="0" w:line="240" w:lineRule="auto"/>
         <w:rPr>
-          <w:rFonts w:ascii="Arial" w:eastAsia="Times New Roman" w:hAnsi="Arial" w:cs="Arial"/>
-          <w:color w:val="222222"/>
-          <w:sz w:val="24"/>
-          <w:szCs w:val="24"/>
+          <w:rFonts w:eastAsia="Times New Roman" w:cstheme="minorHAnsi"/>
+          <w:color w:val="222222"/>
           <w:lang w:eastAsia="en-IN"/>
         </w:rPr>
       </w:pPr>
@@ -277,19 +243,15 @@
         </w:numPr>
         <w:spacing w:after="0" w:line="240" w:lineRule="auto"/>
         <w:rPr>
-          <w:rFonts w:ascii="Arial" w:eastAsia="Times New Roman" w:hAnsi="Arial" w:cs="Arial"/>
-          <w:color w:val="222222"/>
-          <w:sz w:val="24"/>
-          <w:szCs w:val="24"/>
-          <w:lang w:eastAsia="en-IN"/>
-        </w:rPr>
-      </w:pPr>
-      <w:r>
-        <w:rPr>
-          <w:rFonts w:ascii="Arial" w:eastAsia="Times New Roman" w:hAnsi="Arial" w:cs="Arial"/>
-          <w:color w:val="222222"/>
-          <w:sz w:val="24"/>
-          <w:szCs w:val="24"/>
+          <w:rFonts w:eastAsia="Times New Roman" w:cstheme="minorHAnsi"/>
+          <w:color w:val="222222"/>
+          <w:lang w:eastAsia="en-IN"/>
+        </w:rPr>
+      </w:pPr>
+      <w:r>
+        <w:rPr>
+          <w:rFonts w:eastAsia="Times New Roman" w:cstheme="minorHAnsi"/>
+          <w:color w:val="222222"/>
           <w:lang w:eastAsia="en-IN"/>
         </w:rPr>
         <w:t>Allow to give multiple search sequence in input text file for processing.</w:t>
@@ -304,19 +266,15 @@
         </w:numPr>
         <w:spacing w:after="0" w:line="240" w:lineRule="auto"/>
         <w:rPr>
-          <w:rFonts w:ascii="Arial" w:eastAsia="Times New Roman" w:hAnsi="Arial" w:cs="Arial"/>
-          <w:color w:val="222222"/>
-          <w:sz w:val="24"/>
-          <w:szCs w:val="24"/>
-          <w:lang w:eastAsia="en-IN"/>
-        </w:rPr>
-      </w:pPr>
-      <w:r>
-        <w:rPr>
-          <w:rFonts w:ascii="Arial" w:eastAsia="Times New Roman" w:hAnsi="Arial" w:cs="Arial"/>
-          <w:color w:val="222222"/>
-          <w:sz w:val="24"/>
-          <w:szCs w:val="24"/>
+          <w:rFonts w:eastAsia="Times New Roman" w:cstheme="minorHAnsi"/>
+          <w:color w:val="222222"/>
+          <w:lang w:eastAsia="en-IN"/>
+        </w:rPr>
+      </w:pPr>
+      <w:r>
+        <w:rPr>
+          <w:rFonts w:eastAsia="Times New Roman" w:cstheme="minorHAnsi"/>
+          <w:color w:val="222222"/>
           <w:lang w:eastAsia="en-IN"/>
         </w:rPr>
         <w:t xml:space="preserve">Speed up search time </w:t>
@@ -422,19 +380,15 @@
       <w:pPr>
         <w:spacing w:after="0" w:line="240" w:lineRule="auto"/>
         <w:rPr>
-          <w:rFonts w:ascii="Arial" w:eastAsia="Times New Roman" w:hAnsi="Arial" w:cs="Arial"/>
-          <w:color w:val="222222"/>
-          <w:sz w:val="24"/>
-          <w:szCs w:val="24"/>
-          <w:lang w:eastAsia="en-IN"/>
-        </w:rPr>
-      </w:pPr>
-      <w:r>
-        <w:rPr>
-          <w:rFonts w:ascii="Arial" w:eastAsia="Times New Roman" w:hAnsi="Arial" w:cs="Arial"/>
-          <w:color w:val="222222"/>
-          <w:sz w:val="24"/>
-          <w:szCs w:val="24"/>
+          <w:rFonts w:eastAsia="Times New Roman" w:cstheme="minorHAnsi"/>
+          <w:color w:val="222222"/>
+          <w:lang w:eastAsia="en-IN"/>
+        </w:rPr>
+      </w:pPr>
+      <w:r>
+        <w:rPr>
+          <w:rFonts w:eastAsia="Times New Roman" w:cstheme="minorHAnsi"/>
+          <w:color w:val="222222"/>
           <w:lang w:eastAsia="en-IN"/>
         </w:rPr>
         <w:t>01. Class Design for the search program.</w:t>
@@ -444,19 +398,15 @@
       <w:pPr>
         <w:spacing w:after="0" w:line="240" w:lineRule="auto"/>
         <w:rPr>
-          <w:rFonts w:ascii="Arial" w:eastAsia="Times New Roman" w:hAnsi="Arial" w:cs="Arial"/>
-          <w:color w:val="222222"/>
-          <w:sz w:val="24"/>
-          <w:szCs w:val="24"/>
-          <w:lang w:eastAsia="en-IN"/>
-        </w:rPr>
-      </w:pPr>
-      <w:r>
-        <w:rPr>
-          <w:rFonts w:ascii="Arial" w:eastAsia="Times New Roman" w:hAnsi="Arial" w:cs="Arial"/>
-          <w:color w:val="222222"/>
-          <w:sz w:val="24"/>
-          <w:szCs w:val="24"/>
+          <w:rFonts w:eastAsia="Times New Roman" w:cstheme="minorHAnsi"/>
+          <w:color w:val="222222"/>
+          <w:lang w:eastAsia="en-IN"/>
+        </w:rPr>
+      </w:pPr>
+      <w:r>
+        <w:rPr>
+          <w:rFonts w:eastAsia="Times New Roman" w:cstheme="minorHAnsi"/>
+          <w:color w:val="222222"/>
           <w:shd w:val="clear" w:color="auto" w:fill="FFFFFF"/>
           <w:lang w:eastAsia="en-IN"/>
         </w:rPr>
@@ -464,10 +414,8 @@
       </w:r>
       <w:r>
         <w:rPr>
-          <w:rFonts w:ascii="Arial" w:eastAsia="Times New Roman" w:hAnsi="Arial" w:cs="Arial"/>
-          <w:color w:val="222222"/>
-          <w:sz w:val="24"/>
-          <w:szCs w:val="24"/>
+          <w:rFonts w:eastAsia="Times New Roman" w:cstheme="minorHAnsi"/>
+          <w:color w:val="222222"/>
           <w:shd w:val="clear" w:color="auto" w:fill="FFFFFF"/>
           <w:lang w:eastAsia="en-IN"/>
         </w:rPr>
@@ -475,10 +423,8 @@
       </w:r>
       <w:r>
         <w:rPr>
-          <w:rFonts w:ascii="Arial" w:eastAsia="Times New Roman" w:hAnsi="Arial" w:cs="Arial"/>
-          <w:color w:val="222222"/>
-          <w:sz w:val="24"/>
-          <w:szCs w:val="24"/>
+          <w:rFonts w:eastAsia="Times New Roman" w:cstheme="minorHAnsi"/>
+          <w:color w:val="222222"/>
           <w:shd w:val="clear" w:color="auto" w:fill="FFFFFF"/>
           <w:lang w:eastAsia="en-IN"/>
         </w:rPr>
@@ -486,407 +432,799 @@
       </w:r>
       <w:r>
         <w:rPr>
-          <w:rFonts w:ascii="Arial" w:eastAsia="Times New Roman" w:hAnsi="Arial" w:cs="Arial"/>
-          <w:color w:val="222222"/>
-          <w:sz w:val="24"/>
-          <w:szCs w:val="24"/>
+          <w:rFonts w:eastAsia="Times New Roman" w:cstheme="minorHAnsi"/>
+          <w:color w:val="222222"/>
           <w:shd w:val="clear" w:color="auto" w:fill="FFFFFF"/>
           <w:lang w:eastAsia="en-IN"/>
         </w:rPr>
-        <w:t xml:space="preserve"> and </w:t>
-      </w:r>
-      <w:r>
-        <w:rPr>
-          <w:rFonts w:ascii="Arial" w:eastAsia="Times New Roman" w:hAnsi="Arial" w:cs="Arial"/>
-          <w:color w:val="222222"/>
-          <w:sz w:val="24"/>
-          <w:szCs w:val="24"/>
+        <w:t xml:space="preserve"> and Git repository</w:t>
+      </w:r>
+      <w:r>
+        <w:rPr>
+          <w:rFonts w:eastAsia="Times New Roman" w:cstheme="minorHAnsi"/>
+          <w:color w:val="222222"/>
           <w:shd w:val="clear" w:color="auto" w:fill="FFFFFF"/>
           <w:lang w:eastAsia="en-IN"/>
         </w:rPr>
-        <w:t>Git repository</w:t>
-      </w:r>
-      <w:r>
-        <w:rPr>
-          <w:rFonts w:ascii="Arial" w:eastAsia="Times New Roman" w:hAnsi="Arial" w:cs="Arial"/>
+        <w:t>.</w:t>
+      </w:r>
+      <w:r>
+        <w:rPr>
+          <w:rFonts w:eastAsia="Times New Roman" w:cstheme="minorHAnsi"/>
+          <w:color w:val="222222"/>
+          <w:lang w:eastAsia="en-IN"/>
+        </w:rPr>
+        <w:t> </w:t>
+      </w:r>
+    </w:p>
+    <w:p>
+      <w:pPr>
+        <w:spacing w:after="0" w:line="240" w:lineRule="auto"/>
+        <w:rPr>
+          <w:rFonts w:eastAsia="Times New Roman" w:cstheme="minorHAnsi"/>
+          <w:color w:val="222222"/>
+          <w:lang w:eastAsia="en-IN"/>
+        </w:rPr>
+      </w:pPr>
+      <w:r>
+        <w:rPr>
+          <w:rFonts w:eastAsia="Times New Roman" w:cstheme="minorHAnsi"/>
+          <w:color w:val="222222"/>
+          <w:lang w:eastAsia="en-IN"/>
+        </w:rPr>
+        <w:t>03. Implement code to process the input matrix data, sequence data and CLI.</w:t>
+      </w:r>
+    </w:p>
+    <w:p>
+      <w:pPr>
+        <w:spacing w:after="0" w:line="240" w:lineRule="auto"/>
+        <w:rPr>
+          <w:rFonts w:eastAsia="Times New Roman" w:cstheme="minorHAnsi"/>
+          <w:color w:val="222222"/>
+          <w:lang w:eastAsia="en-IN"/>
+        </w:rPr>
+      </w:pPr>
+      <w:r>
+        <w:rPr>
+          <w:rFonts w:eastAsia="Times New Roman" w:cstheme="minorHAnsi"/>
+          <w:color w:val="222222"/>
+          <w:lang w:eastAsia="en-IN"/>
+        </w:rPr>
+        <w:t>04. Implement search program classes from design.</w:t>
+      </w:r>
+    </w:p>
+    <w:p>
+      <w:pPr>
+        <w:spacing w:after="0" w:line="240" w:lineRule="auto"/>
+        <w:rPr>
+          <w:rFonts w:ascii="Arial" w:eastAsia="Times New Roman" w:hAnsi="Arial" w:cs="Arial"/>
+          <w:color w:val="222222"/>
+          <w:sz w:val="24"/>
+          <w:szCs w:val="24"/>
+          <w:lang w:eastAsia="en-IN"/>
+        </w:rPr>
+      </w:pPr>
+    </w:p>
+    <w:p>
+      <w:pPr>
+        <w:spacing w:after="0" w:line="240" w:lineRule="auto"/>
+        <w:rPr>
+          <w:rFonts w:ascii="Arial" w:eastAsia="Times New Roman" w:hAnsi="Arial" w:cs="Arial"/>
+          <w:b/>
+          <w:color w:val="222222"/>
+          <w:sz w:val="24"/>
+          <w:szCs w:val="24"/>
+          <w:lang w:eastAsia="en-IN"/>
+        </w:rPr>
+      </w:pPr>
+      <w:r>
+        <w:rPr>
+          <w:rFonts w:ascii="Arial" w:eastAsia="Times New Roman" w:hAnsi="Arial" w:cs="Arial"/>
+          <w:b/>
+          <w:color w:val="222222"/>
+          <w:sz w:val="24"/>
+          <w:szCs w:val="24"/>
+          <w:lang w:eastAsia="en-IN"/>
+        </w:rPr>
+        <w:t>Sprint 2: Create I/O for search program - 2 days </w:t>
+      </w:r>
+    </w:p>
+    <w:p>
+      <w:pPr>
+        <w:spacing w:after="0" w:line="240" w:lineRule="auto"/>
+        <w:rPr>
+          <w:rFonts w:eastAsia="Times New Roman" w:cstheme="minorHAnsi"/>
+          <w:color w:val="222222"/>
+          <w:sz w:val="24"/>
+          <w:szCs w:val="24"/>
+          <w:lang w:eastAsia="en-IN"/>
+        </w:rPr>
+      </w:pPr>
+      <w:r>
+        <w:rPr>
+          <w:rFonts w:eastAsia="Times New Roman" w:cstheme="minorHAnsi"/>
           <w:color w:val="222222"/>
           <w:sz w:val="24"/>
           <w:szCs w:val="24"/>
           <w:shd w:val="clear" w:color="auto" w:fill="FFFFFF"/>
           <w:lang w:eastAsia="en-IN"/>
         </w:rPr>
+        <w:t>05. Implement ordered search function. </w:t>
+      </w:r>
+      <w:r>
+        <w:rPr>
+          <w:rFonts w:eastAsia="Times New Roman" w:cstheme="minorHAnsi"/>
+          <w:color w:val="222222"/>
+          <w:sz w:val="24"/>
+          <w:szCs w:val="24"/>
+          <w:lang w:eastAsia="en-IN"/>
+        </w:rPr>
+        <w:t> </w:t>
+      </w:r>
+    </w:p>
+    <w:p>
+      <w:pPr>
+        <w:spacing w:after="0" w:line="240" w:lineRule="auto"/>
+        <w:rPr>
+          <w:rFonts w:eastAsia="Times New Roman" w:cstheme="minorHAnsi"/>
+          <w:color w:val="222222"/>
+          <w:sz w:val="24"/>
+          <w:szCs w:val="24"/>
+          <w:lang w:eastAsia="en-IN"/>
+        </w:rPr>
+      </w:pPr>
+      <w:r>
+        <w:rPr>
+          <w:rFonts w:eastAsia="Times New Roman" w:cstheme="minorHAnsi"/>
+          <w:color w:val="222222"/>
+          <w:sz w:val="24"/>
+          <w:szCs w:val="24"/>
+          <w:lang w:eastAsia="en-IN"/>
+        </w:rPr>
+        <w:t>06. Implement un-ordered search function.</w:t>
+      </w:r>
+    </w:p>
+    <w:p>
+      <w:pPr>
+        <w:spacing w:after="0" w:line="240" w:lineRule="auto"/>
+        <w:rPr>
+          <w:rFonts w:eastAsia="Times New Roman" w:cstheme="minorHAnsi"/>
+          <w:color w:val="222222"/>
+          <w:sz w:val="24"/>
+          <w:szCs w:val="24"/>
+          <w:lang w:eastAsia="en-IN"/>
+        </w:rPr>
+      </w:pPr>
+      <w:r>
+        <w:rPr>
+          <w:rFonts w:eastAsia="Times New Roman" w:cstheme="minorHAnsi"/>
+          <w:color w:val="222222"/>
+          <w:sz w:val="24"/>
+          <w:szCs w:val="24"/>
+          <w:lang w:eastAsia="en-IN"/>
+        </w:rPr>
+        <w:t>07. Implement best match search function. </w:t>
+      </w:r>
+    </w:p>
+    <w:p>
+      <w:pPr>
+        <w:spacing w:after="0" w:line="240" w:lineRule="auto"/>
+        <w:rPr>
+          <w:rFonts w:ascii="Arial" w:eastAsia="Times New Roman" w:hAnsi="Arial" w:cs="Arial"/>
+          <w:color w:val="222222"/>
+          <w:sz w:val="24"/>
+          <w:szCs w:val="24"/>
+          <w:lang w:eastAsia="en-IN"/>
+        </w:rPr>
+      </w:pPr>
+    </w:p>
+    <w:p>
+      <w:pPr>
+        <w:spacing w:after="0" w:line="240" w:lineRule="auto"/>
+        <w:rPr>
+          <w:rFonts w:ascii="Arial" w:eastAsia="Times New Roman" w:hAnsi="Arial" w:cs="Arial"/>
+          <w:b/>
+          <w:color w:val="222222"/>
+          <w:sz w:val="24"/>
+          <w:szCs w:val="24"/>
+          <w:lang w:eastAsia="en-IN"/>
+        </w:rPr>
+      </w:pPr>
+      <w:r>
+        <w:rPr>
+          <w:rFonts w:ascii="Arial" w:eastAsia="Times New Roman" w:hAnsi="Arial" w:cs="Arial"/>
+          <w:b/>
+          <w:color w:val="222222"/>
+          <w:sz w:val="24"/>
+          <w:szCs w:val="24"/>
+          <w:lang w:eastAsia="en-IN"/>
+        </w:rPr>
+        <w:t>Sprint 3: Implementation of search functions - 2 days</w:t>
+      </w:r>
+    </w:p>
+    <w:p>
+      <w:pPr>
+        <w:spacing w:after="0" w:line="240" w:lineRule="auto"/>
+        <w:rPr>
+          <w:rFonts w:eastAsia="Times New Roman" w:cstheme="minorHAnsi"/>
+          <w:color w:val="222222"/>
+          <w:lang w:eastAsia="en-IN"/>
+        </w:rPr>
+      </w:pPr>
+      <w:r>
+        <w:rPr>
+          <w:rFonts w:eastAsia="Times New Roman" w:cstheme="minorHAnsi"/>
+          <w:color w:val="222222"/>
+          <w:lang w:eastAsia="en-IN"/>
+        </w:rPr>
+        <w:t>08. Optimize the ordered search functions</w:t>
+      </w:r>
+    </w:p>
+    <w:p>
+      <w:pPr>
+        <w:spacing w:after="0" w:line="240" w:lineRule="auto"/>
+        <w:rPr>
+          <w:rFonts w:ascii="Arial" w:eastAsia="Times New Roman" w:hAnsi="Arial" w:cs="Arial"/>
+          <w:color w:val="222222"/>
+          <w:sz w:val="24"/>
+          <w:szCs w:val="24"/>
+          <w:lang w:eastAsia="en-IN"/>
+        </w:rPr>
+      </w:pPr>
+    </w:p>
+    <w:p>
+      <w:pPr>
+        <w:spacing w:after="0" w:line="240" w:lineRule="auto"/>
+        <w:rPr>
+          <w:rFonts w:ascii="Arial" w:eastAsia="Times New Roman" w:hAnsi="Arial" w:cs="Arial"/>
+          <w:b/>
+          <w:color w:val="222222"/>
+          <w:sz w:val="24"/>
+          <w:szCs w:val="24"/>
+          <w:lang w:eastAsia="en-IN"/>
+        </w:rPr>
+      </w:pPr>
+      <w:r>
+        <w:rPr>
+          <w:rFonts w:ascii="Arial" w:eastAsia="Times New Roman" w:hAnsi="Arial" w:cs="Arial"/>
+          <w:b/>
+          <w:color w:val="222222"/>
+          <w:sz w:val="24"/>
+          <w:szCs w:val="24"/>
+          <w:shd w:val="clear" w:color="auto" w:fill="FFFFFF"/>
+          <w:lang w:eastAsia="en-IN"/>
+        </w:rPr>
+        <w:t>Sprint 4: </w:t>
+      </w:r>
+      <w:r>
+        <w:rPr>
+          <w:rFonts w:ascii="Arial" w:eastAsia="Times New Roman" w:hAnsi="Arial" w:cs="Arial"/>
+          <w:b/>
+          <w:color w:val="222222"/>
+          <w:sz w:val="24"/>
+          <w:szCs w:val="24"/>
+          <w:lang w:eastAsia="en-IN"/>
+        </w:rPr>
+        <w:t>Creating Test case and Reports - 2 days</w:t>
+      </w:r>
+    </w:p>
+    <w:p>
+      <w:pPr>
+        <w:spacing w:after="0" w:line="240" w:lineRule="auto"/>
+        <w:rPr>
+          <w:rFonts w:eastAsia="Times New Roman" w:cstheme="minorHAnsi"/>
+          <w:color w:val="222222"/>
+          <w:lang w:eastAsia="en-IN"/>
+        </w:rPr>
+      </w:pPr>
+      <w:r>
+        <w:rPr>
+          <w:rFonts w:eastAsia="Times New Roman" w:cstheme="minorHAnsi"/>
+          <w:color w:val="222222"/>
+          <w:lang w:eastAsia="en-IN"/>
+        </w:rPr>
+        <w:t>09. Create and implement the test cases for search program </w:t>
+      </w:r>
+    </w:p>
+    <w:p>
+      <w:pPr>
+        <w:spacing w:after="0" w:line="240" w:lineRule="auto"/>
+        <w:rPr>
+          <w:rFonts w:eastAsia="Times New Roman" w:cstheme="minorHAnsi"/>
+          <w:color w:val="222222"/>
+          <w:lang w:eastAsia="en-IN"/>
+        </w:rPr>
+      </w:pPr>
+      <w:r>
+        <w:rPr>
+          <w:rFonts w:eastAsia="Times New Roman" w:cstheme="minorHAnsi"/>
+          <w:color w:val="222222"/>
+          <w:lang w:eastAsia="en-IN"/>
+        </w:rPr>
+        <w:t>10. Creating report on optimizing the search functionality and design of the project.</w:t>
+      </w:r>
+    </w:p>
+    <w:p>
+      <w:pPr>
+        <w:spacing w:after="0" w:line="240" w:lineRule="auto"/>
+        <w:rPr>
+          <w:rFonts w:ascii="Arial" w:eastAsia="Times New Roman" w:hAnsi="Arial" w:cs="Arial"/>
+          <w:color w:val="222222"/>
+          <w:sz w:val="24"/>
+          <w:szCs w:val="24"/>
+          <w:lang w:eastAsia="en-IN"/>
+        </w:rPr>
+      </w:pPr>
+    </w:p>
+    <w:p>
+      <w:pPr>
+        <w:spacing w:after="0" w:line="240" w:lineRule="auto"/>
+        <w:rPr>
+          <w:rFonts w:ascii="Arial" w:eastAsia="Times New Roman" w:hAnsi="Arial" w:cs="Arial"/>
+          <w:color w:val="222222"/>
+          <w:sz w:val="24"/>
+          <w:szCs w:val="24"/>
+          <w:lang w:eastAsia="en-IN"/>
+        </w:rPr>
+      </w:pPr>
+      <w:bookmarkStart w:id="0" w:name="_GoBack"/>
+      <w:bookmarkEnd w:id="0"/>
+    </w:p>
+    <w:p>
+      <w:pPr>
+        <w:spacing w:after="0" w:line="240" w:lineRule="auto"/>
+        <w:rPr>
+          <w:rFonts w:ascii="Arial" w:eastAsia="Times New Roman" w:hAnsi="Arial" w:cs="Arial"/>
+          <w:b/>
+          <w:color w:val="222222"/>
+          <w:sz w:val="24"/>
+          <w:szCs w:val="24"/>
+          <w:lang w:eastAsia="en-IN"/>
+        </w:rPr>
+      </w:pPr>
+      <w:r>
+        <w:rPr>
+          <w:rFonts w:ascii="Arial" w:eastAsia="Times New Roman" w:hAnsi="Arial" w:cs="Arial"/>
+          <w:b/>
+          <w:color w:val="222222"/>
+          <w:sz w:val="24"/>
+          <w:szCs w:val="24"/>
+          <w:lang w:eastAsia="en-IN"/>
+        </w:rPr>
+        <w:t>Class Design for Search Program:</w:t>
+      </w:r>
+    </w:p>
+    <w:p>
+      <w:pPr>
+        <w:spacing w:after="0" w:line="240" w:lineRule="auto"/>
+        <w:rPr>
+          <w:rFonts w:eastAsia="Times New Roman" w:cstheme="minorHAnsi"/>
+          <w:b/>
+          <w:color w:val="222222"/>
+          <w:lang w:eastAsia="en-IN"/>
+        </w:rPr>
+      </w:pPr>
+    </w:p>
+    <w:p>
+      <w:pPr>
+        <w:spacing w:after="0" w:line="240" w:lineRule="auto"/>
+        <w:rPr>
+          <w:rFonts w:eastAsia="Times New Roman" w:cstheme="minorHAnsi"/>
+          <w:color w:val="222222"/>
+          <w:lang w:eastAsia="en-IN"/>
+        </w:rPr>
+      </w:pPr>
+      <w:r>
+        <w:rPr>
+          <w:rFonts w:eastAsia="Times New Roman" w:cstheme="minorHAnsi"/>
+          <w:color w:val="222222"/>
+          <w:lang w:eastAsia="en-IN"/>
+        </w:rPr>
+        <w:t>In class design, created the “</w:t>
+      </w:r>
+      <w:proofErr w:type="spellStart"/>
+      <w:r>
+        <w:rPr>
+          <w:rFonts w:eastAsia="Times New Roman" w:cstheme="minorHAnsi"/>
+          <w:color w:val="222222"/>
+          <w:lang w:eastAsia="en-IN"/>
+        </w:rPr>
+        <w:t>MatrixData</w:t>
+      </w:r>
+      <w:proofErr w:type="spellEnd"/>
+      <w:r>
+        <w:rPr>
+          <w:rFonts w:eastAsia="Times New Roman" w:cstheme="minorHAnsi"/>
+          <w:color w:val="222222"/>
+          <w:lang w:eastAsia="en-IN"/>
+        </w:rPr>
+        <w:t>” class for holding matrix and its rows and columns. Created “</w:t>
+      </w:r>
+      <w:proofErr w:type="spellStart"/>
+      <w:r>
+        <w:rPr>
+          <w:rFonts w:eastAsia="Times New Roman" w:cstheme="minorHAnsi"/>
+          <w:color w:val="222222"/>
+          <w:lang w:eastAsia="en-IN"/>
+        </w:rPr>
+        <w:t>MatrixSearch</w:t>
+      </w:r>
+      <w:proofErr w:type="spellEnd"/>
+      <w:r>
+        <w:rPr>
+          <w:rFonts w:eastAsia="Times New Roman" w:cstheme="minorHAnsi"/>
+          <w:color w:val="222222"/>
+          <w:lang w:eastAsia="en-IN"/>
+        </w:rPr>
+        <w:t xml:space="preserve">” interface to implement the search methods. </w:t>
+      </w:r>
+    </w:p>
+    <w:p>
+      <w:pPr>
+        <w:spacing w:after="0" w:line="240" w:lineRule="auto"/>
+        <w:rPr>
+          <w:rFonts w:eastAsia="Times New Roman" w:cstheme="minorHAnsi"/>
+          <w:color w:val="222222"/>
+          <w:lang w:eastAsia="en-IN"/>
+        </w:rPr>
+      </w:pPr>
+    </w:p>
+    <w:p>
+      <w:pPr>
+        <w:spacing w:after="0" w:line="240" w:lineRule="auto"/>
+        <w:rPr>
+          <w:rFonts w:eastAsia="Times New Roman" w:cstheme="minorHAnsi"/>
+          <w:color w:val="222222"/>
+          <w:lang w:eastAsia="en-IN"/>
+        </w:rPr>
+      </w:pPr>
+      <w:r>
+        <w:rPr>
+          <w:rFonts w:eastAsia="Times New Roman" w:cstheme="minorHAnsi"/>
+          <w:color w:val="222222"/>
+          <w:lang w:eastAsia="en-IN"/>
+        </w:rPr>
+        <w:t>As the requirement</w:t>
+      </w:r>
+      <w:r>
+        <w:rPr>
+          <w:rFonts w:eastAsia="Times New Roman" w:cstheme="minorHAnsi"/>
+          <w:color w:val="222222"/>
+          <w:lang w:eastAsia="en-IN"/>
+        </w:rPr>
+        <w:t xml:space="preserve"> </w:t>
+      </w:r>
+      <w:r>
+        <w:rPr>
+          <w:rFonts w:eastAsia="Times New Roman" w:cstheme="minorHAnsi"/>
+          <w:color w:val="222222"/>
+          <w:lang w:eastAsia="en-IN"/>
+        </w:rPr>
+        <w:t>suggest</w:t>
+      </w:r>
+      <w:r>
+        <w:rPr>
+          <w:rFonts w:eastAsia="Times New Roman" w:cstheme="minorHAnsi"/>
+          <w:color w:val="222222"/>
+          <w:lang w:eastAsia="en-IN"/>
+        </w:rPr>
+        <w:t>ed</w:t>
+      </w:r>
+      <w:r>
+        <w:rPr>
+          <w:rFonts w:eastAsia="Times New Roman" w:cstheme="minorHAnsi"/>
+          <w:color w:val="222222"/>
+          <w:lang w:eastAsia="en-IN"/>
+        </w:rPr>
+        <w:t xml:space="preserve"> </w:t>
+      </w:r>
+      <w:r>
+        <w:rPr>
+          <w:rFonts w:eastAsia="Times New Roman" w:cstheme="minorHAnsi"/>
+          <w:color w:val="222222"/>
+          <w:lang w:eastAsia="en-IN"/>
+        </w:rPr>
+        <w:t xml:space="preserve">user needs to provide with </w:t>
+      </w:r>
+      <w:r>
+        <w:rPr>
+          <w:rFonts w:eastAsia="Times New Roman" w:cstheme="minorHAnsi"/>
+          <w:color w:val="222222"/>
+          <w:lang w:eastAsia="en-IN"/>
+        </w:rPr>
+        <w:t xml:space="preserve">different search </w:t>
+      </w:r>
+      <w:r>
+        <w:rPr>
+          <w:rFonts w:eastAsia="Times New Roman" w:cstheme="minorHAnsi"/>
+          <w:color w:val="222222"/>
+          <w:lang w:eastAsia="en-IN"/>
+        </w:rPr>
+        <w:t xml:space="preserve">functionality which can be </w:t>
+      </w:r>
+      <w:r>
+        <w:rPr>
+          <w:rFonts w:eastAsia="Times New Roman" w:cstheme="minorHAnsi"/>
+          <w:color w:val="222222"/>
+          <w:lang w:eastAsia="en-IN"/>
+        </w:rPr>
+        <w:t>applied on input Matrix to find the rows</w:t>
+      </w:r>
+      <w:r>
+        <w:rPr>
+          <w:rFonts w:eastAsia="Times New Roman" w:cstheme="minorHAnsi"/>
+          <w:color w:val="222222"/>
+          <w:lang w:eastAsia="en-IN"/>
+        </w:rPr>
+        <w:t xml:space="preserve"> where given sequence will be there</w:t>
+      </w:r>
+      <w:r>
+        <w:rPr>
+          <w:rFonts w:eastAsia="Times New Roman" w:cstheme="minorHAnsi"/>
+          <w:color w:val="222222"/>
+          <w:lang w:eastAsia="en-IN"/>
+        </w:rPr>
         <w:t>.</w:t>
       </w:r>
       <w:r>
         <w:rPr>
-          <w:rFonts w:ascii="Arial" w:eastAsia="Times New Roman" w:hAnsi="Arial" w:cs="Arial"/>
-          <w:color w:val="222222"/>
-          <w:sz w:val="24"/>
-          <w:szCs w:val="24"/>
-          <w:lang w:eastAsia="en-IN"/>
-        </w:rPr>
-        <w:t> </w:t>
-      </w:r>
-    </w:p>
-    <w:p>
-      <w:pPr>
-        <w:spacing w:after="0" w:line="240" w:lineRule="auto"/>
-        <w:rPr>
-          <w:rFonts w:ascii="Arial" w:eastAsia="Times New Roman" w:hAnsi="Arial" w:cs="Arial"/>
-          <w:color w:val="222222"/>
-          <w:sz w:val="24"/>
-          <w:szCs w:val="24"/>
-          <w:lang w:eastAsia="en-IN"/>
-        </w:rPr>
-      </w:pPr>
-      <w:r>
-        <w:rPr>
-          <w:rFonts w:ascii="Arial" w:eastAsia="Times New Roman" w:hAnsi="Arial" w:cs="Arial"/>
-          <w:color w:val="222222"/>
-          <w:sz w:val="24"/>
-          <w:szCs w:val="24"/>
-          <w:lang w:eastAsia="en-IN"/>
-        </w:rPr>
-        <w:t>03. Implement code to process the input matrix data</w:t>
-      </w:r>
-      <w:r>
-        <w:rPr>
-          <w:rFonts w:ascii="Arial" w:eastAsia="Times New Roman" w:hAnsi="Arial" w:cs="Arial"/>
-          <w:color w:val="222222"/>
-          <w:sz w:val="24"/>
-          <w:szCs w:val="24"/>
-          <w:lang w:eastAsia="en-IN"/>
-        </w:rPr>
-        <w:t>, sequence data</w:t>
-      </w:r>
-      <w:r>
-        <w:rPr>
-          <w:rFonts w:ascii="Arial" w:eastAsia="Times New Roman" w:hAnsi="Arial" w:cs="Arial"/>
-          <w:color w:val="222222"/>
-          <w:sz w:val="24"/>
-          <w:szCs w:val="24"/>
-          <w:lang w:eastAsia="en-IN"/>
-        </w:rPr>
-        <w:t xml:space="preserve"> and CLI.</w:t>
-      </w:r>
-    </w:p>
-    <w:p>
-      <w:pPr>
-        <w:spacing w:after="0" w:line="240" w:lineRule="auto"/>
-        <w:rPr>
-          <w:rFonts w:ascii="Arial" w:eastAsia="Times New Roman" w:hAnsi="Arial" w:cs="Arial"/>
-          <w:color w:val="222222"/>
-          <w:sz w:val="24"/>
-          <w:szCs w:val="24"/>
-          <w:lang w:eastAsia="en-IN"/>
-        </w:rPr>
-      </w:pPr>
-      <w:r>
-        <w:rPr>
-          <w:rFonts w:ascii="Arial" w:eastAsia="Times New Roman" w:hAnsi="Arial" w:cs="Arial"/>
-          <w:color w:val="222222"/>
-          <w:sz w:val="24"/>
-          <w:szCs w:val="24"/>
-          <w:lang w:eastAsia="en-IN"/>
-        </w:rPr>
-        <w:t>0</w:t>
-      </w:r>
-      <w:r>
-        <w:rPr>
-          <w:rFonts w:ascii="Arial" w:eastAsia="Times New Roman" w:hAnsi="Arial" w:cs="Arial"/>
-          <w:color w:val="222222"/>
-          <w:sz w:val="24"/>
-          <w:szCs w:val="24"/>
-          <w:lang w:eastAsia="en-IN"/>
-        </w:rPr>
-        <w:t>4</w:t>
-      </w:r>
-      <w:r>
-        <w:rPr>
-          <w:rFonts w:ascii="Arial" w:eastAsia="Times New Roman" w:hAnsi="Arial" w:cs="Arial"/>
-          <w:color w:val="222222"/>
-          <w:sz w:val="24"/>
-          <w:szCs w:val="24"/>
-          <w:lang w:eastAsia="en-IN"/>
-        </w:rPr>
-        <w:t>. Implement search program classes from design.</w:t>
-      </w:r>
-    </w:p>
-    <w:p>
-      <w:pPr>
-        <w:spacing w:after="0" w:line="240" w:lineRule="auto"/>
-        <w:rPr>
-          <w:rFonts w:ascii="Arial" w:eastAsia="Times New Roman" w:hAnsi="Arial" w:cs="Arial"/>
-          <w:color w:val="222222"/>
-          <w:sz w:val="24"/>
-          <w:szCs w:val="24"/>
-          <w:lang w:eastAsia="en-IN"/>
-        </w:rPr>
-      </w:pPr>
-    </w:p>
-    <w:p>
-      <w:pPr>
-        <w:spacing w:after="0" w:line="240" w:lineRule="auto"/>
-        <w:rPr>
-          <w:rFonts w:ascii="Arial" w:eastAsia="Times New Roman" w:hAnsi="Arial" w:cs="Arial"/>
-          <w:b/>
-          <w:color w:val="222222"/>
-          <w:sz w:val="24"/>
-          <w:szCs w:val="24"/>
-          <w:lang w:eastAsia="en-IN"/>
-        </w:rPr>
-      </w:pPr>
-      <w:r>
-        <w:rPr>
-          <w:rFonts w:ascii="Arial" w:eastAsia="Times New Roman" w:hAnsi="Arial" w:cs="Arial"/>
-          <w:b/>
-          <w:color w:val="222222"/>
-          <w:sz w:val="24"/>
-          <w:szCs w:val="24"/>
-          <w:lang w:eastAsia="en-IN"/>
-        </w:rPr>
-        <w:t>Sprint 2: Create I/O for search program - 2 days </w:t>
-      </w:r>
-    </w:p>
-    <w:p>
-      <w:pPr>
-        <w:spacing w:after="0" w:line="240" w:lineRule="auto"/>
-        <w:rPr>
-          <w:rFonts w:ascii="Arial" w:eastAsia="Times New Roman" w:hAnsi="Arial" w:cs="Arial"/>
-          <w:color w:val="222222"/>
-          <w:sz w:val="24"/>
-          <w:szCs w:val="24"/>
-          <w:lang w:eastAsia="en-IN"/>
-        </w:rPr>
-      </w:pPr>
-      <w:r>
-        <w:rPr>
-          <w:rFonts w:ascii="Arial" w:eastAsia="Times New Roman" w:hAnsi="Arial" w:cs="Arial"/>
-          <w:color w:val="222222"/>
-          <w:sz w:val="24"/>
-          <w:szCs w:val="24"/>
-          <w:shd w:val="clear" w:color="auto" w:fill="FFFFFF"/>
-          <w:lang w:eastAsia="en-IN"/>
-        </w:rPr>
-        <w:t>05. Implement ordered search function. </w:t>
-      </w:r>
-      <w:r>
-        <w:rPr>
-          <w:rFonts w:ascii="Arial" w:eastAsia="Times New Roman" w:hAnsi="Arial" w:cs="Arial"/>
-          <w:color w:val="222222"/>
-          <w:sz w:val="24"/>
-          <w:szCs w:val="24"/>
-          <w:lang w:eastAsia="en-IN"/>
-        </w:rPr>
-        <w:t> </w:t>
-      </w:r>
-    </w:p>
-    <w:p>
-      <w:pPr>
-        <w:spacing w:after="0" w:line="240" w:lineRule="auto"/>
-        <w:rPr>
-          <w:rFonts w:ascii="Arial" w:eastAsia="Times New Roman" w:hAnsi="Arial" w:cs="Arial"/>
-          <w:color w:val="222222"/>
-          <w:sz w:val="24"/>
-          <w:szCs w:val="24"/>
-          <w:lang w:eastAsia="en-IN"/>
-        </w:rPr>
-      </w:pPr>
-      <w:r>
-        <w:rPr>
-          <w:rFonts w:ascii="Arial" w:eastAsia="Times New Roman" w:hAnsi="Arial" w:cs="Arial"/>
-          <w:color w:val="222222"/>
-          <w:sz w:val="24"/>
-          <w:szCs w:val="24"/>
-          <w:lang w:eastAsia="en-IN"/>
-        </w:rPr>
-        <w:t>06. Implement un-ordered search function.</w:t>
-      </w:r>
-    </w:p>
-    <w:p>
-      <w:pPr>
-        <w:spacing w:after="0" w:line="240" w:lineRule="auto"/>
-        <w:rPr>
-          <w:rFonts w:ascii="Arial" w:eastAsia="Times New Roman" w:hAnsi="Arial" w:cs="Arial"/>
-          <w:color w:val="222222"/>
-          <w:sz w:val="24"/>
-          <w:szCs w:val="24"/>
-          <w:lang w:eastAsia="en-IN"/>
-        </w:rPr>
-      </w:pPr>
-      <w:r>
-        <w:rPr>
-          <w:rFonts w:ascii="Arial" w:eastAsia="Times New Roman" w:hAnsi="Arial" w:cs="Arial"/>
-          <w:color w:val="222222"/>
-          <w:sz w:val="24"/>
-          <w:szCs w:val="24"/>
-          <w:lang w:eastAsia="en-IN"/>
-        </w:rPr>
-        <w:t>07. Implement best match search function. </w:t>
-      </w:r>
-    </w:p>
-    <w:p>
-      <w:pPr>
-        <w:spacing w:after="0" w:line="240" w:lineRule="auto"/>
-        <w:rPr>
-          <w:rFonts w:ascii="Arial" w:eastAsia="Times New Roman" w:hAnsi="Arial" w:cs="Arial"/>
-          <w:color w:val="222222"/>
-          <w:sz w:val="24"/>
-          <w:szCs w:val="24"/>
-          <w:lang w:eastAsia="en-IN"/>
-        </w:rPr>
-      </w:pPr>
-    </w:p>
-    <w:p>
-      <w:pPr>
-        <w:spacing w:after="0" w:line="240" w:lineRule="auto"/>
-        <w:rPr>
-          <w:rFonts w:ascii="Arial" w:eastAsia="Times New Roman" w:hAnsi="Arial" w:cs="Arial"/>
-          <w:b/>
-          <w:color w:val="222222"/>
-          <w:sz w:val="24"/>
-          <w:szCs w:val="24"/>
-          <w:lang w:eastAsia="en-IN"/>
-        </w:rPr>
-      </w:pPr>
-      <w:r>
-        <w:rPr>
-          <w:rFonts w:ascii="Arial" w:eastAsia="Times New Roman" w:hAnsi="Arial" w:cs="Arial"/>
-          <w:b/>
-          <w:color w:val="222222"/>
-          <w:sz w:val="24"/>
-          <w:szCs w:val="24"/>
-          <w:lang w:eastAsia="en-IN"/>
-        </w:rPr>
-        <w:t>Sprint 3: Implementation of search functions - 2 days</w:t>
-      </w:r>
-    </w:p>
-    <w:p>
-      <w:pPr>
-        <w:spacing w:after="0" w:line="240" w:lineRule="auto"/>
-        <w:rPr>
-          <w:rFonts w:ascii="Arial" w:eastAsia="Times New Roman" w:hAnsi="Arial" w:cs="Arial"/>
-          <w:color w:val="222222"/>
-          <w:sz w:val="24"/>
-          <w:szCs w:val="24"/>
-          <w:lang w:eastAsia="en-IN"/>
-        </w:rPr>
-      </w:pPr>
-      <w:r>
-        <w:rPr>
-          <w:rFonts w:ascii="Arial" w:eastAsia="Times New Roman" w:hAnsi="Arial" w:cs="Arial"/>
-          <w:color w:val="222222"/>
-          <w:sz w:val="24"/>
-          <w:szCs w:val="24"/>
-          <w:lang w:eastAsia="en-IN"/>
-        </w:rPr>
-        <w:t>08. Optimize the ordered search functions</w:t>
-      </w:r>
-    </w:p>
-    <w:p>
-      <w:pPr>
-        <w:spacing w:after="0" w:line="240" w:lineRule="auto"/>
-        <w:rPr>
-          <w:rFonts w:ascii="Arial" w:eastAsia="Times New Roman" w:hAnsi="Arial" w:cs="Arial"/>
-          <w:color w:val="222222"/>
-          <w:sz w:val="24"/>
-          <w:szCs w:val="24"/>
-          <w:lang w:eastAsia="en-IN"/>
-        </w:rPr>
-      </w:pPr>
-    </w:p>
-    <w:p>
-      <w:pPr>
-        <w:spacing w:after="0" w:line="240" w:lineRule="auto"/>
-        <w:rPr>
-          <w:rFonts w:ascii="Arial" w:eastAsia="Times New Roman" w:hAnsi="Arial" w:cs="Arial"/>
-          <w:b/>
-          <w:color w:val="222222"/>
-          <w:sz w:val="24"/>
-          <w:szCs w:val="24"/>
-          <w:lang w:eastAsia="en-IN"/>
-        </w:rPr>
-      </w:pPr>
-      <w:r>
-        <w:rPr>
-          <w:rFonts w:ascii="Arial" w:eastAsia="Times New Roman" w:hAnsi="Arial" w:cs="Arial"/>
-          <w:b/>
-          <w:color w:val="222222"/>
-          <w:sz w:val="24"/>
-          <w:szCs w:val="24"/>
-          <w:shd w:val="clear" w:color="auto" w:fill="FFFFFF"/>
-          <w:lang w:eastAsia="en-IN"/>
-        </w:rPr>
-        <w:t>Sprint 4: </w:t>
-      </w:r>
-      <w:r>
-        <w:rPr>
-          <w:rFonts w:ascii="Arial" w:eastAsia="Times New Roman" w:hAnsi="Arial" w:cs="Arial"/>
-          <w:b/>
-          <w:color w:val="222222"/>
-          <w:sz w:val="24"/>
-          <w:szCs w:val="24"/>
-          <w:lang w:eastAsia="en-IN"/>
-        </w:rPr>
-        <w:t>Creating Test case and Reports - 2 days</w:t>
-      </w:r>
-    </w:p>
-    <w:p>
-      <w:pPr>
-        <w:spacing w:after="0" w:line="240" w:lineRule="auto"/>
-        <w:rPr>
-          <w:rFonts w:ascii="Arial" w:eastAsia="Times New Roman" w:hAnsi="Arial" w:cs="Arial"/>
-          <w:color w:val="222222"/>
-          <w:sz w:val="24"/>
-          <w:szCs w:val="24"/>
-          <w:lang w:eastAsia="en-IN"/>
-        </w:rPr>
-      </w:pPr>
-      <w:r>
-        <w:rPr>
-          <w:rFonts w:ascii="Arial" w:eastAsia="Times New Roman" w:hAnsi="Arial" w:cs="Arial"/>
-          <w:color w:val="222222"/>
-          <w:sz w:val="24"/>
-          <w:szCs w:val="24"/>
-          <w:lang w:eastAsia="en-IN"/>
-        </w:rPr>
-        <w:t>09. Create and implement the test cases for search program </w:t>
-      </w:r>
-    </w:p>
-    <w:p>
-      <w:pPr>
-        <w:spacing w:after="0" w:line="240" w:lineRule="auto"/>
-        <w:rPr>
-          <w:rFonts w:ascii="Arial" w:eastAsia="Times New Roman" w:hAnsi="Arial" w:cs="Arial"/>
-          <w:color w:val="222222"/>
-          <w:sz w:val="24"/>
-          <w:szCs w:val="24"/>
-          <w:lang w:eastAsia="en-IN"/>
-        </w:rPr>
-      </w:pPr>
-      <w:r>
-        <w:rPr>
-          <w:rFonts w:ascii="Arial" w:eastAsia="Times New Roman" w:hAnsi="Arial" w:cs="Arial"/>
-          <w:color w:val="222222"/>
-          <w:sz w:val="24"/>
-          <w:szCs w:val="24"/>
-          <w:lang w:eastAsia="en-IN"/>
-        </w:rPr>
-        <w:t>10. Creating report on optimizing the search functionality and design of the project.</w:t>
+          <w:rFonts w:eastAsia="Times New Roman" w:cstheme="minorHAnsi"/>
+          <w:color w:val="222222"/>
+          <w:lang w:eastAsia="en-IN"/>
+        </w:rPr>
+        <w:t xml:space="preserve"> </w:t>
+      </w:r>
+      <w:r>
+        <w:rPr>
+          <w:rFonts w:eastAsia="Times New Roman" w:cstheme="minorHAnsi"/>
+          <w:color w:val="222222"/>
+          <w:lang w:eastAsia="en-IN"/>
+        </w:rPr>
+        <w:t>T</w:t>
+      </w:r>
+      <w:r>
+        <w:rPr>
+          <w:rFonts w:eastAsia="Times New Roman" w:cstheme="minorHAnsi"/>
+          <w:color w:val="222222"/>
+          <w:lang w:eastAsia="en-IN"/>
+        </w:rPr>
+        <w:t xml:space="preserve">o </w:t>
+      </w:r>
+      <w:r>
+        <w:rPr>
+          <w:rFonts w:eastAsia="Times New Roman" w:cstheme="minorHAnsi"/>
+          <w:color w:val="222222"/>
+          <w:lang w:eastAsia="en-IN"/>
+        </w:rPr>
+        <w:t>accommodate</w:t>
+      </w:r>
+      <w:r>
+        <w:rPr>
+          <w:rFonts w:eastAsia="Times New Roman" w:cstheme="minorHAnsi"/>
+          <w:color w:val="222222"/>
+          <w:lang w:eastAsia="en-IN"/>
+        </w:rPr>
+        <w:t xml:space="preserve"> </w:t>
+      </w:r>
+      <w:r>
+        <w:rPr>
+          <w:rFonts w:eastAsia="Times New Roman" w:cstheme="minorHAnsi"/>
+          <w:color w:val="222222"/>
+          <w:lang w:eastAsia="en-IN"/>
+        </w:rPr>
+        <w:t>different sea</w:t>
+      </w:r>
+      <w:r>
+        <w:rPr>
+          <w:rFonts w:eastAsia="Times New Roman" w:cstheme="minorHAnsi"/>
+          <w:color w:val="222222"/>
+          <w:lang w:eastAsia="en-IN"/>
+        </w:rPr>
+        <w:t>rch functionality will be using the strategy design pattern as shown below. “</w:t>
+      </w:r>
+      <w:proofErr w:type="spellStart"/>
+      <w:r>
+        <w:rPr>
+          <w:rFonts w:eastAsia="Times New Roman" w:cstheme="minorHAnsi"/>
+          <w:color w:val="222222"/>
+          <w:lang w:eastAsia="en-IN"/>
+        </w:rPr>
+        <w:t>OrderedSearch</w:t>
+      </w:r>
+      <w:proofErr w:type="spellEnd"/>
+      <w:r>
+        <w:rPr>
+          <w:rFonts w:eastAsia="Times New Roman" w:cstheme="minorHAnsi"/>
+          <w:color w:val="222222"/>
+          <w:lang w:eastAsia="en-IN"/>
+        </w:rPr>
+        <w:t>”, “</w:t>
+      </w:r>
+      <w:proofErr w:type="spellStart"/>
+      <w:r>
+        <w:rPr>
+          <w:rFonts w:eastAsia="Times New Roman" w:cstheme="minorHAnsi"/>
+          <w:color w:val="222222"/>
+          <w:lang w:eastAsia="en-IN"/>
+        </w:rPr>
+        <w:t>UnorderedSearch</w:t>
+      </w:r>
+      <w:proofErr w:type="spellEnd"/>
+      <w:r>
+        <w:rPr>
+          <w:rFonts w:eastAsia="Times New Roman" w:cstheme="minorHAnsi"/>
+          <w:color w:val="222222"/>
+          <w:lang w:eastAsia="en-IN"/>
+        </w:rPr>
+        <w:t>” and “</w:t>
+      </w:r>
+      <w:proofErr w:type="spellStart"/>
+      <w:r>
+        <w:rPr>
+          <w:rFonts w:eastAsia="Times New Roman" w:cstheme="minorHAnsi"/>
+          <w:color w:val="222222"/>
+          <w:lang w:eastAsia="en-IN"/>
+        </w:rPr>
+        <w:t>BestMatchSearch</w:t>
+      </w:r>
+      <w:proofErr w:type="spellEnd"/>
+      <w:r>
+        <w:rPr>
+          <w:rFonts w:eastAsia="Times New Roman" w:cstheme="minorHAnsi"/>
+          <w:color w:val="222222"/>
+          <w:lang w:eastAsia="en-IN"/>
+        </w:rPr>
+        <w:t>” classes are created and inherited from Interface “</w:t>
+      </w:r>
+      <w:proofErr w:type="spellStart"/>
+      <w:r>
+        <w:rPr>
+          <w:rFonts w:eastAsia="Times New Roman" w:cstheme="minorHAnsi"/>
+          <w:color w:val="222222"/>
+          <w:lang w:eastAsia="en-IN"/>
+        </w:rPr>
+        <w:t>MatrixSearch</w:t>
+      </w:r>
+      <w:proofErr w:type="spellEnd"/>
+      <w:r>
+        <w:rPr>
+          <w:rFonts w:eastAsia="Times New Roman" w:cstheme="minorHAnsi"/>
+          <w:color w:val="222222"/>
+          <w:lang w:eastAsia="en-IN"/>
+        </w:rPr>
+        <w:t>”. And these classes will implement “</w:t>
+      </w:r>
+      <w:proofErr w:type="spellStart"/>
+      <w:proofErr w:type="gramStart"/>
+      <w:r>
+        <w:rPr>
+          <w:rFonts w:eastAsia="Times New Roman" w:cstheme="minorHAnsi"/>
+          <w:color w:val="222222"/>
+          <w:lang w:eastAsia="en-IN"/>
+        </w:rPr>
+        <w:t>SearchSequence</w:t>
+      </w:r>
+      <w:proofErr w:type="spellEnd"/>
+      <w:r>
+        <w:rPr>
+          <w:rFonts w:eastAsia="Times New Roman" w:cstheme="minorHAnsi"/>
+          <w:color w:val="222222"/>
+          <w:lang w:eastAsia="en-IN"/>
+        </w:rPr>
+        <w:t>(</w:t>
+      </w:r>
+      <w:proofErr w:type="gramEnd"/>
+      <w:r>
+        <w:rPr>
+          <w:rFonts w:eastAsia="Times New Roman" w:cstheme="minorHAnsi"/>
+          <w:color w:val="222222"/>
+          <w:lang w:eastAsia="en-IN"/>
+        </w:rPr>
+        <w:t>)” Method to search the input sequence on matrix data.</w:t>
       </w:r>
     </w:p>
     <w:p/>
     <w:p/>
     <w:p>
-      <w:bookmarkStart w:id="0" w:name="_GoBack"/>
+      <w:r>
+        <w:lastRenderedPageBreak/>
+        <w:t>“</w:t>
+      </w:r>
+      <w:proofErr w:type="spellStart"/>
+      <w:r>
+        <w:t>MatrixData</w:t>
+      </w:r>
+      <w:proofErr w:type="spellEnd"/>
+      <w:r>
+        <w:t>” class is implemented with below methods.</w:t>
+      </w:r>
+    </w:p>
+    <w:p>
+      <w:pPr>
+        <w:pStyle w:val="ListParagraph"/>
+        <w:numPr>
+          <w:ilvl w:val="0"/>
+          <w:numId w:val="2"/>
+        </w:numPr>
+      </w:pPr>
+      <w:proofErr w:type="spellStart"/>
+      <w:proofErr w:type="gramStart"/>
+      <w:r>
+        <w:t>GetMatrixSearch</w:t>
+      </w:r>
+      <w:proofErr w:type="spellEnd"/>
+      <w:r>
+        <w:t>(</w:t>
+      </w:r>
+      <w:proofErr w:type="gramEnd"/>
+      <w:r>
+        <w:t>) – To get the proper matrix search class depending on the search type string.</w:t>
+      </w:r>
+    </w:p>
+    <w:p>
+      <w:pPr>
+        <w:pStyle w:val="ListParagraph"/>
+        <w:numPr>
+          <w:ilvl w:val="0"/>
+          <w:numId w:val="2"/>
+        </w:numPr>
+      </w:pPr>
+      <w:proofErr w:type="spellStart"/>
+      <w:proofErr w:type="gramStart"/>
+      <w:r>
+        <w:t>IntializeMatrix</w:t>
+      </w:r>
+      <w:proofErr w:type="spellEnd"/>
+      <w:r>
+        <w:t>(</w:t>
+      </w:r>
+      <w:proofErr w:type="gramEnd"/>
+      <w:r>
+        <w:t>) – Method to generate the matrix from given input strings.</w:t>
+      </w:r>
+    </w:p>
+    <w:p>
+      <w:pPr>
+        <w:pStyle w:val="ListParagraph"/>
+        <w:numPr>
+          <w:ilvl w:val="0"/>
+          <w:numId w:val="2"/>
+        </w:numPr>
+      </w:pPr>
+      <w:proofErr w:type="spellStart"/>
+      <w:proofErr w:type="gramStart"/>
+      <w:r>
+        <w:t>SearchSequnence</w:t>
+      </w:r>
+      <w:proofErr w:type="spellEnd"/>
+      <w:r>
+        <w:t>(</w:t>
+      </w:r>
+      <w:proofErr w:type="gramEnd"/>
+      <w:r>
+        <w:t xml:space="preserve">) – Method to initiate the search </w:t>
+      </w:r>
+      <w:r>
+        <w:t xml:space="preserve">sequence </w:t>
+      </w:r>
+      <w:r>
+        <w:t xml:space="preserve">methods on matrix using input </w:t>
+      </w:r>
+      <w:r>
+        <w:t>sequence string.</w:t>
+      </w:r>
+    </w:p>
+    <w:p/>
+    <w:p>
       <w:r>
         <w:rPr>
           <w:noProof/>
+          <w:lang w:eastAsia="en-IN"/>
         </w:rPr>
         <w:drawing>
           <wp:inline distT="0" distB="0" distL="0" distR="0" wp14:anchorId="64A281A6" wp14:editId="3F72685B">
-            <wp:extent cx="5731510" cy="2107565"/>
-            <wp:effectExtent l="0" t="0" r="2540" b="6985"/>
+            <wp:extent cx="6346279" cy="2333625"/>
+            <wp:effectExtent l="0" t="0" r="0" b="0"/>
             <wp:docPr id="1" name="Picture 1"/>
             <wp:cNvGraphicFramePr>
               <a:graphicFrameLocks xmlns:a="http://schemas.openxmlformats.org/drawingml/2006/main" noChangeAspect="1"/>
@@ -907,7 +1245,7 @@
                   <pic:spPr>
                     <a:xfrm>
                       <a:off x="0" y="0"/>
-                      <a:ext cx="5731510" cy="2107565"/>
+                      <a:ext cx="6360465" cy="2338841"/>
                     </a:xfrm>
                     <a:prstGeom prst="rect">
                       <a:avLst/>
@@ -919,7 +1257,6 @@
           </wp:inline>
         </w:drawing>
       </w:r>
-      <w:bookmarkEnd w:id="0"/>
     </w:p>
     <w:sectPr>
       <w:pgSz w:w="11906" w:h="16838"/>
@@ -932,7 +1269,7 @@
 </file>
 
 <file path=word/numbering.xml><?xml version="1.0" encoding="utf-8"?>
-<w:numbering xmlns:wpc="http://schemas.microsoft.com/office/word/2010/wordprocessingCanvas" xmlns:cx="http://schemas.microsoft.com/office/drawing/2014/chartex" xmlns:cx1="http://schemas.microsoft.com/office/drawing/2015/9/8/chartex" xmlns:cx2="http://schemas.microsoft.com/office/drawing/2015/10/21/chartex" xmlns:cx3="http://schemas.microsoft.com/office/drawing/2016/5/9/chartex" xmlns:cx4="http://schemas.microsoft.com/office/drawing/2016/5/10/chartex" xmlns:cx5="http://schemas.microsoft.com/office/drawing/2016/5/11/chartex" xmlns:cx6="http://schemas.microsoft.com/office/drawing/2016/5/12/chartex" xmlns:cx7="http://schemas.microsoft.com/office/drawing/2016/5/13/chartex" xmlns:cx8="http://schemas.microsoft.com/office/drawing/2016/5/14/chartex" xmlns:mc="http://schemas.openxmlformats.org/markup-compatibility/2006" xmlns:aink="http://schemas.microsoft.com/office/drawing/2016/ink" xmlns:am3d="http://schemas.microsoft.com/office/drawing/2017/model3d" xmlns:o="urn:schemas-microsoft-com:office:office" xmlns:r="http://schemas.openxmlformats.org/officeDocument/2006/relationships" xmlns:m="http://schemas.openxmlformats.org/officeDocument/2006/math" xmlns:v="urn:schemas-microsoft-com:vml" xmlns:wp14="http://schemas.microsoft.com/office/word/2010/wordprocessingDrawing" xmlns:wp="http://schemas.openxmlformats.org/drawingml/2006/wordprocessingDrawing" xmlns:w10="urn:schemas-microsoft-com:office:word" xmlns:w="http://schemas.openxmlformats.org/wordprocessingml/2006/main" xmlns:w14="http://schemas.microsoft.com/office/word/2010/wordml" xmlns:w15="http://schemas.microsoft.com/office/word/2012/wordml" xmlns:w16cid="http://schemas.microsoft.com/office/word/2016/wordml/cid" xmlns:w16se="http://schemas.microsoft.com/office/word/2015/wordml/symex" xmlns:wpg="http://schemas.microsoft.com/office/word/2010/wordprocessingGroup" xmlns:wpi="http://schemas.microsoft.com/office/word/2010/wordprocessingInk" xmlns:wne="http://schemas.microsoft.com/office/word/2006/wordml" xmlns:wps="http://schemas.microsoft.com/office/word/2010/wordprocessingShape" mc:Ignorable="w14 w15 w16se w16cid wp14">
+<w:numbering xmlns:wpc="http://schemas.microsoft.com/office/word/2010/wordprocessingCanvas" xmlns:cx="http://schemas.microsoft.com/office/drawing/2014/chartex" xmlns:cx1="http://schemas.microsoft.com/office/drawing/2015/9/8/chartex" xmlns:cx2="http://schemas.microsoft.com/office/drawing/2015/10/21/chartex" xmlns:cx3="http://schemas.microsoft.com/office/drawing/2016/5/9/chartex" xmlns:cx4="http://schemas.microsoft.com/office/drawing/2016/5/10/chartex" xmlns:cx5="http://schemas.microsoft.com/office/drawing/2016/5/11/chartex" xmlns:mc="http://schemas.openxmlformats.org/markup-compatibility/2006" xmlns:o="urn:schemas-microsoft-com:office:office" xmlns:r="http://schemas.openxmlformats.org/officeDocument/2006/relationships" xmlns:m="http://schemas.openxmlformats.org/officeDocument/2006/math" xmlns:v="urn:schemas-microsoft-com:vml" xmlns:wp14="http://schemas.microsoft.com/office/word/2010/wordprocessingDrawing" xmlns:wp="http://schemas.openxmlformats.org/drawingml/2006/wordprocessingDrawing" xmlns:w10="urn:schemas-microsoft-com:office:word" xmlns:w="http://schemas.openxmlformats.org/wordprocessingml/2006/main" xmlns:w14="http://schemas.microsoft.com/office/word/2010/wordml" xmlns:w15="http://schemas.microsoft.com/office/word/2012/wordml" xmlns:w16se="http://schemas.microsoft.com/office/word/2015/wordml/symex" xmlns:wpg="http://schemas.microsoft.com/office/word/2010/wordprocessingGroup" xmlns:wpi="http://schemas.microsoft.com/office/word/2010/wordprocessingInk" xmlns:wne="http://schemas.microsoft.com/office/word/2006/wordml" xmlns:wps="http://schemas.microsoft.com/office/word/2010/wordprocessingShape" mc:Ignorable="w14 w15 w16se wp14">
   <w:abstractNum w:abstractNumId="0" w15:restartNumberingAfterBreak="0">
     <w:nsid w:val="340E38C3"/>
     <w:multiLevelType w:val="hybridMultilevel"/>
@@ -1022,14 +1359,106 @@
       </w:pPr>
     </w:lvl>
   </w:abstractNum>
+  <w:abstractNum w:abstractNumId="1" w15:restartNumberingAfterBreak="0">
+    <w:nsid w:val="741630FD"/>
+    <w:multiLevelType w:val="hybridMultilevel"/>
+    <w:tmpl w:val="03646DFE"/>
+    <w:lvl w:ilvl="0" w:tplc="4009000F">
+      <w:start w:val="1"/>
+      <w:numFmt w:val="decimal"/>
+      <w:lvlText w:val="%1."/>
+      <w:lvlJc w:val="left"/>
+      <w:pPr>
+        <w:ind w:left="720" w:hanging="360"/>
+      </w:pPr>
+      <w:rPr>
+        <w:rFonts w:hint="default"/>
+      </w:rPr>
+    </w:lvl>
+    <w:lvl w:ilvl="1" w:tplc="40090019" w:tentative="1">
+      <w:start w:val="1"/>
+      <w:numFmt w:val="lowerLetter"/>
+      <w:lvlText w:val="%2."/>
+      <w:lvlJc w:val="left"/>
+      <w:pPr>
+        <w:ind w:left="1440" w:hanging="360"/>
+      </w:pPr>
+    </w:lvl>
+    <w:lvl w:ilvl="2" w:tplc="4009001B" w:tentative="1">
+      <w:start w:val="1"/>
+      <w:numFmt w:val="lowerRoman"/>
+      <w:lvlText w:val="%3."/>
+      <w:lvlJc w:val="right"/>
+      <w:pPr>
+        <w:ind w:left="2160" w:hanging="180"/>
+      </w:pPr>
+    </w:lvl>
+    <w:lvl w:ilvl="3" w:tplc="4009000F" w:tentative="1">
+      <w:start w:val="1"/>
+      <w:numFmt w:val="decimal"/>
+      <w:lvlText w:val="%4."/>
+      <w:lvlJc w:val="left"/>
+      <w:pPr>
+        <w:ind w:left="2880" w:hanging="360"/>
+      </w:pPr>
+    </w:lvl>
+    <w:lvl w:ilvl="4" w:tplc="40090019" w:tentative="1">
+      <w:start w:val="1"/>
+      <w:numFmt w:val="lowerLetter"/>
+      <w:lvlText w:val="%5."/>
+      <w:lvlJc w:val="left"/>
+      <w:pPr>
+        <w:ind w:left="3600" w:hanging="360"/>
+      </w:pPr>
+    </w:lvl>
+    <w:lvl w:ilvl="5" w:tplc="4009001B" w:tentative="1">
+      <w:start w:val="1"/>
+      <w:numFmt w:val="lowerRoman"/>
+      <w:lvlText w:val="%6."/>
+      <w:lvlJc w:val="right"/>
+      <w:pPr>
+        <w:ind w:left="4320" w:hanging="180"/>
+      </w:pPr>
+    </w:lvl>
+    <w:lvl w:ilvl="6" w:tplc="4009000F" w:tentative="1">
+      <w:start w:val="1"/>
+      <w:numFmt w:val="decimal"/>
+      <w:lvlText w:val="%7."/>
+      <w:lvlJc w:val="left"/>
+      <w:pPr>
+        <w:ind w:left="5040" w:hanging="360"/>
+      </w:pPr>
+    </w:lvl>
+    <w:lvl w:ilvl="7" w:tplc="40090019" w:tentative="1">
+      <w:start w:val="1"/>
+      <w:numFmt w:val="lowerLetter"/>
+      <w:lvlText w:val="%8."/>
+      <w:lvlJc w:val="left"/>
+      <w:pPr>
+        <w:ind w:left="5760" w:hanging="360"/>
+      </w:pPr>
+    </w:lvl>
+    <w:lvl w:ilvl="8" w:tplc="4009001B" w:tentative="1">
+      <w:start w:val="1"/>
+      <w:numFmt w:val="lowerRoman"/>
+      <w:lvlText w:val="%9."/>
+      <w:lvlJc w:val="right"/>
+      <w:pPr>
+        <w:ind w:left="6480" w:hanging="180"/>
+      </w:pPr>
+    </w:lvl>
+  </w:abstractNum>
   <w:num w:numId="1">
     <w:abstractNumId w:val="0"/>
+  </w:num>
+  <w:num w:numId="2">
+    <w:abstractNumId w:val="1"/>
   </w:num>
 </w:numbering>
 </file>
 
 <file path=word/styles.xml><?xml version="1.0" encoding="utf-8"?>
-<w:styles xmlns:mc="http://schemas.openxmlformats.org/markup-compatibility/2006" xmlns:r="http://schemas.openxmlformats.org/officeDocument/2006/relationships" xmlns:w="http://schemas.openxmlformats.org/wordprocessingml/2006/main" xmlns:w14="http://schemas.microsoft.com/office/word/2010/wordml" xmlns:w15="http://schemas.microsoft.com/office/word/2012/wordml" xmlns:w16cid="http://schemas.microsoft.com/office/word/2016/wordml/cid" xmlns:w16se="http://schemas.microsoft.com/office/word/2015/wordml/symex" mc:Ignorable="w14 w15 w16se w16cid">
+<w:styles xmlns:mc="http://schemas.openxmlformats.org/markup-compatibility/2006" xmlns:r="http://schemas.openxmlformats.org/officeDocument/2006/relationships" xmlns:w="http://schemas.openxmlformats.org/wordprocessingml/2006/main" xmlns:w14="http://schemas.microsoft.com/office/word/2010/wordml" xmlns:w15="http://schemas.microsoft.com/office/word/2012/wordml" xmlns:w16se="http://schemas.microsoft.com/office/word/2015/wordml/symex" mc:Ignorable="w14 w15 w16se">
   <w:docDefaults>
     <w:rPrDefault>
       <w:rPr>
@@ -1045,7 +1474,7 @@
       </w:pPr>
     </w:pPrDefault>
   </w:docDefaults>
-  <w:latentStyles w:defLockedState="0" w:defUIPriority="99" w:defSemiHidden="0" w:defUnhideWhenUsed="0" w:defQFormat="0" w:count="375">
+  <w:latentStyles w:defLockedState="0" w:defUIPriority="99" w:defSemiHidden="0" w:defUnhideWhenUsed="0" w:defQFormat="0" w:count="374">
     <w:lsdException w:name="Normal" w:uiPriority="0" w:qFormat="1"/>
     <w:lsdException w:name="heading 1" w:uiPriority="9" w:qFormat="1"/>
     <w:lsdException w:name="heading 2" w:semiHidden="1" w:uiPriority="9" w:unhideWhenUsed="1" w:qFormat="1"/>
@@ -1151,6 +1580,7 @@
     <w:lsdException w:name="HTML Sample" w:semiHidden="1" w:unhideWhenUsed="1"/>
     <w:lsdException w:name="HTML Typewriter" w:semiHidden="1" w:unhideWhenUsed="1"/>
     <w:lsdException w:name="HTML Variable" w:semiHidden="1" w:unhideWhenUsed="1"/>
+    <w:lsdException w:name="Normal Table" w:semiHidden="1" w:unhideWhenUsed="1"/>
     <w:lsdException w:name="annotation subject" w:semiHidden="1" w:unhideWhenUsed="1"/>
     <w:lsdException w:name="No List" w:semiHidden="1" w:unhideWhenUsed="1"/>
     <w:lsdException w:name="Outline List 1" w:semiHidden="1" w:unhideWhenUsed="1"/>
@@ -1197,8 +1627,10 @@
     <w:lsdException w:name="Table Subtle 2" w:semiHidden="1" w:unhideWhenUsed="1"/>
     <w:lsdException w:name="Table Web 1" w:semiHidden="1" w:unhideWhenUsed="1"/>
     <w:lsdException w:name="Table Web 2" w:semiHidden="1" w:unhideWhenUsed="1"/>
+    <w:lsdException w:name="Table Web 3" w:semiHidden="1" w:unhideWhenUsed="1"/>
     <w:lsdException w:name="Balloon Text" w:semiHidden="1" w:unhideWhenUsed="1"/>
     <w:lsdException w:name="Table Grid" w:uiPriority="39"/>
+    <w:lsdException w:name="Table Theme" w:semiHidden="1" w:unhideWhenUsed="1"/>
     <w:lsdException w:name="Placeholder Text" w:semiHidden="1"/>
     <w:lsdException w:name="No Spacing" w:uiPriority="1" w:qFormat="1"/>
     <w:lsdException w:name="Light Shading" w:uiPriority="60"/>
@@ -1417,7 +1849,6 @@
     <w:lsdException w:name="Mention" w:semiHidden="1" w:unhideWhenUsed="1"/>
     <w:lsdException w:name="Smart Hyperlink" w:semiHidden="1" w:unhideWhenUsed="1"/>
     <w:lsdException w:name="Hashtag" w:semiHidden="1" w:unhideWhenUsed="1"/>
-    <w:lsdException w:name="Unresolved Mention" w:semiHidden="1" w:unhideWhenUsed="1"/>
   </w:latentStyles>
   <w:style w:type="paragraph" w:default="1" w:styleId="Normal">
     <w:name w:val="Normal"/>

</xml_diff>

<commit_message>
Build and search optimization
</commit_message>
<xml_diff>
--- a/SearchProgram.docx
+++ b/SearchProgram.docx
@@ -1,6 +1,6 @@
 
 <file path=word/document.xml><?xml version="1.0" encoding="utf-8"?>
-<w:document xmlns:wpc="http://schemas.microsoft.com/office/word/2010/wordprocessingCanvas" xmlns:cx="http://schemas.microsoft.com/office/drawing/2014/chartex" xmlns:cx1="http://schemas.microsoft.com/office/drawing/2015/9/8/chartex" xmlns:cx2="http://schemas.microsoft.com/office/drawing/2015/10/21/chartex" xmlns:cx3="http://schemas.microsoft.com/office/drawing/2016/5/9/chartex" xmlns:cx4="http://schemas.microsoft.com/office/drawing/2016/5/10/chartex" xmlns:cx5="http://schemas.microsoft.com/office/drawing/2016/5/11/chartex" xmlns:cx6="http://schemas.microsoft.com/office/drawing/2016/5/12/chartex" xmlns:cx7="http://schemas.microsoft.com/office/drawing/2016/5/13/chartex" xmlns:cx8="http://schemas.microsoft.com/office/drawing/2016/5/14/chartex" xmlns:mc="http://schemas.openxmlformats.org/markup-compatibility/2006" xmlns:aink="http://schemas.microsoft.com/office/drawing/2016/ink" xmlns:am3d="http://schemas.microsoft.com/office/drawing/2017/model3d" xmlns:o="urn:schemas-microsoft-com:office:office" xmlns:r="http://schemas.openxmlformats.org/officeDocument/2006/relationships" xmlns:m="http://schemas.openxmlformats.org/officeDocument/2006/math" xmlns:v="urn:schemas-microsoft-com:vml" xmlns:wp14="http://schemas.microsoft.com/office/word/2010/wordprocessingDrawing" xmlns:wp="http://schemas.openxmlformats.org/drawingml/2006/wordprocessingDrawing" xmlns:w10="urn:schemas-microsoft-com:office:word" xmlns:w="http://schemas.openxmlformats.org/wordprocessingml/2006/main" xmlns:w14="http://schemas.microsoft.com/office/word/2010/wordml" xmlns:w15="http://schemas.microsoft.com/office/word/2012/wordml" xmlns:w16cid="http://schemas.microsoft.com/office/word/2016/wordml/cid" xmlns:w16se="http://schemas.microsoft.com/office/word/2015/wordml/symex" xmlns:wpg="http://schemas.microsoft.com/office/word/2010/wordprocessingGroup" xmlns:wpi="http://schemas.microsoft.com/office/word/2010/wordprocessingInk" xmlns:wne="http://schemas.microsoft.com/office/word/2006/wordml" xmlns:wps="http://schemas.microsoft.com/office/word/2010/wordprocessingShape" mc:Ignorable="w14 w15 w16se w16cid wp14">
+<w:document xmlns:wpc="http://schemas.microsoft.com/office/word/2010/wordprocessingCanvas" xmlns:cx="http://schemas.microsoft.com/office/drawing/2014/chartex" xmlns:cx1="http://schemas.microsoft.com/office/drawing/2015/9/8/chartex" xmlns:cx2="http://schemas.microsoft.com/office/drawing/2015/10/21/chartex" xmlns:cx3="http://schemas.microsoft.com/office/drawing/2016/5/9/chartex" xmlns:cx4="http://schemas.microsoft.com/office/drawing/2016/5/10/chartex" xmlns:cx5="http://schemas.microsoft.com/office/drawing/2016/5/11/chartex" xmlns:mc="http://schemas.openxmlformats.org/markup-compatibility/2006" xmlns:o="urn:schemas-microsoft-com:office:office" xmlns:r="http://schemas.openxmlformats.org/officeDocument/2006/relationships" xmlns:m="http://schemas.openxmlformats.org/officeDocument/2006/math" xmlns:v="urn:schemas-microsoft-com:vml" xmlns:wp14="http://schemas.microsoft.com/office/word/2010/wordprocessingDrawing" xmlns:wp="http://schemas.openxmlformats.org/drawingml/2006/wordprocessingDrawing" xmlns:w10="urn:schemas-microsoft-com:office:word" xmlns:w="http://schemas.openxmlformats.org/wordprocessingml/2006/main" xmlns:w14="http://schemas.microsoft.com/office/word/2010/wordml" xmlns:w15="http://schemas.microsoft.com/office/word/2012/wordml" xmlns:w16se="http://schemas.microsoft.com/office/word/2015/wordml/symex" xmlns:wpg="http://schemas.microsoft.com/office/word/2010/wordprocessingGroup" xmlns:wpi="http://schemas.microsoft.com/office/word/2010/wordprocessingInk" xmlns:wne="http://schemas.microsoft.com/office/word/2006/wordml" xmlns:wps="http://schemas.microsoft.com/office/word/2010/wordprocessingShape" mc:Ignorable="w14 w15 w16se wp14">
   <w:body>
     <w:p>
       <w:pPr>
@@ -1745,6 +1745,7 @@
       <w:r>
         <w:rPr>
           <w:noProof/>
+          <w:lang w:eastAsia="en-IN"/>
         </w:rPr>
         <w:drawing>
           <wp:inline distT="0" distB="0" distL="0" distR="0" wp14:anchorId="74D8BDB2" wp14:editId="790E965D">
@@ -2399,39 +2400,15 @@
           <w:color w:val="222222"/>
           <w:lang w:eastAsia="en-IN"/>
         </w:rPr>
-        <w:t>, f</w:t>
-      </w:r>
-      <w:r>
-        <w:rPr>
-          <w:rFonts w:eastAsia="Times New Roman" w:cstheme="minorHAnsi"/>
-          <w:color w:val="222222"/>
-          <w:lang w:eastAsia="en-IN"/>
-        </w:rPr>
-        <w:t>or each row of the matrix</w:t>
-      </w:r>
-      <w:r>
-        <w:rPr>
-          <w:rFonts w:eastAsia="Times New Roman" w:cstheme="minorHAnsi"/>
-          <w:color w:val="222222"/>
-          <w:lang w:eastAsia="en-IN"/>
-        </w:rPr>
-        <w:t xml:space="preserve"> to match the sequence </w:t>
-      </w:r>
-      <w:r>
-        <w:rPr>
-          <w:rFonts w:eastAsia="Times New Roman" w:cstheme="minorHAnsi"/>
-          <w:color w:val="222222"/>
-          <w:lang w:eastAsia="en-IN"/>
-        </w:rPr>
-        <w:t xml:space="preserve">used the linear search (i.e. naïve search). This </w:t>
-      </w:r>
-      <w:r>
-        <w:rPr>
-          <w:rFonts w:eastAsia="Times New Roman" w:cstheme="minorHAnsi"/>
-          <w:color w:val="222222"/>
-          <w:lang w:eastAsia="en-IN"/>
-        </w:rPr>
-        <w:t>logic is implemented in method called.</w:t>
+        <w:t xml:space="preserve">, for each row of the matrix to match the sequence </w:t>
+      </w:r>
+      <w:r>
+        <w:rPr>
+          <w:rFonts w:eastAsia="Times New Roman" w:cstheme="minorHAnsi"/>
+          <w:color w:val="222222"/>
+          <w:lang w:eastAsia="en-IN"/>
+        </w:rPr>
+        <w:t>used the linear search (i.e. naïve search). This logic is implemented in method called.</w:t>
       </w:r>
     </w:p>
     <w:p>
@@ -2456,6 +2433,7 @@
           <w:lang w:eastAsia="en-IN"/>
         </w:rPr>
       </w:pPr>
+      <w:proofErr w:type="spellStart"/>
       <w:r>
         <w:rPr>
           <w:rFonts w:ascii="Consolas" w:hAnsi="Consolas" w:cs="Consolas"/>
@@ -2465,6 +2443,7 @@
         </w:rPr>
         <w:t>int</w:t>
       </w:r>
+      <w:proofErr w:type="spellEnd"/>
       <w:r>
         <w:rPr>
           <w:rFonts w:ascii="Consolas" w:hAnsi="Consolas" w:cs="Consolas"/>
@@ -2514,7 +2493,27 @@
           <w:sz w:val="19"/>
           <w:szCs w:val="19"/>
         </w:rPr>
-        <w:t xml:space="preserve"> std::</w:t>
+        <w:t xml:space="preserve"> </w:t>
+      </w:r>
+      <w:proofErr w:type="spellStart"/>
+      <w:r>
+        <w:rPr>
+          <w:rFonts w:ascii="Consolas" w:hAnsi="Consolas" w:cs="Consolas"/>
+          <w:color w:val="000000"/>
+          <w:sz w:val="19"/>
+          <w:szCs w:val="19"/>
+        </w:rPr>
+        <w:t>std</w:t>
+      </w:r>
+      <w:proofErr w:type="spellEnd"/>
+      <w:r>
+        <w:rPr>
+          <w:rFonts w:ascii="Consolas" w:hAnsi="Consolas" w:cs="Consolas"/>
+          <w:color w:val="000000"/>
+          <w:sz w:val="19"/>
+          <w:szCs w:val="19"/>
+        </w:rPr>
+        <w:t>::</w:t>
       </w:r>
       <w:r>
         <w:rPr>
@@ -2534,6 +2533,7 @@
         </w:rPr>
         <w:t>&lt;</w:t>
       </w:r>
+      <w:proofErr w:type="spellStart"/>
       <w:r>
         <w:rPr>
           <w:rFonts w:ascii="Consolas" w:hAnsi="Consolas" w:cs="Consolas"/>
@@ -2543,6 +2543,7 @@
         </w:rPr>
         <w:t>int</w:t>
       </w:r>
+      <w:proofErr w:type="spellEnd"/>
       <w:r>
         <w:rPr>
           <w:rFonts w:ascii="Consolas" w:hAnsi="Consolas" w:cs="Consolas"/>
@@ -2588,7 +2589,27 @@
           <w:sz w:val="19"/>
           <w:szCs w:val="19"/>
         </w:rPr>
-        <w:t xml:space="preserve"> std::</w:t>
+        <w:t xml:space="preserve"> </w:t>
+      </w:r>
+      <w:proofErr w:type="spellStart"/>
+      <w:r>
+        <w:rPr>
+          <w:rFonts w:ascii="Consolas" w:hAnsi="Consolas" w:cs="Consolas"/>
+          <w:color w:val="000000"/>
+          <w:sz w:val="19"/>
+          <w:szCs w:val="19"/>
+        </w:rPr>
+        <w:t>std</w:t>
+      </w:r>
+      <w:proofErr w:type="spellEnd"/>
+      <w:r>
+        <w:rPr>
+          <w:rFonts w:ascii="Consolas" w:hAnsi="Consolas" w:cs="Consolas"/>
+          <w:color w:val="000000"/>
+          <w:sz w:val="19"/>
+          <w:szCs w:val="19"/>
+        </w:rPr>
+        <w:t>::</w:t>
       </w:r>
       <w:r>
         <w:rPr>
@@ -2608,6 +2629,7 @@
         </w:rPr>
         <w:t>&lt;</w:t>
       </w:r>
+      <w:proofErr w:type="spellStart"/>
       <w:r>
         <w:rPr>
           <w:rFonts w:ascii="Consolas" w:hAnsi="Consolas" w:cs="Consolas"/>
@@ -2617,6 +2639,7 @@
         </w:rPr>
         <w:t>int</w:t>
       </w:r>
+      <w:proofErr w:type="spellEnd"/>
       <w:r>
         <w:rPr>
           <w:rFonts w:ascii="Consolas" w:hAnsi="Consolas" w:cs="Consolas"/>
@@ -2950,15 +2973,7 @@
           <w:color w:val="222222"/>
           <w:lang w:eastAsia="en-IN"/>
         </w:rPr>
-        <w:t xml:space="preserve">get the </w:t>
-      </w:r>
-      <w:r>
-        <w:rPr>
-          <w:rFonts w:eastAsia="Times New Roman" w:cstheme="minorHAnsi"/>
-          <w:color w:val="222222"/>
-          <w:lang w:eastAsia="en-IN"/>
-        </w:rPr>
-        <w:t xml:space="preserve">prefix array </w:t>
+        <w:t xml:space="preserve">get the prefix array </w:t>
       </w:r>
       <w:r>
         <w:rPr>
@@ -3009,275 +3024,6 @@
           <w:lang w:eastAsia="en-IN"/>
         </w:rPr>
       </w:pPr>
-      <w:proofErr w:type="gramStart"/>
-      <w:r>
-        <w:rPr>
-          <w:rFonts w:ascii="Consolas" w:hAnsi="Consolas" w:cs="Consolas"/>
-          <w:color w:val="000000"/>
-          <w:sz w:val="19"/>
-          <w:szCs w:val="19"/>
-        </w:rPr>
-        <w:t>std::</w:t>
-      </w:r>
-      <w:proofErr w:type="gramEnd"/>
-      <w:r>
-        <w:rPr>
-          <w:rFonts w:ascii="Consolas" w:hAnsi="Consolas" w:cs="Consolas"/>
-          <w:color w:val="2B91AF"/>
-          <w:sz w:val="19"/>
-          <w:szCs w:val="19"/>
-        </w:rPr>
-        <w:t>vector</w:t>
-      </w:r>
-      <w:r>
-        <w:rPr>
-          <w:rFonts w:ascii="Consolas" w:hAnsi="Consolas" w:cs="Consolas"/>
-          <w:color w:val="000000"/>
-          <w:sz w:val="19"/>
-          <w:szCs w:val="19"/>
-        </w:rPr>
-        <w:t>&lt;</w:t>
-      </w:r>
-      <w:r>
-        <w:rPr>
-          <w:rFonts w:ascii="Consolas" w:hAnsi="Consolas" w:cs="Consolas"/>
-          <w:color w:val="0000FF"/>
-          <w:sz w:val="19"/>
-          <w:szCs w:val="19"/>
-        </w:rPr>
-        <w:t>int</w:t>
-      </w:r>
-      <w:r>
-        <w:rPr>
-          <w:rFonts w:ascii="Consolas" w:hAnsi="Consolas" w:cs="Consolas"/>
-          <w:color w:val="000000"/>
-          <w:sz w:val="19"/>
-          <w:szCs w:val="19"/>
-        </w:rPr>
-        <w:t xml:space="preserve">&gt; </w:t>
-      </w:r>
-      <w:proofErr w:type="spellStart"/>
-      <w:r>
-        <w:rPr>
-          <w:rFonts w:ascii="Consolas" w:hAnsi="Consolas" w:cs="Consolas"/>
-          <w:color w:val="000000"/>
-          <w:sz w:val="19"/>
-          <w:szCs w:val="19"/>
-        </w:rPr>
-        <w:t>GetSequenePrefixVector</w:t>
-      </w:r>
-      <w:proofErr w:type="spellEnd"/>
-      <w:r>
-        <w:rPr>
-          <w:rFonts w:ascii="Consolas" w:hAnsi="Consolas" w:cs="Consolas"/>
-          <w:color w:val="000000"/>
-          <w:sz w:val="19"/>
-          <w:szCs w:val="19"/>
-        </w:rPr>
-        <w:t>(</w:t>
-      </w:r>
-      <w:proofErr w:type="spellStart"/>
-      <w:r>
-        <w:rPr>
-          <w:rFonts w:ascii="Consolas" w:hAnsi="Consolas" w:cs="Consolas"/>
-          <w:color w:val="0000FF"/>
-          <w:sz w:val="19"/>
-          <w:szCs w:val="19"/>
-        </w:rPr>
-        <w:t>const</w:t>
-      </w:r>
-      <w:proofErr w:type="spellEnd"/>
-      <w:r>
-        <w:rPr>
-          <w:rFonts w:ascii="Consolas" w:hAnsi="Consolas" w:cs="Consolas"/>
-          <w:color w:val="000000"/>
-          <w:sz w:val="19"/>
-          <w:szCs w:val="19"/>
-        </w:rPr>
-        <w:t xml:space="preserve"> std::</w:t>
-      </w:r>
-      <w:r>
-        <w:rPr>
-          <w:rFonts w:ascii="Consolas" w:hAnsi="Consolas" w:cs="Consolas"/>
-          <w:color w:val="2B91AF"/>
-          <w:sz w:val="19"/>
-          <w:szCs w:val="19"/>
-        </w:rPr>
-        <w:t>vector</w:t>
-      </w:r>
-      <w:r>
-        <w:rPr>
-          <w:rFonts w:ascii="Consolas" w:hAnsi="Consolas" w:cs="Consolas"/>
-          <w:color w:val="000000"/>
-          <w:sz w:val="19"/>
-          <w:szCs w:val="19"/>
-        </w:rPr>
-        <w:t>&lt;</w:t>
-      </w:r>
-      <w:r>
-        <w:rPr>
-          <w:rFonts w:ascii="Consolas" w:hAnsi="Consolas" w:cs="Consolas"/>
-          <w:color w:val="0000FF"/>
-          <w:sz w:val="19"/>
-          <w:szCs w:val="19"/>
-        </w:rPr>
-        <w:t>int</w:t>
-      </w:r>
-      <w:r>
-        <w:rPr>
-          <w:rFonts w:ascii="Consolas" w:hAnsi="Consolas" w:cs="Consolas"/>
-          <w:color w:val="000000"/>
-          <w:sz w:val="19"/>
-          <w:szCs w:val="19"/>
-        </w:rPr>
-        <w:t>&gt; &amp;</w:t>
-      </w:r>
-      <w:proofErr w:type="spellStart"/>
-      <w:r>
-        <w:rPr>
-          <w:rFonts w:ascii="Consolas" w:hAnsi="Consolas" w:cs="Consolas"/>
-          <w:color w:val="808080"/>
-          <w:sz w:val="19"/>
-          <w:szCs w:val="19"/>
-        </w:rPr>
-        <w:t>vecSequence</w:t>
-      </w:r>
-      <w:proofErr w:type="spellEnd"/>
-      <w:r>
-        <w:rPr>
-          <w:rFonts w:ascii="Consolas" w:hAnsi="Consolas" w:cs="Consolas"/>
-          <w:color w:val="000000"/>
-          <w:sz w:val="19"/>
-          <w:szCs w:val="19"/>
-        </w:rPr>
-        <w:t>)</w:t>
-      </w:r>
-    </w:p>
-    <w:p>
-      <w:pPr>
-        <w:rPr>
-          <w:rFonts w:eastAsia="Times New Roman" w:cstheme="minorHAnsi"/>
-          <w:color w:val="222222"/>
-          <w:lang w:eastAsia="en-IN"/>
-        </w:rPr>
-      </w:pPr>
-      <w:r>
-        <w:rPr>
-          <w:rFonts w:eastAsia="Times New Roman" w:cstheme="minorHAnsi"/>
-          <w:color w:val="222222"/>
-          <w:lang w:eastAsia="en-IN"/>
-        </w:rPr>
-        <w:t xml:space="preserve">In KMP algorithm, </w:t>
-      </w:r>
-      <w:r>
-        <w:rPr>
-          <w:rFonts w:eastAsia="Times New Roman" w:cstheme="minorHAnsi"/>
-          <w:color w:val="222222"/>
-          <w:lang w:eastAsia="en-IN"/>
-        </w:rPr>
-        <w:t>start by comparing the values of sequence with rows values. Keep matching the values of rows and sequence and if mismatch happens then with help of prefix array we will avoid matching already compared sequence which are duplicated one and consider next value to match.</w:t>
-      </w:r>
-      <w:r>
-        <w:rPr>
-          <w:rFonts w:eastAsia="Times New Roman" w:cstheme="minorHAnsi"/>
-          <w:color w:val="222222"/>
-          <w:lang w:eastAsia="en-IN"/>
-        </w:rPr>
-        <w:t xml:space="preserve"> T</w:t>
-      </w:r>
-      <w:r>
-        <w:rPr>
-          <w:rFonts w:eastAsia="Times New Roman" w:cstheme="minorHAnsi"/>
-          <w:color w:val="222222"/>
-          <w:lang w:eastAsia="en-IN"/>
-        </w:rPr>
-        <w:t xml:space="preserve">his algorithm improves the number of comparison from </w:t>
-      </w:r>
-      <w:r>
-        <w:rPr>
-          <w:rFonts w:eastAsia="Times New Roman" w:cstheme="minorHAnsi"/>
-          <w:color w:val="222222"/>
-          <w:lang w:eastAsia="en-IN"/>
-        </w:rPr>
-        <w:t>O(m*(n-m+1))</w:t>
-      </w:r>
-      <w:r>
-        <w:rPr>
-          <w:rFonts w:eastAsia="Times New Roman" w:cstheme="minorHAnsi"/>
-          <w:color w:val="222222"/>
-          <w:lang w:eastAsia="en-IN"/>
-        </w:rPr>
-        <w:t xml:space="preserve"> to </w:t>
-      </w:r>
-      <w:r>
-        <w:rPr>
-          <w:rFonts w:eastAsia="Times New Roman" w:cstheme="minorHAnsi"/>
-          <w:color w:val="222222"/>
-          <w:lang w:eastAsia="en-IN"/>
-        </w:rPr>
-        <w:t>O(</w:t>
-      </w:r>
-      <w:proofErr w:type="spellStart"/>
-      <w:r>
-        <w:rPr>
-          <w:rFonts w:eastAsia="Times New Roman" w:cstheme="minorHAnsi"/>
-          <w:color w:val="222222"/>
-          <w:lang w:eastAsia="en-IN"/>
-        </w:rPr>
-        <w:t>m</w:t>
-      </w:r>
-      <w:r>
-        <w:rPr>
-          <w:rFonts w:eastAsia="Times New Roman" w:cstheme="minorHAnsi"/>
-          <w:color w:val="222222"/>
-          <w:lang w:eastAsia="en-IN"/>
-        </w:rPr>
-        <w:t>+</w:t>
-      </w:r>
-      <w:r>
-        <w:rPr>
-          <w:rFonts w:eastAsia="Times New Roman" w:cstheme="minorHAnsi"/>
-          <w:color w:val="222222"/>
-          <w:lang w:eastAsia="en-IN"/>
-        </w:rPr>
-        <w:t>n</w:t>
-      </w:r>
-      <w:proofErr w:type="spellEnd"/>
-      <w:r>
-        <w:rPr>
-          <w:rFonts w:eastAsia="Times New Roman" w:cstheme="minorHAnsi"/>
-          <w:color w:val="222222"/>
-          <w:lang w:eastAsia="en-IN"/>
-        </w:rPr>
-        <w:t>).</w:t>
-      </w:r>
-    </w:p>
-    <w:p>
-      <w:pPr>
-        <w:rPr>
-          <w:rFonts w:eastAsia="Times New Roman" w:cstheme="minorHAnsi"/>
-          <w:color w:val="222222"/>
-          <w:lang w:eastAsia="en-IN"/>
-        </w:rPr>
-      </w:pPr>
-      <w:r>
-        <w:rPr>
-          <w:rFonts w:ascii="Consolas" w:hAnsi="Consolas" w:cs="Consolas"/>
-          <w:color w:val="0000FF"/>
-          <w:sz w:val="19"/>
-          <w:szCs w:val="19"/>
-        </w:rPr>
-        <w:t>int</w:t>
-      </w:r>
-      <w:r>
-        <w:rPr>
-          <w:rFonts w:ascii="Consolas" w:hAnsi="Consolas" w:cs="Consolas"/>
-          <w:color w:val="000000"/>
-          <w:sz w:val="19"/>
-          <w:szCs w:val="19"/>
-        </w:rPr>
-        <w:t xml:space="preserve"> </w:t>
-      </w:r>
       <w:proofErr w:type="spellStart"/>
       <w:proofErr w:type="gramStart"/>
       <w:r>
@@ -3287,6 +3033,312 @@
           <w:sz w:val="19"/>
           <w:szCs w:val="19"/>
         </w:rPr>
+        <w:t>std</w:t>
+      </w:r>
+      <w:proofErr w:type="spellEnd"/>
+      <w:r>
+        <w:rPr>
+          <w:rFonts w:ascii="Consolas" w:hAnsi="Consolas" w:cs="Consolas"/>
+          <w:color w:val="000000"/>
+          <w:sz w:val="19"/>
+          <w:szCs w:val="19"/>
+        </w:rPr>
+        <w:t>::</w:t>
+      </w:r>
+      <w:proofErr w:type="gramEnd"/>
+      <w:r>
+        <w:rPr>
+          <w:rFonts w:ascii="Consolas" w:hAnsi="Consolas" w:cs="Consolas"/>
+          <w:color w:val="2B91AF"/>
+          <w:sz w:val="19"/>
+          <w:szCs w:val="19"/>
+        </w:rPr>
+        <w:t>vector</w:t>
+      </w:r>
+      <w:r>
+        <w:rPr>
+          <w:rFonts w:ascii="Consolas" w:hAnsi="Consolas" w:cs="Consolas"/>
+          <w:color w:val="000000"/>
+          <w:sz w:val="19"/>
+          <w:szCs w:val="19"/>
+        </w:rPr>
+        <w:t>&lt;</w:t>
+      </w:r>
+      <w:proofErr w:type="spellStart"/>
+      <w:r>
+        <w:rPr>
+          <w:rFonts w:ascii="Consolas" w:hAnsi="Consolas" w:cs="Consolas"/>
+          <w:color w:val="0000FF"/>
+          <w:sz w:val="19"/>
+          <w:szCs w:val="19"/>
+        </w:rPr>
+        <w:t>int</w:t>
+      </w:r>
+      <w:proofErr w:type="spellEnd"/>
+      <w:r>
+        <w:rPr>
+          <w:rFonts w:ascii="Consolas" w:hAnsi="Consolas" w:cs="Consolas"/>
+          <w:color w:val="000000"/>
+          <w:sz w:val="19"/>
+          <w:szCs w:val="19"/>
+        </w:rPr>
+        <w:t xml:space="preserve">&gt; </w:t>
+      </w:r>
+      <w:proofErr w:type="spellStart"/>
+      <w:r>
+        <w:rPr>
+          <w:rFonts w:ascii="Consolas" w:hAnsi="Consolas" w:cs="Consolas"/>
+          <w:color w:val="000000"/>
+          <w:sz w:val="19"/>
+          <w:szCs w:val="19"/>
+        </w:rPr>
+        <w:t>GetSequenePrefixVector</w:t>
+      </w:r>
+      <w:proofErr w:type="spellEnd"/>
+      <w:r>
+        <w:rPr>
+          <w:rFonts w:ascii="Consolas" w:hAnsi="Consolas" w:cs="Consolas"/>
+          <w:color w:val="000000"/>
+          <w:sz w:val="19"/>
+          <w:szCs w:val="19"/>
+        </w:rPr>
+        <w:t>(</w:t>
+      </w:r>
+      <w:proofErr w:type="spellStart"/>
+      <w:r>
+        <w:rPr>
+          <w:rFonts w:ascii="Consolas" w:hAnsi="Consolas" w:cs="Consolas"/>
+          <w:color w:val="0000FF"/>
+          <w:sz w:val="19"/>
+          <w:szCs w:val="19"/>
+        </w:rPr>
+        <w:t>const</w:t>
+      </w:r>
+      <w:proofErr w:type="spellEnd"/>
+      <w:r>
+        <w:rPr>
+          <w:rFonts w:ascii="Consolas" w:hAnsi="Consolas" w:cs="Consolas"/>
+          <w:color w:val="000000"/>
+          <w:sz w:val="19"/>
+          <w:szCs w:val="19"/>
+        </w:rPr>
+        <w:t xml:space="preserve"> </w:t>
+      </w:r>
+      <w:proofErr w:type="spellStart"/>
+      <w:r>
+        <w:rPr>
+          <w:rFonts w:ascii="Consolas" w:hAnsi="Consolas" w:cs="Consolas"/>
+          <w:color w:val="000000"/>
+          <w:sz w:val="19"/>
+          <w:szCs w:val="19"/>
+        </w:rPr>
+        <w:t>std</w:t>
+      </w:r>
+      <w:proofErr w:type="spellEnd"/>
+      <w:r>
+        <w:rPr>
+          <w:rFonts w:ascii="Consolas" w:hAnsi="Consolas" w:cs="Consolas"/>
+          <w:color w:val="000000"/>
+          <w:sz w:val="19"/>
+          <w:szCs w:val="19"/>
+        </w:rPr>
+        <w:t>::</w:t>
+      </w:r>
+      <w:r>
+        <w:rPr>
+          <w:rFonts w:ascii="Consolas" w:hAnsi="Consolas" w:cs="Consolas"/>
+          <w:color w:val="2B91AF"/>
+          <w:sz w:val="19"/>
+          <w:szCs w:val="19"/>
+        </w:rPr>
+        <w:t>vector</w:t>
+      </w:r>
+      <w:r>
+        <w:rPr>
+          <w:rFonts w:ascii="Consolas" w:hAnsi="Consolas" w:cs="Consolas"/>
+          <w:color w:val="000000"/>
+          <w:sz w:val="19"/>
+          <w:szCs w:val="19"/>
+        </w:rPr>
+        <w:t>&lt;</w:t>
+      </w:r>
+      <w:proofErr w:type="spellStart"/>
+      <w:r>
+        <w:rPr>
+          <w:rFonts w:ascii="Consolas" w:hAnsi="Consolas" w:cs="Consolas"/>
+          <w:color w:val="0000FF"/>
+          <w:sz w:val="19"/>
+          <w:szCs w:val="19"/>
+        </w:rPr>
+        <w:t>int</w:t>
+      </w:r>
+      <w:proofErr w:type="spellEnd"/>
+      <w:r>
+        <w:rPr>
+          <w:rFonts w:ascii="Consolas" w:hAnsi="Consolas" w:cs="Consolas"/>
+          <w:color w:val="000000"/>
+          <w:sz w:val="19"/>
+          <w:szCs w:val="19"/>
+        </w:rPr>
+        <w:t>&gt; &amp;</w:t>
+      </w:r>
+      <w:proofErr w:type="spellStart"/>
+      <w:r>
+        <w:rPr>
+          <w:rFonts w:ascii="Consolas" w:hAnsi="Consolas" w:cs="Consolas"/>
+          <w:color w:val="808080"/>
+          <w:sz w:val="19"/>
+          <w:szCs w:val="19"/>
+        </w:rPr>
+        <w:t>vecSequence</w:t>
+      </w:r>
+      <w:proofErr w:type="spellEnd"/>
+      <w:r>
+        <w:rPr>
+          <w:rFonts w:ascii="Consolas" w:hAnsi="Consolas" w:cs="Consolas"/>
+          <w:color w:val="000000"/>
+          <w:sz w:val="19"/>
+          <w:szCs w:val="19"/>
+        </w:rPr>
+        <w:t>)</w:t>
+      </w:r>
+    </w:p>
+    <w:p>
+      <w:pPr>
+        <w:rPr>
+          <w:rFonts w:eastAsia="Times New Roman" w:cstheme="minorHAnsi"/>
+          <w:color w:val="222222"/>
+          <w:lang w:eastAsia="en-IN"/>
+        </w:rPr>
+      </w:pPr>
+      <w:r>
+        <w:rPr>
+          <w:rFonts w:eastAsia="Times New Roman" w:cstheme="minorHAnsi"/>
+          <w:color w:val="222222"/>
+          <w:lang w:eastAsia="en-IN"/>
+        </w:rPr>
+        <w:t xml:space="preserve">In KMP algorithm, </w:t>
+      </w:r>
+      <w:r>
+        <w:rPr>
+          <w:rFonts w:eastAsia="Times New Roman" w:cstheme="minorHAnsi"/>
+          <w:color w:val="222222"/>
+          <w:lang w:eastAsia="en-IN"/>
+        </w:rPr>
+        <w:t>start by comparing the values of sequence with rows values. Keep matching the values of rows and sequence and if mismatch happens then with help of prefix array we will avoid matching already compared sequence which are duplicated one and consider next value to match.</w:t>
+      </w:r>
+      <w:r>
+        <w:rPr>
+          <w:rFonts w:eastAsia="Times New Roman" w:cstheme="minorHAnsi"/>
+          <w:color w:val="222222"/>
+          <w:lang w:eastAsia="en-IN"/>
+        </w:rPr>
+        <w:t xml:space="preserve"> T</w:t>
+      </w:r>
+      <w:r>
+        <w:rPr>
+          <w:rFonts w:eastAsia="Times New Roman" w:cstheme="minorHAnsi"/>
+          <w:color w:val="222222"/>
+          <w:lang w:eastAsia="en-IN"/>
+        </w:rPr>
+        <w:t xml:space="preserve">his algorithm improves the number of comparison from </w:t>
+      </w:r>
+      <w:r>
+        <w:rPr>
+          <w:rFonts w:eastAsia="Times New Roman" w:cstheme="minorHAnsi"/>
+          <w:color w:val="222222"/>
+          <w:lang w:eastAsia="en-IN"/>
+        </w:rPr>
+        <w:t>O(m*(n-m+1))</w:t>
+      </w:r>
+      <w:r>
+        <w:rPr>
+          <w:rFonts w:eastAsia="Times New Roman" w:cstheme="minorHAnsi"/>
+          <w:color w:val="222222"/>
+          <w:lang w:eastAsia="en-IN"/>
+        </w:rPr>
+        <w:t xml:space="preserve"> to </w:t>
+      </w:r>
+      <w:r>
+        <w:rPr>
+          <w:rFonts w:eastAsia="Times New Roman" w:cstheme="minorHAnsi"/>
+          <w:color w:val="222222"/>
+          <w:lang w:eastAsia="en-IN"/>
+        </w:rPr>
+        <w:t>O(</w:t>
+      </w:r>
+      <w:proofErr w:type="spellStart"/>
+      <w:r>
+        <w:rPr>
+          <w:rFonts w:eastAsia="Times New Roman" w:cstheme="minorHAnsi"/>
+          <w:color w:val="222222"/>
+          <w:lang w:eastAsia="en-IN"/>
+        </w:rPr>
+        <w:t>m</w:t>
+      </w:r>
+      <w:r>
+        <w:rPr>
+          <w:rFonts w:eastAsia="Times New Roman" w:cstheme="minorHAnsi"/>
+          <w:color w:val="222222"/>
+          <w:lang w:eastAsia="en-IN"/>
+        </w:rPr>
+        <w:t>+</w:t>
+      </w:r>
+      <w:r>
+        <w:rPr>
+          <w:rFonts w:eastAsia="Times New Roman" w:cstheme="minorHAnsi"/>
+          <w:color w:val="222222"/>
+          <w:lang w:eastAsia="en-IN"/>
+        </w:rPr>
+        <w:t>n</w:t>
+      </w:r>
+      <w:proofErr w:type="spellEnd"/>
+      <w:r>
+        <w:rPr>
+          <w:rFonts w:eastAsia="Times New Roman" w:cstheme="minorHAnsi"/>
+          <w:color w:val="222222"/>
+          <w:lang w:eastAsia="en-IN"/>
+        </w:rPr>
+        <w:t>).</w:t>
+      </w:r>
+    </w:p>
+    <w:p>
+      <w:pPr>
+        <w:rPr>
+          <w:rFonts w:eastAsia="Times New Roman" w:cstheme="minorHAnsi"/>
+          <w:color w:val="222222"/>
+          <w:lang w:eastAsia="en-IN"/>
+        </w:rPr>
+      </w:pPr>
+      <w:proofErr w:type="spellStart"/>
+      <w:r>
+        <w:rPr>
+          <w:rFonts w:ascii="Consolas" w:hAnsi="Consolas" w:cs="Consolas"/>
+          <w:color w:val="0000FF"/>
+          <w:sz w:val="19"/>
+          <w:szCs w:val="19"/>
+        </w:rPr>
+        <w:t>int</w:t>
+      </w:r>
+      <w:proofErr w:type="spellEnd"/>
+      <w:r>
+        <w:rPr>
+          <w:rFonts w:ascii="Consolas" w:hAnsi="Consolas" w:cs="Consolas"/>
+          <w:color w:val="000000"/>
+          <w:sz w:val="19"/>
+          <w:szCs w:val="19"/>
+        </w:rPr>
+        <w:t xml:space="preserve"> </w:t>
+      </w:r>
+      <w:proofErr w:type="spellStart"/>
+      <w:proofErr w:type="gramStart"/>
+      <w:r>
+        <w:rPr>
+          <w:rFonts w:ascii="Consolas" w:hAnsi="Consolas" w:cs="Consolas"/>
+          <w:color w:val="000000"/>
+          <w:sz w:val="19"/>
+          <w:szCs w:val="19"/>
+        </w:rPr>
         <w:t>KMPSearchSequenceCount</w:t>
       </w:r>
       <w:proofErr w:type="spellEnd"/>
@@ -3318,7 +3370,27 @@
           <w:sz w:val="19"/>
           <w:szCs w:val="19"/>
         </w:rPr>
-        <w:t xml:space="preserve"> std::</w:t>
+        <w:t xml:space="preserve"> </w:t>
+      </w:r>
+      <w:proofErr w:type="spellStart"/>
+      <w:r>
+        <w:rPr>
+          <w:rFonts w:ascii="Consolas" w:hAnsi="Consolas" w:cs="Consolas"/>
+          <w:color w:val="000000"/>
+          <w:sz w:val="19"/>
+          <w:szCs w:val="19"/>
+        </w:rPr>
+        <w:t>std</w:t>
+      </w:r>
+      <w:proofErr w:type="spellEnd"/>
+      <w:r>
+        <w:rPr>
+          <w:rFonts w:ascii="Consolas" w:hAnsi="Consolas" w:cs="Consolas"/>
+          <w:color w:val="000000"/>
+          <w:sz w:val="19"/>
+          <w:szCs w:val="19"/>
+        </w:rPr>
+        <w:t>::</w:t>
       </w:r>
       <w:r>
         <w:rPr>
@@ -3338,6 +3410,7 @@
         </w:rPr>
         <w:t>&lt;</w:t>
       </w:r>
+      <w:proofErr w:type="spellStart"/>
       <w:r>
         <w:rPr>
           <w:rFonts w:ascii="Consolas" w:hAnsi="Consolas" w:cs="Consolas"/>
@@ -3347,6 +3420,7 @@
         </w:rPr>
         <w:t>int</w:t>
       </w:r>
+      <w:proofErr w:type="spellEnd"/>
       <w:r>
         <w:rPr>
           <w:rFonts w:ascii="Consolas" w:hAnsi="Consolas" w:cs="Consolas"/>
@@ -3392,7 +3466,27 @@
           <w:sz w:val="19"/>
           <w:szCs w:val="19"/>
         </w:rPr>
-        <w:t xml:space="preserve"> std::</w:t>
+        <w:t xml:space="preserve"> </w:t>
+      </w:r>
+      <w:proofErr w:type="spellStart"/>
+      <w:r>
+        <w:rPr>
+          <w:rFonts w:ascii="Consolas" w:hAnsi="Consolas" w:cs="Consolas"/>
+          <w:color w:val="000000"/>
+          <w:sz w:val="19"/>
+          <w:szCs w:val="19"/>
+        </w:rPr>
+        <w:t>std</w:t>
+      </w:r>
+      <w:proofErr w:type="spellEnd"/>
+      <w:r>
+        <w:rPr>
+          <w:rFonts w:ascii="Consolas" w:hAnsi="Consolas" w:cs="Consolas"/>
+          <w:color w:val="000000"/>
+          <w:sz w:val="19"/>
+          <w:szCs w:val="19"/>
+        </w:rPr>
+        <w:t>::</w:t>
       </w:r>
       <w:r>
         <w:rPr>
@@ -3412,6 +3506,7 @@
         </w:rPr>
         <w:t>&lt;</w:t>
       </w:r>
+      <w:proofErr w:type="spellStart"/>
       <w:r>
         <w:rPr>
           <w:rFonts w:ascii="Consolas" w:hAnsi="Consolas" w:cs="Consolas"/>
@@ -3421,6 +3516,7 @@
         </w:rPr>
         <w:t>int</w:t>
       </w:r>
+      <w:proofErr w:type="spellEnd"/>
       <w:r>
         <w:rPr>
           <w:rFonts w:ascii="Consolas" w:hAnsi="Consolas" w:cs="Consolas"/>
@@ -3466,7 +3562,27 @@
           <w:sz w:val="19"/>
           <w:szCs w:val="19"/>
         </w:rPr>
-        <w:t xml:space="preserve"> std::</w:t>
+        <w:t xml:space="preserve"> </w:t>
+      </w:r>
+      <w:proofErr w:type="spellStart"/>
+      <w:r>
+        <w:rPr>
+          <w:rFonts w:ascii="Consolas" w:hAnsi="Consolas" w:cs="Consolas"/>
+          <w:color w:val="000000"/>
+          <w:sz w:val="19"/>
+          <w:szCs w:val="19"/>
+        </w:rPr>
+        <w:t>std</w:t>
+      </w:r>
+      <w:proofErr w:type="spellEnd"/>
+      <w:r>
+        <w:rPr>
+          <w:rFonts w:ascii="Consolas" w:hAnsi="Consolas" w:cs="Consolas"/>
+          <w:color w:val="000000"/>
+          <w:sz w:val="19"/>
+          <w:szCs w:val="19"/>
+        </w:rPr>
+        <w:t>::</w:t>
       </w:r>
       <w:r>
         <w:rPr>
@@ -3486,6 +3602,7 @@
         </w:rPr>
         <w:t>&lt;</w:t>
       </w:r>
+      <w:proofErr w:type="spellStart"/>
       <w:r>
         <w:rPr>
           <w:rFonts w:ascii="Consolas" w:hAnsi="Consolas" w:cs="Consolas"/>
@@ -3495,6 +3612,7 @@
         </w:rPr>
         <w:t>int</w:t>
       </w:r>
+      <w:proofErr w:type="spellEnd"/>
       <w:r>
         <w:rPr>
           <w:rFonts w:ascii="Consolas" w:hAnsi="Consolas" w:cs="Consolas"/>
@@ -3740,6 +3858,25 @@
       <w:pPr>
         <w:rPr>
           <w:rFonts w:eastAsia="Times New Roman" w:cstheme="minorHAnsi"/>
+          <w:color w:val="222222"/>
+          <w:lang w:eastAsia="en-IN"/>
+        </w:rPr>
+      </w:pPr>
+      <w:bookmarkStart w:id="0" w:name="_GoBack"/>
+      <w:r>
+        <w:rPr>
+          <w:rFonts w:eastAsia="Times New Roman" w:cstheme="minorHAnsi"/>
+          <w:color w:val="222222"/>
+          <w:lang w:eastAsia="en-IN"/>
+        </w:rPr>
+        <w:t xml:space="preserve">To optimize further we are tried to find the first value of sequence in the sorted row using interpolation search algorithm. Then we will proceed to find the sequence in the row. </w:t>
+      </w:r>
+    </w:p>
+    <w:bookmarkEnd w:id="0"/>
+    <w:p>
+      <w:pPr>
+        <w:rPr>
+          <w:rFonts w:eastAsia="Times New Roman" w:cstheme="minorHAnsi"/>
           <w:b/>
           <w:color w:val="222222"/>
           <w:lang w:eastAsia="en-IN"/>
@@ -3814,15 +3951,7 @@
           <w:color w:val="222222"/>
           <w:lang w:eastAsia="en-IN"/>
         </w:rPr>
-        <w:t xml:space="preserve">Best match </w:t>
-      </w:r>
-      <w:r>
-        <w:rPr>
-          <w:rFonts w:eastAsia="Times New Roman" w:cstheme="minorHAnsi"/>
-          <w:color w:val="222222"/>
-          <w:lang w:eastAsia="en-IN"/>
-        </w:rPr>
-        <w:t xml:space="preserve">Search function is implemented </w:t>
+        <w:t xml:space="preserve">Best match Search function is implemented </w:t>
       </w:r>
       <w:r>
         <w:rPr>
@@ -3939,309 +4068,285 @@
           <w:color w:val="222222"/>
           <w:lang w:eastAsia="en-IN"/>
         </w:rPr>
+        <w:t xml:space="preserve"> This class method implements the “</w:t>
+      </w:r>
+      <w:proofErr w:type="spellStart"/>
+      <w:r>
+        <w:rPr>
+          <w:rFonts w:eastAsia="Times New Roman" w:cstheme="minorHAnsi"/>
+          <w:color w:val="222222"/>
+          <w:lang w:eastAsia="en-IN"/>
+        </w:rPr>
+        <w:t>searchBestMatch</w:t>
+      </w:r>
+      <w:proofErr w:type="spellEnd"/>
+      <w:r>
+        <w:rPr>
+          <w:rFonts w:eastAsia="Times New Roman" w:cstheme="minorHAnsi"/>
+          <w:color w:val="222222"/>
+          <w:lang w:eastAsia="en-IN"/>
+        </w:rPr>
+        <w:t xml:space="preserve">” type of search functions where </w:t>
+      </w:r>
+      <w:r>
+        <w:rPr>
+          <w:rFonts w:eastAsia="Times New Roman" w:cstheme="minorHAnsi"/>
+          <w:color w:val="222222"/>
+          <w:lang w:eastAsia="en-IN"/>
+        </w:rPr>
+        <w:t xml:space="preserve">we </w:t>
+      </w:r>
+      <w:r>
+        <w:rPr>
+          <w:rFonts w:eastAsia="Times New Roman" w:cstheme="minorHAnsi"/>
+          <w:color w:val="222222"/>
+          <w:lang w:eastAsia="en-IN"/>
+        </w:rPr>
+        <w:t xml:space="preserve">need </w:t>
+      </w:r>
+      <w:r>
+        <w:rPr>
+          <w:rFonts w:eastAsia="Times New Roman" w:cstheme="minorHAnsi"/>
+          <w:color w:val="222222"/>
+          <w:lang w:eastAsia="en-IN"/>
+        </w:rPr>
+        <w:t xml:space="preserve">to find the </w:t>
+      </w:r>
+      <w:r>
+        <w:rPr>
+          <w:rFonts w:eastAsia="Times New Roman" w:cstheme="minorHAnsi"/>
+          <w:color w:val="222222"/>
+          <w:lang w:eastAsia="en-IN"/>
+        </w:rPr>
+        <w:t xml:space="preserve">best matching </w:t>
+      </w:r>
+      <w:r>
+        <w:rPr>
+          <w:rFonts w:eastAsia="Times New Roman" w:cstheme="minorHAnsi"/>
+          <w:color w:val="222222"/>
+          <w:lang w:eastAsia="en-IN"/>
+        </w:rPr>
+        <w:t xml:space="preserve">row </w:t>
+      </w:r>
+      <w:r>
+        <w:rPr>
+          <w:rFonts w:eastAsia="Times New Roman" w:cstheme="minorHAnsi"/>
+          <w:color w:val="222222"/>
+          <w:lang w:eastAsia="en-IN"/>
+        </w:rPr>
+        <w:t>by considering the number of matches</w:t>
+      </w:r>
+      <w:r>
+        <w:rPr>
+          <w:rFonts w:eastAsia="Times New Roman" w:cstheme="minorHAnsi"/>
+          <w:color w:val="222222"/>
+          <w:lang w:eastAsia="en-IN"/>
+        </w:rPr>
+        <w:t xml:space="preserve"> with input sequence</w:t>
+      </w:r>
+      <w:r>
+        <w:rPr>
+          <w:rFonts w:eastAsia="Times New Roman" w:cstheme="minorHAnsi"/>
+          <w:color w:val="222222"/>
+          <w:lang w:eastAsia="en-IN"/>
+        </w:rPr>
+        <w:t xml:space="preserve">. </w:t>
+      </w:r>
+      <w:r>
+        <w:rPr>
+          <w:rFonts w:eastAsia="Times New Roman" w:cstheme="minorHAnsi"/>
+          <w:color w:val="222222"/>
+          <w:lang w:eastAsia="en-IN"/>
+        </w:rPr>
+        <w:t>Unlike ordered search function, in this method will consider all the sequence matches in the matrix row.</w:t>
+      </w:r>
+    </w:p>
+    <w:p>
+      <w:pPr>
+        <w:rPr>
+          <w:rFonts w:eastAsia="Times New Roman" w:cstheme="minorHAnsi"/>
+          <w:b/>
+          <w:color w:val="222222"/>
+          <w:lang w:eastAsia="en-IN"/>
+        </w:rPr>
+      </w:pPr>
+      <w:r>
+        <w:rPr>
+          <w:rFonts w:eastAsia="Times New Roman" w:cstheme="minorHAnsi"/>
+          <w:color w:val="222222"/>
+          <w:lang w:eastAsia="en-IN"/>
+        </w:rPr>
+        <w:t xml:space="preserve">This method </w:t>
+      </w:r>
+      <w:r>
+        <w:rPr>
+          <w:rFonts w:eastAsia="Times New Roman" w:cstheme="minorHAnsi"/>
+          <w:color w:val="222222"/>
+          <w:lang w:eastAsia="en-IN"/>
+        </w:rPr>
+        <w:t xml:space="preserve">will call the same method </w:t>
+      </w:r>
+      <w:r>
+        <w:rPr>
+          <w:rFonts w:eastAsia="Times New Roman" w:cstheme="minorHAnsi"/>
+          <w:color w:val="222222"/>
+          <w:lang w:eastAsia="en-IN"/>
+        </w:rPr>
+        <w:t xml:space="preserve">as </w:t>
+      </w:r>
+      <w:r>
+        <w:rPr>
+          <w:rFonts w:eastAsia="Times New Roman" w:cstheme="minorHAnsi"/>
+          <w:color w:val="222222"/>
+          <w:lang w:eastAsia="en-IN"/>
+        </w:rPr>
+        <w:t>in ordered search function</w:t>
+      </w:r>
+      <w:r>
+        <w:rPr>
+          <w:rFonts w:eastAsia="Times New Roman" w:cstheme="minorHAnsi"/>
+          <w:color w:val="222222"/>
+          <w:lang w:eastAsia="en-IN"/>
+        </w:rPr>
+        <w:t xml:space="preserve"> and </w:t>
+      </w:r>
+      <w:r>
+        <w:rPr>
+          <w:rFonts w:eastAsia="Times New Roman" w:cstheme="minorHAnsi"/>
+          <w:color w:val="222222"/>
+          <w:lang w:eastAsia="en-IN"/>
+        </w:rPr>
+        <w:t xml:space="preserve">then </w:t>
+      </w:r>
+      <w:r>
+        <w:rPr>
+          <w:rFonts w:eastAsia="Times New Roman" w:cstheme="minorHAnsi"/>
+          <w:color w:val="222222"/>
+          <w:lang w:eastAsia="en-IN"/>
+        </w:rPr>
+        <w:t>get total number of sequence matches for each row</w:t>
+      </w:r>
+      <w:r>
+        <w:rPr>
+          <w:rFonts w:eastAsia="Times New Roman" w:cstheme="minorHAnsi"/>
+          <w:color w:val="222222"/>
+          <w:lang w:eastAsia="en-IN"/>
+        </w:rPr>
+        <w:t xml:space="preserve"> and compare with all the rows match counts and consider </w:t>
+      </w:r>
+      <w:r>
+        <w:rPr>
+          <w:rFonts w:eastAsia="Times New Roman" w:cstheme="minorHAnsi"/>
+          <w:color w:val="222222"/>
+          <w:lang w:eastAsia="en-IN"/>
+        </w:rPr>
+        <w:t xml:space="preserve">row </w:t>
+      </w:r>
+      <w:r>
+        <w:rPr>
+          <w:rFonts w:eastAsia="Times New Roman" w:cstheme="minorHAnsi"/>
+          <w:color w:val="222222"/>
+          <w:lang w:eastAsia="en-IN"/>
+        </w:rPr>
+        <w:t>which is the maximum</w:t>
+      </w:r>
+      <w:r>
+        <w:rPr>
+          <w:rFonts w:eastAsia="Times New Roman" w:cstheme="minorHAnsi"/>
+          <w:color w:val="222222"/>
+          <w:lang w:eastAsia="en-IN"/>
+        </w:rPr>
+        <w:t xml:space="preserve"> number of matches</w:t>
+      </w:r>
+      <w:r>
+        <w:rPr>
+          <w:rFonts w:eastAsia="Times New Roman" w:cstheme="minorHAnsi"/>
+          <w:color w:val="222222"/>
+          <w:lang w:eastAsia="en-IN"/>
+        </w:rPr>
+        <w:t xml:space="preserve">. The </w:t>
+      </w:r>
+      <w:r>
+        <w:rPr>
+          <w:rFonts w:eastAsia="Times New Roman" w:cstheme="minorHAnsi"/>
+          <w:color w:val="222222"/>
+          <w:lang w:eastAsia="en-IN"/>
+        </w:rPr>
+        <w:t xml:space="preserve">number of comparison are like </w:t>
+      </w:r>
+      <w:r>
+        <w:rPr>
+          <w:rFonts w:eastAsia="Times New Roman" w:cstheme="minorHAnsi"/>
+          <w:color w:val="222222"/>
+          <w:lang w:eastAsia="en-IN"/>
+        </w:rPr>
+        <w:t>ordered search function i.e. O(</w:t>
+      </w:r>
+      <w:proofErr w:type="spellStart"/>
+      <w:r>
+        <w:rPr>
+          <w:rFonts w:eastAsia="Times New Roman" w:cstheme="minorHAnsi"/>
+          <w:color w:val="222222"/>
+          <w:lang w:eastAsia="en-IN"/>
+        </w:rPr>
+        <w:t>m</w:t>
+      </w:r>
+      <w:r>
+        <w:rPr>
+          <w:rFonts w:eastAsia="Times New Roman" w:cstheme="minorHAnsi"/>
+          <w:color w:val="222222"/>
+          <w:lang w:eastAsia="en-IN"/>
+        </w:rPr>
+        <w:t>+</w:t>
+      </w:r>
+      <w:r>
+        <w:rPr>
+          <w:rFonts w:eastAsia="Times New Roman" w:cstheme="minorHAnsi"/>
+          <w:color w:val="222222"/>
+          <w:lang w:eastAsia="en-IN"/>
+        </w:rPr>
+        <w:t>n</w:t>
+      </w:r>
+      <w:proofErr w:type="spellEnd"/>
+      <w:r>
+        <w:rPr>
+          <w:rFonts w:eastAsia="Times New Roman" w:cstheme="minorHAnsi"/>
+          <w:color w:val="222222"/>
+          <w:lang w:eastAsia="en-IN"/>
+        </w:rPr>
+        <w:t xml:space="preserve">). </w:t>
+      </w:r>
+    </w:p>
+    <w:p>
+      <w:pPr>
+        <w:rPr>
+          <w:rFonts w:eastAsia="Times New Roman" w:cstheme="minorHAnsi"/>
+          <w:b/>
+          <w:color w:val="222222"/>
+          <w:lang w:eastAsia="en-IN"/>
+        </w:rPr>
+      </w:pPr>
+      <w:r>
+        <w:rPr>
+          <w:rFonts w:eastAsia="Times New Roman" w:cstheme="minorHAnsi"/>
+          <w:b/>
+          <w:color w:val="222222"/>
+          <w:lang w:eastAsia="en-IN"/>
+        </w:rPr>
+        <w:t>Unordered</w:t>
+      </w:r>
+      <w:r>
+        <w:rPr>
+          <w:rFonts w:eastAsia="Times New Roman" w:cstheme="minorHAnsi"/>
+          <w:b/>
+          <w:color w:val="222222"/>
+          <w:lang w:eastAsia="en-IN"/>
+        </w:rPr>
         <w:t xml:space="preserve"> </w:t>
       </w:r>
       <w:r>
         <w:rPr>
           <w:rFonts w:eastAsia="Times New Roman" w:cstheme="minorHAnsi"/>
-          <w:color w:val="222222"/>
-          <w:lang w:eastAsia="en-IN"/>
-        </w:rPr>
-        <w:t>This class method implements the “</w:t>
-      </w:r>
-      <w:proofErr w:type="spellStart"/>
-      <w:r>
-        <w:rPr>
-          <w:rFonts w:eastAsia="Times New Roman" w:cstheme="minorHAnsi"/>
-          <w:color w:val="222222"/>
-          <w:lang w:eastAsia="en-IN"/>
-        </w:rPr>
-        <w:t>searchBestMatch</w:t>
-      </w:r>
-      <w:proofErr w:type="spellEnd"/>
-      <w:r>
-        <w:rPr>
-          <w:rFonts w:eastAsia="Times New Roman" w:cstheme="minorHAnsi"/>
-          <w:color w:val="222222"/>
-          <w:lang w:eastAsia="en-IN"/>
-        </w:rPr>
-        <w:t xml:space="preserve">” type of search functions where </w:t>
-      </w:r>
-      <w:r>
-        <w:rPr>
-          <w:rFonts w:eastAsia="Times New Roman" w:cstheme="minorHAnsi"/>
-          <w:color w:val="222222"/>
-          <w:lang w:eastAsia="en-IN"/>
-        </w:rPr>
-        <w:t xml:space="preserve">we </w:t>
-      </w:r>
-      <w:r>
-        <w:rPr>
-          <w:rFonts w:eastAsia="Times New Roman" w:cstheme="minorHAnsi"/>
-          <w:color w:val="222222"/>
-          <w:lang w:eastAsia="en-IN"/>
-        </w:rPr>
-        <w:t xml:space="preserve">need </w:t>
-      </w:r>
-      <w:r>
-        <w:rPr>
-          <w:rFonts w:eastAsia="Times New Roman" w:cstheme="minorHAnsi"/>
-          <w:color w:val="222222"/>
-          <w:lang w:eastAsia="en-IN"/>
-        </w:rPr>
-        <w:t xml:space="preserve">to find the </w:t>
-      </w:r>
-      <w:r>
-        <w:rPr>
-          <w:rFonts w:eastAsia="Times New Roman" w:cstheme="minorHAnsi"/>
-          <w:color w:val="222222"/>
-          <w:lang w:eastAsia="en-IN"/>
-        </w:rPr>
-        <w:t xml:space="preserve">best matching </w:t>
-      </w:r>
-      <w:r>
-        <w:rPr>
-          <w:rFonts w:eastAsia="Times New Roman" w:cstheme="minorHAnsi"/>
-          <w:color w:val="222222"/>
-          <w:lang w:eastAsia="en-IN"/>
-        </w:rPr>
-        <w:t xml:space="preserve">row </w:t>
-      </w:r>
-      <w:r>
-        <w:rPr>
-          <w:rFonts w:eastAsia="Times New Roman" w:cstheme="minorHAnsi"/>
-          <w:color w:val="222222"/>
-          <w:lang w:eastAsia="en-IN"/>
-        </w:rPr>
-        <w:t>by considering the number of matches</w:t>
-      </w:r>
-      <w:r>
-        <w:rPr>
-          <w:rFonts w:eastAsia="Times New Roman" w:cstheme="minorHAnsi"/>
-          <w:color w:val="222222"/>
-          <w:lang w:eastAsia="en-IN"/>
-        </w:rPr>
-        <w:t xml:space="preserve"> with input sequence</w:t>
-      </w:r>
-      <w:r>
-        <w:rPr>
-          <w:rFonts w:eastAsia="Times New Roman" w:cstheme="minorHAnsi"/>
-          <w:color w:val="222222"/>
-          <w:lang w:eastAsia="en-IN"/>
-        </w:rPr>
-        <w:t xml:space="preserve">. </w:t>
-      </w:r>
-      <w:r>
-        <w:rPr>
-          <w:rFonts w:eastAsia="Times New Roman" w:cstheme="minorHAnsi"/>
-          <w:color w:val="222222"/>
-          <w:lang w:eastAsia="en-IN"/>
-        </w:rPr>
-        <w:t>Unlike ordered search function, in this method will consider all the sequence matches in the matrix row.</w:t>
-      </w:r>
-    </w:p>
-    <w:p>
-      <w:pPr>
-        <w:rPr>
-          <w:rFonts w:eastAsia="Times New Roman" w:cstheme="minorHAnsi"/>
-          <w:b/>
-          <w:color w:val="222222"/>
-          <w:lang w:eastAsia="en-IN"/>
-        </w:rPr>
-      </w:pPr>
-      <w:r>
-        <w:rPr>
-          <w:rFonts w:eastAsia="Times New Roman" w:cstheme="minorHAnsi"/>
-          <w:color w:val="222222"/>
-          <w:lang w:eastAsia="en-IN"/>
-        </w:rPr>
-        <w:t xml:space="preserve">This method </w:t>
-      </w:r>
-      <w:r>
-        <w:rPr>
-          <w:rFonts w:eastAsia="Times New Roman" w:cstheme="minorHAnsi"/>
-          <w:color w:val="222222"/>
-          <w:lang w:eastAsia="en-IN"/>
-        </w:rPr>
-        <w:t xml:space="preserve">will call the same method </w:t>
-      </w:r>
-      <w:r>
-        <w:rPr>
-          <w:rFonts w:eastAsia="Times New Roman" w:cstheme="minorHAnsi"/>
-          <w:color w:val="222222"/>
-          <w:lang w:eastAsia="en-IN"/>
-        </w:rPr>
-        <w:t xml:space="preserve">as </w:t>
-      </w:r>
-      <w:r>
-        <w:rPr>
-          <w:rFonts w:eastAsia="Times New Roman" w:cstheme="minorHAnsi"/>
-          <w:color w:val="222222"/>
-          <w:lang w:eastAsia="en-IN"/>
-        </w:rPr>
-        <w:t>in ordered search function</w:t>
-      </w:r>
-      <w:r>
-        <w:rPr>
-          <w:rFonts w:eastAsia="Times New Roman" w:cstheme="minorHAnsi"/>
-          <w:color w:val="222222"/>
-          <w:lang w:eastAsia="en-IN"/>
-        </w:rPr>
-        <w:t xml:space="preserve"> and </w:t>
-      </w:r>
-      <w:r>
-        <w:rPr>
-          <w:rFonts w:eastAsia="Times New Roman" w:cstheme="minorHAnsi"/>
-          <w:color w:val="222222"/>
-          <w:lang w:eastAsia="en-IN"/>
-        </w:rPr>
-        <w:t xml:space="preserve">then </w:t>
-      </w:r>
-      <w:r>
-        <w:rPr>
-          <w:rFonts w:eastAsia="Times New Roman" w:cstheme="minorHAnsi"/>
-          <w:color w:val="222222"/>
-          <w:lang w:eastAsia="en-IN"/>
-        </w:rPr>
-        <w:t>get total number of sequence matches for each row</w:t>
-      </w:r>
-      <w:r>
-        <w:rPr>
-          <w:rFonts w:eastAsia="Times New Roman" w:cstheme="minorHAnsi"/>
-          <w:color w:val="222222"/>
-          <w:lang w:eastAsia="en-IN"/>
-        </w:rPr>
-        <w:t xml:space="preserve"> and compare with all the rows match counts and consider </w:t>
-      </w:r>
-      <w:r>
-        <w:rPr>
-          <w:rFonts w:eastAsia="Times New Roman" w:cstheme="minorHAnsi"/>
-          <w:color w:val="222222"/>
-          <w:lang w:eastAsia="en-IN"/>
-        </w:rPr>
-        <w:t xml:space="preserve">row </w:t>
-      </w:r>
-      <w:r>
-        <w:rPr>
-          <w:rFonts w:eastAsia="Times New Roman" w:cstheme="minorHAnsi"/>
-          <w:color w:val="222222"/>
-          <w:lang w:eastAsia="en-IN"/>
-        </w:rPr>
-        <w:t>which is the maximum</w:t>
-      </w:r>
-      <w:r>
-        <w:rPr>
-          <w:rFonts w:eastAsia="Times New Roman" w:cstheme="minorHAnsi"/>
-          <w:color w:val="222222"/>
-          <w:lang w:eastAsia="en-IN"/>
-        </w:rPr>
-        <w:t xml:space="preserve"> number of matches</w:t>
-      </w:r>
-      <w:r>
-        <w:rPr>
-          <w:rFonts w:eastAsia="Times New Roman" w:cstheme="minorHAnsi"/>
-          <w:color w:val="222222"/>
-          <w:lang w:eastAsia="en-IN"/>
-        </w:rPr>
-        <w:t xml:space="preserve">. The </w:t>
-      </w:r>
-      <w:r>
-        <w:rPr>
-          <w:rFonts w:eastAsia="Times New Roman" w:cstheme="minorHAnsi"/>
-          <w:color w:val="222222"/>
-          <w:lang w:eastAsia="en-IN"/>
-        </w:rPr>
-        <w:t xml:space="preserve">number of comparison are like </w:t>
-      </w:r>
-      <w:r>
-        <w:rPr>
-          <w:rFonts w:eastAsia="Times New Roman" w:cstheme="minorHAnsi"/>
-          <w:color w:val="222222"/>
-          <w:lang w:eastAsia="en-IN"/>
-        </w:rPr>
-        <w:t xml:space="preserve">ordered search function i.e. </w:t>
-      </w:r>
-      <w:r>
-        <w:rPr>
-          <w:rFonts w:eastAsia="Times New Roman" w:cstheme="minorHAnsi"/>
-          <w:color w:val="222222"/>
-          <w:lang w:eastAsia="en-IN"/>
-        </w:rPr>
-        <w:t>O(</w:t>
-      </w:r>
-      <w:proofErr w:type="spellStart"/>
-      <w:r>
-        <w:rPr>
-          <w:rFonts w:eastAsia="Times New Roman" w:cstheme="minorHAnsi"/>
-          <w:color w:val="222222"/>
-          <w:lang w:eastAsia="en-IN"/>
-        </w:rPr>
-        <w:t>m</w:t>
-      </w:r>
-      <w:r>
-        <w:rPr>
-          <w:rFonts w:eastAsia="Times New Roman" w:cstheme="minorHAnsi"/>
-          <w:color w:val="222222"/>
-          <w:lang w:eastAsia="en-IN"/>
-        </w:rPr>
-        <w:t>+</w:t>
-      </w:r>
-      <w:r>
-        <w:rPr>
-          <w:rFonts w:eastAsia="Times New Roman" w:cstheme="minorHAnsi"/>
-          <w:color w:val="222222"/>
-          <w:lang w:eastAsia="en-IN"/>
-        </w:rPr>
-        <w:t>n</w:t>
-      </w:r>
-      <w:proofErr w:type="spellEnd"/>
-      <w:r>
-        <w:rPr>
-          <w:rFonts w:eastAsia="Times New Roman" w:cstheme="minorHAnsi"/>
-          <w:color w:val="222222"/>
-          <w:lang w:eastAsia="en-IN"/>
-        </w:rPr>
-        <w:t>).</w:t>
-      </w:r>
-      <w:r>
-        <w:rPr>
-          <w:rFonts w:eastAsia="Times New Roman" w:cstheme="minorHAnsi"/>
-          <w:color w:val="222222"/>
-          <w:lang w:eastAsia="en-IN"/>
-        </w:rPr>
-        <w:t xml:space="preserve"> </w:t>
-      </w:r>
-    </w:p>
-    <w:p>
-      <w:pPr>
-        <w:rPr>
-          <w:rFonts w:eastAsia="Times New Roman" w:cstheme="minorHAnsi"/>
-          <w:b/>
-          <w:color w:val="222222"/>
-          <w:lang w:eastAsia="en-IN"/>
-        </w:rPr>
-      </w:pPr>
-      <w:r>
-        <w:rPr>
-          <w:rFonts w:eastAsia="Times New Roman" w:cstheme="minorHAnsi"/>
-          <w:b/>
-          <w:color w:val="222222"/>
-          <w:lang w:eastAsia="en-IN"/>
-        </w:rPr>
-        <w:t>Unordered</w:t>
-      </w:r>
-      <w:r>
-        <w:rPr>
-          <w:rFonts w:eastAsia="Times New Roman" w:cstheme="minorHAnsi"/>
-          <w:b/>
-          <w:color w:val="222222"/>
-          <w:lang w:eastAsia="en-IN"/>
-        </w:rPr>
-        <w:t xml:space="preserve"> </w:t>
-      </w:r>
-      <w:r>
-        <w:rPr>
-          <w:rFonts w:eastAsia="Times New Roman" w:cstheme="minorHAnsi"/>
           <w:b/>
           <w:color w:val="222222"/>
           <w:lang w:eastAsia="en-IN"/>
@@ -4255,50 +4360,24 @@
           <w:color w:val="222222"/>
           <w:lang w:eastAsia="en-IN"/>
         </w:rPr>
-        <w:t xml:space="preserve"> </w:t>
-      </w:r>
-      <w:r>
-        <w:rPr>
-          <w:rFonts w:eastAsia="Times New Roman" w:cstheme="minorHAnsi"/>
-          <w:b/>
-          <w:color w:val="222222"/>
-          <w:lang w:eastAsia="en-IN"/>
-        </w:rPr>
-        <w:t>function</w:t>
-      </w:r>
-      <w:r>
-        <w:rPr>
-          <w:rFonts w:eastAsia="Times New Roman" w:cstheme="minorHAnsi"/>
-          <w:b/>
-          <w:color w:val="222222"/>
-          <w:lang w:eastAsia="en-IN"/>
-        </w:rPr>
-        <w:t>:</w:t>
-      </w:r>
-    </w:p>
-    <w:p>
-      <w:pPr>
-        <w:rPr>
-          <w:rFonts w:eastAsia="Times New Roman" w:cstheme="minorHAnsi"/>
-          <w:color w:val="222222"/>
-          <w:lang w:eastAsia="en-IN"/>
-        </w:rPr>
-      </w:pPr>
-      <w:r>
-        <w:rPr>
-          <w:rFonts w:eastAsia="Times New Roman" w:cstheme="minorHAnsi"/>
-          <w:color w:val="222222"/>
-          <w:lang w:eastAsia="en-IN"/>
-        </w:rPr>
-        <w:t xml:space="preserve">Unordered </w:t>
-      </w:r>
-      <w:r>
-        <w:rPr>
-          <w:rFonts w:eastAsia="Times New Roman" w:cstheme="minorHAnsi"/>
-          <w:color w:val="222222"/>
-          <w:lang w:eastAsia="en-IN"/>
-        </w:rPr>
-        <w:t>Search function is implemented in “</w:t>
+        <w:t xml:space="preserve"> function:</w:t>
+      </w:r>
+    </w:p>
+    <w:p>
+      <w:pPr>
+        <w:rPr>
+          <w:rFonts w:eastAsia="Times New Roman" w:cstheme="minorHAnsi"/>
+          <w:color w:val="222222"/>
+          <w:lang w:eastAsia="en-IN"/>
+        </w:rPr>
+      </w:pPr>
+      <w:r>
+        <w:rPr>
+          <w:rFonts w:eastAsia="Times New Roman" w:cstheme="minorHAnsi"/>
+          <w:color w:val="222222"/>
+          <w:lang w:eastAsia="en-IN"/>
+        </w:rPr>
+        <w:t>Unordered Search function is implemented in “</w:t>
       </w:r>
       <w:proofErr w:type="spellStart"/>
       <w:r>
@@ -4584,8 +4663,6 @@
           <w:lang w:eastAsia="en-IN"/>
         </w:rPr>
       </w:pPr>
-      <w:bookmarkStart w:id="0" w:name="_GoBack"/>
-      <w:bookmarkEnd w:id="0"/>
       <w:r>
         <w:rPr>
           <w:rFonts w:eastAsia="Times New Roman" w:cstheme="minorHAnsi"/>
@@ -4739,15 +4816,7 @@
           <w:color w:val="222222"/>
           <w:lang w:eastAsia="en-IN"/>
         </w:rPr>
-        <w:t xml:space="preserve">sequence with row. In this method at least one match is enough to consider that row. </w:t>
-      </w:r>
-      <w:r>
-        <w:rPr>
-          <w:rFonts w:eastAsia="Times New Roman" w:cstheme="minorHAnsi"/>
-          <w:color w:val="222222"/>
-          <w:lang w:eastAsia="en-IN"/>
-        </w:rPr>
-        <w:t xml:space="preserve">Here the number of comparisons in the worst case </w:t>
+        <w:t xml:space="preserve">sequence with row. In this method at least one match is enough to consider that row. Here the number of comparisons in the worst case </w:t>
       </w:r>
       <w:r>
         <w:rPr>
@@ -4772,15 +4841,7 @@
           <w:color w:val="222222"/>
           <w:lang w:eastAsia="en-IN"/>
         </w:rPr>
-        <w:t>m+</w:t>
-      </w:r>
-      <w:r>
-        <w:rPr>
-          <w:rFonts w:eastAsia="Times New Roman" w:cstheme="minorHAnsi"/>
-          <w:color w:val="222222"/>
-          <w:lang w:eastAsia="en-IN"/>
-        </w:rPr>
-        <w:t>n</w:t>
+        <w:t>m+n</w:t>
       </w:r>
       <w:proofErr w:type="spellEnd"/>
       <w:r>
@@ -4808,6 +4869,7 @@
           <w:lang w:eastAsia="en-IN"/>
         </w:rPr>
       </w:pPr>
+      <w:proofErr w:type="spellStart"/>
       <w:r>
         <w:rPr>
           <w:rFonts w:ascii="Consolas" w:hAnsi="Consolas" w:cs="Consolas"/>
@@ -4817,6 +4879,7 @@
         </w:rPr>
         <w:t>int</w:t>
       </w:r>
+      <w:proofErr w:type="spellEnd"/>
       <w:r>
         <w:rPr>
           <w:rFonts w:ascii="Consolas" w:hAnsi="Consolas" w:cs="Consolas"/>
@@ -4866,6 +4929,102 @@
           <w:sz w:val="19"/>
           <w:szCs w:val="19"/>
         </w:rPr>
+        <w:t xml:space="preserve"> </w:t>
+      </w:r>
+      <w:proofErr w:type="spellStart"/>
+      <w:r>
+        <w:rPr>
+          <w:rFonts w:ascii="Consolas" w:hAnsi="Consolas" w:cs="Consolas"/>
+          <w:color w:val="000000"/>
+          <w:sz w:val="19"/>
+          <w:szCs w:val="19"/>
+        </w:rPr>
+        <w:t>std</w:t>
+      </w:r>
+      <w:proofErr w:type="spellEnd"/>
+      <w:r>
+        <w:rPr>
+          <w:rFonts w:ascii="Consolas" w:hAnsi="Consolas" w:cs="Consolas"/>
+          <w:color w:val="000000"/>
+          <w:sz w:val="19"/>
+          <w:szCs w:val="19"/>
+        </w:rPr>
+        <w:t>::</w:t>
+      </w:r>
+      <w:r>
+        <w:rPr>
+          <w:rFonts w:ascii="Consolas" w:hAnsi="Consolas" w:cs="Consolas"/>
+          <w:color w:val="2B91AF"/>
+          <w:sz w:val="19"/>
+          <w:szCs w:val="19"/>
+        </w:rPr>
+        <w:t>vector</w:t>
+      </w:r>
+      <w:r>
+        <w:rPr>
+          <w:rFonts w:ascii="Consolas" w:hAnsi="Consolas" w:cs="Consolas"/>
+          <w:color w:val="000000"/>
+          <w:sz w:val="19"/>
+          <w:szCs w:val="19"/>
+        </w:rPr>
+        <w:t>&lt;</w:t>
+      </w:r>
+      <w:proofErr w:type="spellStart"/>
+      <w:r>
+        <w:rPr>
+          <w:rFonts w:ascii="Consolas" w:hAnsi="Consolas" w:cs="Consolas"/>
+          <w:color w:val="0000FF"/>
+          <w:sz w:val="19"/>
+          <w:szCs w:val="19"/>
+        </w:rPr>
+        <w:t>int</w:t>
+      </w:r>
+      <w:proofErr w:type="spellEnd"/>
+      <w:r>
+        <w:rPr>
+          <w:rFonts w:ascii="Consolas" w:hAnsi="Consolas" w:cs="Consolas"/>
+          <w:color w:val="000000"/>
+          <w:sz w:val="19"/>
+          <w:szCs w:val="19"/>
+        </w:rPr>
+        <w:t>&gt; &amp;</w:t>
+      </w:r>
+      <w:r>
+        <w:rPr>
+          <w:rFonts w:ascii="Consolas" w:hAnsi="Consolas" w:cs="Consolas"/>
+          <w:color w:val="808080"/>
+          <w:sz w:val="19"/>
+          <w:szCs w:val="19"/>
+        </w:rPr>
+        <w:t>row</w:t>
+      </w:r>
+      <w:r>
+        <w:rPr>
+          <w:rFonts w:ascii="Consolas" w:hAnsi="Consolas" w:cs="Consolas"/>
+          <w:color w:val="000000"/>
+          <w:sz w:val="19"/>
+          <w:szCs w:val="19"/>
+        </w:rPr>
+        <w:t xml:space="preserve">, </w:t>
+      </w:r>
+      <w:proofErr w:type="spellStart"/>
+      <w:r>
+        <w:rPr>
+          <w:rFonts w:ascii="Consolas" w:hAnsi="Consolas" w:cs="Consolas"/>
+          <w:color w:val="0000FF"/>
+          <w:sz w:val="19"/>
+          <w:szCs w:val="19"/>
+        </w:rPr>
+        <w:t>const</w:t>
+      </w:r>
+      <w:proofErr w:type="spellEnd"/>
+      <w:r>
+        <w:rPr>
+          <w:rFonts w:ascii="Consolas" w:hAnsi="Consolas" w:cs="Consolas"/>
+          <w:color w:val="000000"/>
+          <w:sz w:val="19"/>
+          <w:szCs w:val="19"/>
+        </w:rPr>
         <w:t xml:space="preserve"> std::</w:t>
       </w:r>
       <w:r>
@@ -4911,80 +5070,6 @@
           <w:sz w:val="19"/>
           <w:szCs w:val="19"/>
         </w:rPr>
-        <w:t>row</w:t>
-      </w:r>
-      <w:r>
-        <w:rPr>
-          <w:rFonts w:ascii="Consolas" w:hAnsi="Consolas" w:cs="Consolas"/>
-          <w:color w:val="000000"/>
-          <w:sz w:val="19"/>
-          <w:szCs w:val="19"/>
-        </w:rPr>
-        <w:t xml:space="preserve">, </w:t>
-      </w:r>
-      <w:proofErr w:type="spellStart"/>
-      <w:r>
-        <w:rPr>
-          <w:rFonts w:ascii="Consolas" w:hAnsi="Consolas" w:cs="Consolas"/>
-          <w:color w:val="0000FF"/>
-          <w:sz w:val="19"/>
-          <w:szCs w:val="19"/>
-        </w:rPr>
-        <w:t>const</w:t>
-      </w:r>
-      <w:proofErr w:type="spellEnd"/>
-      <w:r>
-        <w:rPr>
-          <w:rFonts w:ascii="Consolas" w:hAnsi="Consolas" w:cs="Consolas"/>
-          <w:color w:val="000000"/>
-          <w:sz w:val="19"/>
-          <w:szCs w:val="19"/>
-        </w:rPr>
-        <w:t xml:space="preserve"> std::</w:t>
-      </w:r>
-      <w:r>
-        <w:rPr>
-          <w:rFonts w:ascii="Consolas" w:hAnsi="Consolas" w:cs="Consolas"/>
-          <w:color w:val="2B91AF"/>
-          <w:sz w:val="19"/>
-          <w:szCs w:val="19"/>
-        </w:rPr>
-        <w:t>vector</w:t>
-      </w:r>
-      <w:r>
-        <w:rPr>
-          <w:rFonts w:ascii="Consolas" w:hAnsi="Consolas" w:cs="Consolas"/>
-          <w:color w:val="000000"/>
-          <w:sz w:val="19"/>
-          <w:szCs w:val="19"/>
-        </w:rPr>
-        <w:t>&lt;</w:t>
-      </w:r>
-      <w:r>
-        <w:rPr>
-          <w:rFonts w:ascii="Consolas" w:hAnsi="Consolas" w:cs="Consolas"/>
-          <w:color w:val="0000FF"/>
-          <w:sz w:val="19"/>
-          <w:szCs w:val="19"/>
-        </w:rPr>
-        <w:t>int</w:t>
-      </w:r>
-      <w:r>
-        <w:rPr>
-          <w:rFonts w:ascii="Consolas" w:hAnsi="Consolas" w:cs="Consolas"/>
-          <w:color w:val="000000"/>
-          <w:sz w:val="19"/>
-          <w:szCs w:val="19"/>
-        </w:rPr>
-        <w:t>&gt; &amp;</w:t>
-      </w:r>
-      <w:r>
-        <w:rPr>
-          <w:rFonts w:ascii="Consolas" w:hAnsi="Consolas" w:cs="Consolas"/>
-          <w:color w:val="808080"/>
-          <w:sz w:val="19"/>
-          <w:szCs w:val="19"/>
-        </w:rPr>
         <w:t>sequence</w:t>
       </w:r>
       <w:r>
@@ -5083,7 +5168,6 @@
           <w:color w:val="222222"/>
           <w:lang w:eastAsia="en-IN"/>
         </w:rPr>
-        <w:lastRenderedPageBreak/>
         <w:t>Optimization Report:</w:t>
       </w:r>
     </w:p>
@@ -5703,7 +5787,7 @@
 </file>
 
 <file path=word/numbering.xml><?xml version="1.0" encoding="utf-8"?>
-<w:numbering xmlns:wpc="http://schemas.microsoft.com/office/word/2010/wordprocessingCanvas" xmlns:cx="http://schemas.microsoft.com/office/drawing/2014/chartex" xmlns:cx1="http://schemas.microsoft.com/office/drawing/2015/9/8/chartex" xmlns:cx2="http://schemas.microsoft.com/office/drawing/2015/10/21/chartex" xmlns:cx3="http://schemas.microsoft.com/office/drawing/2016/5/9/chartex" xmlns:cx4="http://schemas.microsoft.com/office/drawing/2016/5/10/chartex" xmlns:cx5="http://schemas.microsoft.com/office/drawing/2016/5/11/chartex" xmlns:cx6="http://schemas.microsoft.com/office/drawing/2016/5/12/chartex" xmlns:cx7="http://schemas.microsoft.com/office/drawing/2016/5/13/chartex" xmlns:cx8="http://schemas.microsoft.com/office/drawing/2016/5/14/chartex" xmlns:mc="http://schemas.openxmlformats.org/markup-compatibility/2006" xmlns:aink="http://schemas.microsoft.com/office/drawing/2016/ink" xmlns:am3d="http://schemas.microsoft.com/office/drawing/2017/model3d" xmlns:o="urn:schemas-microsoft-com:office:office" xmlns:r="http://schemas.openxmlformats.org/officeDocument/2006/relationships" xmlns:m="http://schemas.openxmlformats.org/officeDocument/2006/math" xmlns:v="urn:schemas-microsoft-com:vml" xmlns:wp14="http://schemas.microsoft.com/office/word/2010/wordprocessingDrawing" xmlns:wp="http://schemas.openxmlformats.org/drawingml/2006/wordprocessingDrawing" xmlns:w10="urn:schemas-microsoft-com:office:word" xmlns:w="http://schemas.openxmlformats.org/wordprocessingml/2006/main" xmlns:w14="http://schemas.microsoft.com/office/word/2010/wordml" xmlns:w15="http://schemas.microsoft.com/office/word/2012/wordml" xmlns:w16cid="http://schemas.microsoft.com/office/word/2016/wordml/cid" xmlns:w16se="http://schemas.microsoft.com/office/word/2015/wordml/symex" xmlns:wpg="http://schemas.microsoft.com/office/word/2010/wordprocessingGroup" xmlns:wpi="http://schemas.microsoft.com/office/word/2010/wordprocessingInk" xmlns:wne="http://schemas.microsoft.com/office/word/2006/wordml" xmlns:wps="http://schemas.microsoft.com/office/word/2010/wordprocessingShape" mc:Ignorable="w14 w15 w16se w16cid wp14">
+<w:numbering xmlns:wpc="http://schemas.microsoft.com/office/word/2010/wordprocessingCanvas" xmlns:cx="http://schemas.microsoft.com/office/drawing/2014/chartex" xmlns:cx1="http://schemas.microsoft.com/office/drawing/2015/9/8/chartex" xmlns:cx2="http://schemas.microsoft.com/office/drawing/2015/10/21/chartex" xmlns:cx3="http://schemas.microsoft.com/office/drawing/2016/5/9/chartex" xmlns:cx4="http://schemas.microsoft.com/office/drawing/2016/5/10/chartex" xmlns:cx5="http://schemas.microsoft.com/office/drawing/2016/5/11/chartex" xmlns:mc="http://schemas.openxmlformats.org/markup-compatibility/2006" xmlns:o="urn:schemas-microsoft-com:office:office" xmlns:r="http://schemas.openxmlformats.org/officeDocument/2006/relationships" xmlns:m="http://schemas.openxmlformats.org/officeDocument/2006/math" xmlns:v="urn:schemas-microsoft-com:vml" xmlns:wp14="http://schemas.microsoft.com/office/word/2010/wordprocessingDrawing" xmlns:wp="http://schemas.openxmlformats.org/drawingml/2006/wordprocessingDrawing" xmlns:w10="urn:schemas-microsoft-com:office:word" xmlns:w="http://schemas.openxmlformats.org/wordprocessingml/2006/main" xmlns:w14="http://schemas.microsoft.com/office/word/2010/wordml" xmlns:w15="http://schemas.microsoft.com/office/word/2012/wordml" xmlns:w16se="http://schemas.microsoft.com/office/word/2015/wordml/symex" xmlns:wpg="http://schemas.microsoft.com/office/word/2010/wordprocessingGroup" xmlns:wpi="http://schemas.microsoft.com/office/word/2010/wordprocessingInk" xmlns:wne="http://schemas.microsoft.com/office/word/2006/wordml" xmlns:wps="http://schemas.microsoft.com/office/word/2010/wordprocessingShape" mc:Ignorable="w14 w15 w16se wp14">
   <w:abstractNum w:abstractNumId="0" w15:restartNumberingAfterBreak="0">
     <w:nsid w:val="05C20DB8"/>
     <w:multiLevelType w:val="hybridMultilevel"/>
@@ -6335,7 +6419,7 @@
 </file>
 
 <file path=word/styles.xml><?xml version="1.0" encoding="utf-8"?>
-<w:styles xmlns:mc="http://schemas.openxmlformats.org/markup-compatibility/2006" xmlns:r="http://schemas.openxmlformats.org/officeDocument/2006/relationships" xmlns:w="http://schemas.openxmlformats.org/wordprocessingml/2006/main" xmlns:w14="http://schemas.microsoft.com/office/word/2010/wordml" xmlns:w15="http://schemas.microsoft.com/office/word/2012/wordml" xmlns:w16cid="http://schemas.microsoft.com/office/word/2016/wordml/cid" xmlns:w16se="http://schemas.microsoft.com/office/word/2015/wordml/symex" mc:Ignorable="w14 w15 w16se w16cid">
+<w:styles xmlns:mc="http://schemas.openxmlformats.org/markup-compatibility/2006" xmlns:r="http://schemas.openxmlformats.org/officeDocument/2006/relationships" xmlns:w="http://schemas.openxmlformats.org/wordprocessingml/2006/main" xmlns:w14="http://schemas.microsoft.com/office/word/2010/wordml" xmlns:w15="http://schemas.microsoft.com/office/word/2012/wordml" xmlns:w16se="http://schemas.microsoft.com/office/word/2015/wordml/symex" mc:Ignorable="w14 w15 w16se">
   <w:docDefaults>
     <w:rPrDefault>
       <w:rPr>
@@ -6351,7 +6435,7 @@
       </w:pPr>
     </w:pPrDefault>
   </w:docDefaults>
-  <w:latentStyles w:defLockedState="0" w:defUIPriority="99" w:defSemiHidden="0" w:defUnhideWhenUsed="0" w:defQFormat="0" w:count="375">
+  <w:latentStyles w:defLockedState="0" w:defUIPriority="99" w:defSemiHidden="0" w:defUnhideWhenUsed="0" w:defQFormat="0" w:count="374">
     <w:lsdException w:name="Normal" w:uiPriority="0" w:qFormat="1"/>
     <w:lsdException w:name="heading 1" w:uiPriority="9" w:qFormat="1"/>
     <w:lsdException w:name="heading 2" w:semiHidden="1" w:uiPriority="9" w:unhideWhenUsed="1" w:qFormat="1"/>
@@ -6457,6 +6541,7 @@
     <w:lsdException w:name="HTML Sample" w:semiHidden="1" w:unhideWhenUsed="1"/>
     <w:lsdException w:name="HTML Typewriter" w:semiHidden="1" w:unhideWhenUsed="1"/>
     <w:lsdException w:name="HTML Variable" w:semiHidden="1" w:unhideWhenUsed="1"/>
+    <w:lsdException w:name="Normal Table" w:semiHidden="1" w:unhideWhenUsed="1"/>
     <w:lsdException w:name="annotation subject" w:semiHidden="1" w:unhideWhenUsed="1"/>
     <w:lsdException w:name="No List" w:semiHidden="1" w:unhideWhenUsed="1"/>
     <w:lsdException w:name="Outline List 1" w:semiHidden="1" w:unhideWhenUsed="1"/>
@@ -6503,8 +6588,10 @@
     <w:lsdException w:name="Table Subtle 2" w:semiHidden="1" w:unhideWhenUsed="1"/>
     <w:lsdException w:name="Table Web 1" w:semiHidden="1" w:unhideWhenUsed="1"/>
     <w:lsdException w:name="Table Web 2" w:semiHidden="1" w:unhideWhenUsed="1"/>
+    <w:lsdException w:name="Table Web 3" w:semiHidden="1" w:unhideWhenUsed="1"/>
     <w:lsdException w:name="Balloon Text" w:semiHidden="1" w:unhideWhenUsed="1"/>
     <w:lsdException w:name="Table Grid" w:uiPriority="39"/>
+    <w:lsdException w:name="Table Theme" w:semiHidden="1" w:unhideWhenUsed="1"/>
     <w:lsdException w:name="Placeholder Text" w:semiHidden="1"/>
     <w:lsdException w:name="No Spacing" w:uiPriority="1" w:qFormat="1"/>
     <w:lsdException w:name="Light Shading" w:uiPriority="60"/>
@@ -6723,7 +6810,6 @@
     <w:lsdException w:name="Mention" w:semiHidden="1" w:unhideWhenUsed="1"/>
     <w:lsdException w:name="Smart Hyperlink" w:semiHidden="1" w:unhideWhenUsed="1"/>
     <w:lsdException w:name="Hashtag" w:semiHidden="1" w:unhideWhenUsed="1"/>
-    <w:lsdException w:name="Unresolved Mention" w:semiHidden="1" w:unhideWhenUsed="1"/>
   </w:latentStyles>
   <w:style w:type="paragraph" w:default="1" w:styleId="Normal">
     <w:name w:val="Normal"/>

</xml_diff>

<commit_message>
Added random test time generation
</commit_message>
<xml_diff>
--- a/SearchProgram.docx
+++ b/SearchProgram.docx
@@ -3858,25 +3858,6 @@
       <w:pPr>
         <w:rPr>
           <w:rFonts w:eastAsia="Times New Roman" w:cstheme="minorHAnsi"/>
-          <w:color w:val="222222"/>
-          <w:lang w:eastAsia="en-IN"/>
-        </w:rPr>
-      </w:pPr>
-      <w:bookmarkStart w:id="0" w:name="_GoBack"/>
-      <w:r>
-        <w:rPr>
-          <w:rFonts w:eastAsia="Times New Roman" w:cstheme="minorHAnsi"/>
-          <w:color w:val="222222"/>
-          <w:lang w:eastAsia="en-IN"/>
-        </w:rPr>
-        <w:t xml:space="preserve">To optimize further we are tried to find the first value of sequence in the sorted row using interpolation search algorithm. Then we will proceed to find the sequence in the row. </w:t>
-      </w:r>
-    </w:p>
-    <w:bookmarkEnd w:id="0"/>
-    <w:p>
-      <w:pPr>
-        <w:rPr>
-          <w:rFonts w:eastAsia="Times New Roman" w:cstheme="minorHAnsi"/>
           <w:b/>
           <w:color w:val="222222"/>
           <w:lang w:eastAsia="en-IN"/>
@@ -5025,7 +5006,27 @@
           <w:sz w:val="19"/>
           <w:szCs w:val="19"/>
         </w:rPr>
-        <w:t xml:space="preserve"> std::</w:t>
+        <w:t xml:space="preserve"> </w:t>
+      </w:r>
+      <w:proofErr w:type="spellStart"/>
+      <w:r>
+        <w:rPr>
+          <w:rFonts w:ascii="Consolas" w:hAnsi="Consolas" w:cs="Consolas"/>
+          <w:color w:val="000000"/>
+          <w:sz w:val="19"/>
+          <w:szCs w:val="19"/>
+        </w:rPr>
+        <w:t>std</w:t>
+      </w:r>
+      <w:proofErr w:type="spellEnd"/>
+      <w:r>
+        <w:rPr>
+          <w:rFonts w:ascii="Consolas" w:hAnsi="Consolas" w:cs="Consolas"/>
+          <w:color w:val="000000"/>
+          <w:sz w:val="19"/>
+          <w:szCs w:val="19"/>
+        </w:rPr>
+        <w:t>::</w:t>
       </w:r>
       <w:r>
         <w:rPr>
@@ -5045,6 +5046,7 @@
         </w:rPr>
         <w:t>&lt;</w:t>
       </w:r>
+      <w:proofErr w:type="spellStart"/>
       <w:r>
         <w:rPr>
           <w:rFonts w:ascii="Consolas" w:hAnsi="Consolas" w:cs="Consolas"/>
@@ -5054,6 +5056,7 @@
         </w:rPr>
         <w:t>int</w:t>
       </w:r>
+      <w:proofErr w:type="spellEnd"/>
       <w:r>
         <w:rPr>
           <w:rFonts w:ascii="Consolas" w:hAnsi="Consolas" w:cs="Consolas"/>
@@ -5168,6 +5171,7 @@
           <w:color w:val="222222"/>
           <w:lang w:eastAsia="en-IN"/>
         </w:rPr>
+        <w:lastRenderedPageBreak/>
         <w:t>Optimization Report:</w:t>
       </w:r>
     </w:p>
@@ -5290,6 +5294,50 @@
           <w:lang w:eastAsia="en-IN"/>
         </w:rPr>
         <w:t xml:space="preserve"> I have captured the elapsed time for each type search function with generated matrix data and input sequence. Below are the details of the elapsed time before and after optimization search functions as explained above.</w:t>
+      </w:r>
+    </w:p>
+    <w:p>
+      <w:pPr>
+        <w:rPr>
+          <w:rFonts w:eastAsia="Times New Roman" w:cstheme="minorHAnsi"/>
+          <w:color w:val="222222"/>
+          <w:lang w:eastAsia="en-IN"/>
+        </w:rPr>
+      </w:pPr>
+      <w:r>
+        <w:rPr>
+          <w:rFonts w:eastAsia="Times New Roman" w:cstheme="minorHAnsi"/>
+          <w:color w:val="222222"/>
+          <w:lang w:eastAsia="en-IN"/>
+        </w:rPr>
+        <w:t xml:space="preserve">To optimize further we are tried to find the first value of sequence in the sorted row using interpolation search algorithm. Then we will proceed to find the sequence in the row. </w:t>
+      </w:r>
+    </w:p>
+    <w:p>
+      <w:pPr>
+        <w:rPr>
+          <w:rFonts w:eastAsia="Times New Roman" w:cstheme="minorHAnsi"/>
+          <w:color w:val="222222"/>
+          <w:lang w:eastAsia="en-IN"/>
+        </w:rPr>
+      </w:pPr>
+      <w:r>
+        <w:rPr>
+          <w:rFonts w:eastAsia="Times New Roman" w:cstheme="minorHAnsi"/>
+          <w:color w:val="222222"/>
+          <w:lang w:eastAsia="en-IN"/>
+        </w:rPr>
+        <w:t xml:space="preserve">And, enabled build optimization options with option -O3 as flags in make file. Below is the with build and search optimization results </w:t>
+      </w:r>
+      <w:bookmarkStart w:id="0" w:name="_GoBack"/>
+      <w:bookmarkEnd w:id="0"/>
+      <w:r>
+        <w:rPr>
+          <w:rFonts w:eastAsia="Times New Roman" w:cstheme="minorHAnsi"/>
+          <w:color w:val="222222"/>
+          <w:lang w:eastAsia="en-IN"/>
+        </w:rPr>
+        <w:t>compared to previous results.</w:t>
       </w:r>
     </w:p>
     <w:p>
@@ -5303,7 +5351,8 @@
     </w:p>
     <w:tbl>
       <w:tblPr>
-        <w:tblW w:w="7340" w:type="dxa"/>
+        <w:tblW w:w="10400" w:type="dxa"/>
+        <w:shd w:val="clear" w:color="auto" w:fill="FFFFFF"/>
         <w:tblCellMar>
           <w:left w:w="0" w:type="dxa"/>
           <w:right w:w="0" w:type="dxa"/>
@@ -5311,23 +5360,25 @@
         <w:tblLook w:val="04A0" w:firstRow="1" w:lastRow="0" w:firstColumn="1" w:lastColumn="0" w:noHBand="0" w:noVBand="1"/>
       </w:tblPr>
       <w:tblGrid>
-        <w:gridCol w:w="2000"/>
-        <w:gridCol w:w="2540"/>
-        <w:gridCol w:w="2800"/>
+        <w:gridCol w:w="2280"/>
+        <w:gridCol w:w="2980"/>
+        <w:gridCol w:w="2440"/>
+        <w:gridCol w:w="2700"/>
       </w:tblGrid>
       <w:tr>
         <w:trPr>
-          <w:trHeight w:val="396"/>
+          <w:trHeight w:val="615"/>
         </w:trPr>
         <w:tc>
           <w:tcPr>
-            <w:tcW w:w="2000" w:type="dxa"/>
+            <w:tcW w:w="2280" w:type="dxa"/>
             <w:tcBorders>
               <w:top w:val="single" w:sz="8" w:space="0" w:color="auto"/>
               <w:left w:val="single" w:sz="8" w:space="0" w:color="auto"/>
               <w:bottom w:val="single" w:sz="8" w:space="0" w:color="auto"/>
               <w:right w:val="single" w:sz="8" w:space="0" w:color="auto"/>
             </w:tcBorders>
+            <w:shd w:val="clear" w:color="auto" w:fill="FFFFFF"/>
             <w:tcMar>
               <w:top w:w="15" w:type="dxa"/>
               <w:left w:w="15" w:type="dxa"/>
@@ -5339,9 +5390,10 @@
           </w:tcPr>
           <w:p>
             <w:pPr>
+              <w:spacing w:after="0" w:line="240" w:lineRule="auto"/>
               <w:rPr>
-                <w:rFonts w:eastAsia="Times New Roman" w:cstheme="minorHAnsi"/>
-                <w:color w:val="222222"/>
+                <w:rFonts w:ascii="Calibri" w:eastAsia="Times New Roman" w:hAnsi="Calibri" w:cs="Calibri"/>
+                <w:color w:val="000000"/>
                 <w:lang w:eastAsia="en-IN"/>
               </w:rPr>
             </w:pPr>
@@ -5351,19 +5403,28 @@
                 <w:color w:val="222222"/>
                 <w:lang w:eastAsia="en-IN"/>
               </w:rPr>
+              <w:br w:type="page"/>
+            </w:r>
+            <w:r>
+              <w:rPr>
+                <w:rFonts w:ascii="Calibri" w:eastAsia="Times New Roman" w:hAnsi="Calibri" w:cs="Calibri"/>
+                <w:color w:val="000000"/>
+                <w:lang w:eastAsia="en-IN"/>
+              </w:rPr>
               <w:t>Search type</w:t>
             </w:r>
           </w:p>
         </w:tc>
         <w:tc>
           <w:tcPr>
-            <w:tcW w:w="2540" w:type="dxa"/>
+            <w:tcW w:w="2980" w:type="dxa"/>
             <w:tcBorders>
               <w:top w:val="single" w:sz="8" w:space="0" w:color="auto"/>
               <w:left w:val="nil"/>
               <w:bottom w:val="single" w:sz="8" w:space="0" w:color="auto"/>
               <w:right w:val="single" w:sz="8" w:space="0" w:color="auto"/>
             </w:tcBorders>
+            <w:shd w:val="clear" w:color="auto" w:fill="FFFFFF"/>
             <w:tcMar>
               <w:top w:w="15" w:type="dxa"/>
               <w:left w:w="15" w:type="dxa"/>
@@ -5375,16 +5436,17 @@
           </w:tcPr>
           <w:p>
             <w:pPr>
+              <w:spacing w:after="0" w:line="240" w:lineRule="auto"/>
               <w:rPr>
-                <w:rFonts w:eastAsia="Times New Roman" w:cstheme="minorHAnsi"/>
-                <w:color w:val="222222"/>
+                <w:rFonts w:ascii="Calibri" w:eastAsia="Times New Roman" w:hAnsi="Calibri" w:cs="Calibri"/>
+                <w:color w:val="000000"/>
                 <w:lang w:eastAsia="en-IN"/>
               </w:rPr>
             </w:pPr>
             <w:r>
               <w:rPr>
-                <w:rFonts w:eastAsia="Times New Roman" w:cstheme="minorHAnsi"/>
-                <w:color w:val="222222"/>
+                <w:rFonts w:ascii="Calibri" w:eastAsia="Times New Roman" w:hAnsi="Calibri" w:cs="Calibri"/>
+                <w:color w:val="000000"/>
                 <w:lang w:eastAsia="en-IN"/>
               </w:rPr>
               <w:t>Before Optimization (sec)</w:t>
@@ -5393,13 +5455,14 @@
         </w:tc>
         <w:tc>
           <w:tcPr>
-            <w:tcW w:w="2800" w:type="dxa"/>
+            <w:tcW w:w="2440" w:type="dxa"/>
             <w:tcBorders>
               <w:top w:val="single" w:sz="8" w:space="0" w:color="auto"/>
               <w:left w:val="nil"/>
               <w:bottom w:val="single" w:sz="8" w:space="0" w:color="auto"/>
-              <w:right w:val="single" w:sz="8" w:space="0" w:color="auto"/>
+              <w:right w:val="nil"/>
             </w:tcBorders>
+            <w:shd w:val="clear" w:color="auto" w:fill="FFFFFF"/>
             <w:tcMar>
               <w:top w:w="15" w:type="dxa"/>
               <w:left w:w="15" w:type="dxa"/>
@@ -5411,36 +5474,33 @@
           </w:tcPr>
           <w:p>
             <w:pPr>
+              <w:spacing w:after="0" w:line="240" w:lineRule="auto"/>
               <w:rPr>
-                <w:rFonts w:eastAsia="Times New Roman" w:cstheme="minorHAnsi"/>
-                <w:color w:val="222222"/>
+                <w:rFonts w:ascii="Calibri" w:eastAsia="Times New Roman" w:hAnsi="Calibri" w:cs="Calibri"/>
+                <w:color w:val="000000"/>
                 <w:lang w:eastAsia="en-IN"/>
               </w:rPr>
             </w:pPr>
             <w:r>
               <w:rPr>
-                <w:rFonts w:eastAsia="Times New Roman" w:cstheme="minorHAnsi"/>
-                <w:color w:val="222222"/>
+                <w:rFonts w:ascii="Calibri" w:eastAsia="Times New Roman" w:hAnsi="Calibri" w:cs="Calibri"/>
+                <w:color w:val="000000"/>
                 <w:lang w:eastAsia="en-IN"/>
               </w:rPr>
               <w:t>After Optimization(sec)</w:t>
             </w:r>
           </w:p>
         </w:tc>
-      </w:tr>
-      <w:tr>
-        <w:trPr>
-          <w:trHeight w:val="315"/>
-        </w:trPr>
         <w:tc>
           <w:tcPr>
-            <w:tcW w:w="2000" w:type="dxa"/>
+            <w:tcW w:w="2700" w:type="dxa"/>
             <w:tcBorders>
-              <w:top w:val="nil"/>
-              <w:left w:val="single" w:sz="8" w:space="0" w:color="auto"/>
-              <w:bottom w:val="single" w:sz="8" w:space="0" w:color="auto"/>
-              <w:right w:val="single" w:sz="8" w:space="0" w:color="auto"/>
+              <w:top w:val="single" w:sz="4" w:space="0" w:color="auto"/>
+              <w:left w:val="single" w:sz="4" w:space="0" w:color="auto"/>
+              <w:bottom w:val="single" w:sz="4" w:space="0" w:color="auto"/>
+              <w:right w:val="single" w:sz="4" w:space="0" w:color="auto"/>
             </w:tcBorders>
+            <w:shd w:val="clear" w:color="auto" w:fill="FFFFFF"/>
             <w:tcMar>
               <w:top w:w="15" w:type="dxa"/>
               <w:left w:w="15" w:type="dxa"/>
@@ -5452,33 +5512,56 @@
           </w:tcPr>
           <w:p>
             <w:pPr>
+              <w:spacing w:after="0" w:line="240" w:lineRule="auto"/>
               <w:rPr>
-                <w:rFonts w:eastAsia="Times New Roman" w:cstheme="minorHAnsi"/>
-                <w:color w:val="222222"/>
+                <w:rFonts w:ascii="Calibri" w:eastAsia="Times New Roman" w:hAnsi="Calibri" w:cs="Calibri"/>
+                <w:color w:val="000000"/>
                 <w:lang w:eastAsia="en-IN"/>
               </w:rPr>
             </w:pPr>
+            <w:r>
+              <w:rPr>
+                <w:rFonts w:ascii="Calibri" w:eastAsia="Times New Roman" w:hAnsi="Calibri" w:cs="Calibri"/>
+                <w:color w:val="000000"/>
+                <w:lang w:eastAsia="en-IN"/>
+              </w:rPr>
+              <w:t xml:space="preserve">Build and Search </w:t>
+            </w:r>
             <w:proofErr w:type="spellStart"/>
             <w:r>
               <w:rPr>
-                <w:rFonts w:eastAsia="Times New Roman" w:cstheme="minorHAnsi"/>
-                <w:color w:val="222222"/>
+                <w:rFonts w:ascii="Calibri" w:eastAsia="Times New Roman" w:hAnsi="Calibri" w:cs="Calibri"/>
+                <w:color w:val="000000"/>
                 <w:lang w:eastAsia="en-IN"/>
               </w:rPr>
-              <w:t>searchSequence</w:t>
+              <w:t>optmization</w:t>
             </w:r>
             <w:proofErr w:type="spellEnd"/>
+            <w:r>
+              <w:rPr>
+                <w:rFonts w:ascii="Calibri" w:eastAsia="Times New Roman" w:hAnsi="Calibri" w:cs="Calibri"/>
+                <w:color w:val="000000"/>
+                <w:lang w:eastAsia="en-IN"/>
+              </w:rPr>
+              <w:t>(sec)</w:t>
+            </w:r>
           </w:p>
         </w:tc>
+      </w:tr>
+      <w:tr>
+        <w:trPr>
+          <w:trHeight w:val="315"/>
+        </w:trPr>
         <w:tc>
           <w:tcPr>
-            <w:tcW w:w="2540" w:type="dxa"/>
+            <w:tcW w:w="2280" w:type="dxa"/>
             <w:tcBorders>
               <w:top w:val="nil"/>
-              <w:left w:val="nil"/>
+              <w:left w:val="single" w:sz="8" w:space="0" w:color="auto"/>
               <w:bottom w:val="single" w:sz="8" w:space="0" w:color="auto"/>
               <w:right w:val="single" w:sz="8" w:space="0" w:color="auto"/>
             </w:tcBorders>
+            <w:shd w:val="clear" w:color="auto" w:fill="FFFFFF"/>
             <w:tcMar>
               <w:top w:w="15" w:type="dxa"/>
               <w:left w:w="15" w:type="dxa"/>
@@ -5490,31 +5573,35 @@
           </w:tcPr>
           <w:p>
             <w:pPr>
+              <w:spacing w:after="0" w:line="240" w:lineRule="auto"/>
               <w:rPr>
-                <w:rFonts w:eastAsia="Times New Roman" w:cstheme="minorHAnsi"/>
-                <w:color w:val="222222"/>
+                <w:rFonts w:ascii="Calibri" w:eastAsia="Times New Roman" w:hAnsi="Calibri" w:cs="Calibri"/>
+                <w:color w:val="000000"/>
                 <w:lang w:eastAsia="en-IN"/>
               </w:rPr>
             </w:pPr>
+            <w:proofErr w:type="spellStart"/>
             <w:r>
               <w:rPr>
-                <w:rFonts w:eastAsia="Times New Roman" w:cstheme="minorHAnsi"/>
-                <w:color w:val="222222"/>
+                <w:rFonts w:ascii="Calibri" w:eastAsia="Times New Roman" w:hAnsi="Calibri" w:cs="Calibri"/>
+                <w:color w:val="000000"/>
                 <w:lang w:eastAsia="en-IN"/>
               </w:rPr>
-              <w:t>1.35938</w:t>
+              <w:t>searchSequence</w:t>
             </w:r>
+            <w:proofErr w:type="spellEnd"/>
           </w:p>
         </w:tc>
         <w:tc>
           <w:tcPr>
-            <w:tcW w:w="2800" w:type="dxa"/>
+            <w:tcW w:w="2980" w:type="dxa"/>
             <w:tcBorders>
               <w:top w:val="nil"/>
               <w:left w:val="nil"/>
               <w:bottom w:val="single" w:sz="8" w:space="0" w:color="auto"/>
               <w:right w:val="single" w:sz="8" w:space="0" w:color="auto"/>
             </w:tcBorders>
+            <w:shd w:val="clear" w:color="auto" w:fill="FFFFFF"/>
             <w:tcMar>
               <w:top w:w="15" w:type="dxa"/>
               <w:left w:w="15" w:type="dxa"/>
@@ -5526,36 +5613,34 @@
           </w:tcPr>
           <w:p>
             <w:pPr>
+              <w:spacing w:after="0" w:line="240" w:lineRule="auto"/>
+              <w:jc w:val="right"/>
               <w:rPr>
-                <w:rFonts w:eastAsia="Times New Roman" w:cstheme="minorHAnsi"/>
-                <w:color w:val="222222"/>
+                <w:rFonts w:ascii="Calibri" w:eastAsia="Times New Roman" w:hAnsi="Calibri" w:cs="Calibri"/>
+                <w:color w:val="000000"/>
                 <w:lang w:eastAsia="en-IN"/>
               </w:rPr>
             </w:pPr>
             <w:r>
               <w:rPr>
-                <w:rFonts w:eastAsia="Times New Roman" w:cstheme="minorHAnsi"/>
-                <w:color w:val="222222"/>
+                <w:rFonts w:ascii="Calibri" w:eastAsia="Times New Roman" w:hAnsi="Calibri" w:cs="Calibri"/>
+                <w:color w:val="000000"/>
                 <w:lang w:eastAsia="en-IN"/>
               </w:rPr>
-              <w:t>0.765625</w:t>
+              <w:t>1.35938</w:t>
             </w:r>
           </w:p>
         </w:tc>
-      </w:tr>
-      <w:tr>
-        <w:trPr>
-          <w:trHeight w:val="315"/>
-        </w:trPr>
         <w:tc>
           <w:tcPr>
-            <w:tcW w:w="2000" w:type="dxa"/>
+            <w:tcW w:w="2440" w:type="dxa"/>
             <w:tcBorders>
               <w:top w:val="nil"/>
-              <w:left w:val="single" w:sz="8" w:space="0" w:color="auto"/>
+              <w:left w:val="nil"/>
               <w:bottom w:val="single" w:sz="8" w:space="0" w:color="auto"/>
-              <w:right w:val="single" w:sz="8" w:space="0" w:color="auto"/>
+              <w:right w:val="nil"/>
             </w:tcBorders>
+            <w:shd w:val="clear" w:color="auto" w:fill="FFFFFF"/>
             <w:tcMar>
               <w:top w:w="15" w:type="dxa"/>
               <w:left w:w="15" w:type="dxa"/>
@@ -5567,33 +5652,79 @@
           </w:tcPr>
           <w:p>
             <w:pPr>
+              <w:spacing w:after="0" w:line="240" w:lineRule="auto"/>
+              <w:jc w:val="right"/>
               <w:rPr>
-                <w:rFonts w:eastAsia="Times New Roman" w:cstheme="minorHAnsi"/>
-                <w:color w:val="222222"/>
+                <w:rFonts w:ascii="Calibri" w:eastAsia="Times New Roman" w:hAnsi="Calibri" w:cs="Calibri"/>
+                <w:color w:val="000000"/>
                 <w:lang w:eastAsia="en-IN"/>
               </w:rPr>
             </w:pPr>
-            <w:proofErr w:type="spellStart"/>
             <w:r>
               <w:rPr>
-                <w:rFonts w:eastAsia="Times New Roman" w:cstheme="minorHAnsi"/>
-                <w:color w:val="222222"/>
+                <w:rFonts w:ascii="Calibri" w:eastAsia="Times New Roman" w:hAnsi="Calibri" w:cs="Calibri"/>
+                <w:color w:val="000000"/>
                 <w:lang w:eastAsia="en-IN"/>
               </w:rPr>
-              <w:t>searchUnordered</w:t>
+              <w:t>0.765625</w:t>
             </w:r>
-            <w:proofErr w:type="spellEnd"/>
           </w:p>
         </w:tc>
         <w:tc>
           <w:tcPr>
-            <w:tcW w:w="2540" w:type="dxa"/>
+            <w:tcW w:w="0" w:type="auto"/>
             <w:tcBorders>
               <w:top w:val="nil"/>
-              <w:left w:val="nil"/>
+              <w:left w:val="single" w:sz="4" w:space="0" w:color="auto"/>
+              <w:bottom w:val="single" w:sz="4" w:space="0" w:color="auto"/>
+              <w:right w:val="single" w:sz="4" w:space="0" w:color="auto"/>
+            </w:tcBorders>
+            <w:shd w:val="clear" w:color="auto" w:fill="FFFFFF"/>
+            <w:noWrap/>
+            <w:tcMar>
+              <w:top w:w="15" w:type="dxa"/>
+              <w:left w:w="15" w:type="dxa"/>
+              <w:bottom w:w="0" w:type="dxa"/>
+              <w:right w:w="15" w:type="dxa"/>
+            </w:tcMar>
+            <w:vAlign w:val="bottom"/>
+            <w:hideMark/>
+          </w:tcPr>
+          <w:p>
+            <w:pPr>
+              <w:spacing w:after="0" w:line="240" w:lineRule="auto"/>
+              <w:jc w:val="right"/>
+              <w:rPr>
+                <w:rFonts w:ascii="Calibri" w:eastAsia="Times New Roman" w:hAnsi="Calibri" w:cs="Calibri"/>
+                <w:color w:val="000000"/>
+                <w:lang w:eastAsia="en-IN"/>
+              </w:rPr>
+            </w:pPr>
+            <w:r>
+              <w:rPr>
+                <w:rFonts w:ascii="Calibri" w:eastAsia="Times New Roman" w:hAnsi="Calibri" w:cs="Calibri"/>
+                <w:color w:val="000000"/>
+                <w:lang w:eastAsia="en-IN"/>
+              </w:rPr>
+              <w:t>0.031</w:t>
+            </w:r>
+          </w:p>
+        </w:tc>
+      </w:tr>
+      <w:tr>
+        <w:trPr>
+          <w:trHeight w:val="315"/>
+        </w:trPr>
+        <w:tc>
+          <w:tcPr>
+            <w:tcW w:w="2280" w:type="dxa"/>
+            <w:tcBorders>
+              <w:top w:val="nil"/>
+              <w:left w:val="single" w:sz="8" w:space="0" w:color="auto"/>
               <w:bottom w:val="single" w:sz="8" w:space="0" w:color="auto"/>
               <w:right w:val="single" w:sz="8" w:space="0" w:color="auto"/>
             </w:tcBorders>
+            <w:shd w:val="clear" w:color="auto" w:fill="FFFFFF"/>
             <w:tcMar>
               <w:top w:w="15" w:type="dxa"/>
               <w:left w:w="15" w:type="dxa"/>
@@ -5605,31 +5736,35 @@
           </w:tcPr>
           <w:p>
             <w:pPr>
+              <w:spacing w:after="0" w:line="240" w:lineRule="auto"/>
               <w:rPr>
-                <w:rFonts w:eastAsia="Times New Roman" w:cstheme="minorHAnsi"/>
-                <w:color w:val="222222"/>
+                <w:rFonts w:ascii="Calibri" w:eastAsia="Times New Roman" w:hAnsi="Calibri" w:cs="Calibri"/>
+                <w:color w:val="000000"/>
                 <w:lang w:eastAsia="en-IN"/>
               </w:rPr>
             </w:pPr>
+            <w:proofErr w:type="spellStart"/>
             <w:r>
               <w:rPr>
-                <w:rFonts w:eastAsia="Times New Roman" w:cstheme="minorHAnsi"/>
-                <w:color w:val="222222"/>
+                <w:rFonts w:ascii="Calibri" w:eastAsia="Times New Roman" w:hAnsi="Calibri" w:cs="Calibri"/>
+                <w:color w:val="000000"/>
                 <w:lang w:eastAsia="en-IN"/>
               </w:rPr>
-              <w:t>1.26562</w:t>
+              <w:t>searchUnordered</w:t>
             </w:r>
+            <w:proofErr w:type="spellEnd"/>
           </w:p>
         </w:tc>
         <w:tc>
           <w:tcPr>
-            <w:tcW w:w="2800" w:type="dxa"/>
+            <w:tcW w:w="2980" w:type="dxa"/>
             <w:tcBorders>
               <w:top w:val="nil"/>
               <w:left w:val="nil"/>
               <w:bottom w:val="single" w:sz="8" w:space="0" w:color="auto"/>
               <w:right w:val="single" w:sz="8" w:space="0" w:color="auto"/>
             </w:tcBorders>
+            <w:shd w:val="clear" w:color="auto" w:fill="FFFFFF"/>
             <w:tcMar>
               <w:top w:w="15" w:type="dxa"/>
               <w:left w:w="15" w:type="dxa"/>
@@ -5641,36 +5776,34 @@
           </w:tcPr>
           <w:p>
             <w:pPr>
+              <w:spacing w:after="0" w:line="240" w:lineRule="auto"/>
+              <w:jc w:val="right"/>
               <w:rPr>
-                <w:rFonts w:eastAsia="Times New Roman" w:cstheme="minorHAnsi"/>
-                <w:color w:val="222222"/>
+                <w:rFonts w:ascii="Calibri" w:eastAsia="Times New Roman" w:hAnsi="Calibri" w:cs="Calibri"/>
+                <w:color w:val="000000"/>
                 <w:lang w:eastAsia="en-IN"/>
               </w:rPr>
             </w:pPr>
             <w:r>
               <w:rPr>
-                <w:rFonts w:eastAsia="Times New Roman" w:cstheme="minorHAnsi"/>
-                <w:color w:val="222222"/>
+                <w:rFonts w:ascii="Calibri" w:eastAsia="Times New Roman" w:hAnsi="Calibri" w:cs="Calibri"/>
+                <w:color w:val="000000"/>
                 <w:lang w:eastAsia="en-IN"/>
               </w:rPr>
-              <w:t>0.78125</w:t>
+              <w:t>1.26562</w:t>
             </w:r>
           </w:p>
         </w:tc>
-      </w:tr>
-      <w:tr>
-        <w:trPr>
-          <w:trHeight w:val="315"/>
-        </w:trPr>
         <w:tc>
           <w:tcPr>
-            <w:tcW w:w="2000" w:type="dxa"/>
+            <w:tcW w:w="2440" w:type="dxa"/>
             <w:tcBorders>
               <w:top w:val="nil"/>
-              <w:left w:val="single" w:sz="8" w:space="0" w:color="auto"/>
+              <w:left w:val="nil"/>
               <w:bottom w:val="single" w:sz="8" w:space="0" w:color="auto"/>
-              <w:right w:val="single" w:sz="8" w:space="0" w:color="auto"/>
+              <w:right w:val="nil"/>
             </w:tcBorders>
+            <w:shd w:val="clear" w:color="auto" w:fill="FFFFFF"/>
             <w:tcMar>
               <w:top w:w="15" w:type="dxa"/>
               <w:left w:w="15" w:type="dxa"/>
@@ -5682,33 +5815,79 @@
           </w:tcPr>
           <w:p>
             <w:pPr>
+              <w:spacing w:after="0" w:line="240" w:lineRule="auto"/>
+              <w:jc w:val="right"/>
               <w:rPr>
-                <w:rFonts w:eastAsia="Times New Roman" w:cstheme="minorHAnsi"/>
-                <w:color w:val="222222"/>
+                <w:rFonts w:ascii="Calibri" w:eastAsia="Times New Roman" w:hAnsi="Calibri" w:cs="Calibri"/>
+                <w:color w:val="000000"/>
                 <w:lang w:eastAsia="en-IN"/>
               </w:rPr>
             </w:pPr>
-            <w:proofErr w:type="spellStart"/>
             <w:r>
               <w:rPr>
-                <w:rFonts w:eastAsia="Times New Roman" w:cstheme="minorHAnsi"/>
-                <w:color w:val="222222"/>
+                <w:rFonts w:ascii="Calibri" w:eastAsia="Times New Roman" w:hAnsi="Calibri" w:cs="Calibri"/>
+                <w:color w:val="000000"/>
                 <w:lang w:eastAsia="en-IN"/>
               </w:rPr>
-              <w:t>searchBestMatch</w:t>
+              <w:t>0.78125</w:t>
             </w:r>
-            <w:proofErr w:type="spellEnd"/>
           </w:p>
         </w:tc>
         <w:tc>
           <w:tcPr>
-            <w:tcW w:w="2540" w:type="dxa"/>
+            <w:tcW w:w="0" w:type="auto"/>
             <w:tcBorders>
               <w:top w:val="nil"/>
-              <w:left w:val="nil"/>
+              <w:left w:val="single" w:sz="4" w:space="0" w:color="auto"/>
+              <w:bottom w:val="single" w:sz="4" w:space="0" w:color="auto"/>
+              <w:right w:val="single" w:sz="4" w:space="0" w:color="auto"/>
+            </w:tcBorders>
+            <w:shd w:val="clear" w:color="auto" w:fill="FFFFFF"/>
+            <w:noWrap/>
+            <w:tcMar>
+              <w:top w:w="15" w:type="dxa"/>
+              <w:left w:w="15" w:type="dxa"/>
+              <w:bottom w:w="0" w:type="dxa"/>
+              <w:right w:w="15" w:type="dxa"/>
+            </w:tcMar>
+            <w:vAlign w:val="bottom"/>
+            <w:hideMark/>
+          </w:tcPr>
+          <w:p>
+            <w:pPr>
+              <w:spacing w:after="0" w:line="240" w:lineRule="auto"/>
+              <w:jc w:val="right"/>
+              <w:rPr>
+                <w:rFonts w:ascii="Calibri" w:eastAsia="Times New Roman" w:hAnsi="Calibri" w:cs="Calibri"/>
+                <w:color w:val="000000"/>
+                <w:lang w:eastAsia="en-IN"/>
+              </w:rPr>
+            </w:pPr>
+            <w:r>
+              <w:rPr>
+                <w:rFonts w:ascii="Calibri" w:eastAsia="Times New Roman" w:hAnsi="Calibri" w:cs="Calibri"/>
+                <w:color w:val="000000"/>
+                <w:lang w:eastAsia="en-IN"/>
+              </w:rPr>
+              <w:t>0.031</w:t>
+            </w:r>
+          </w:p>
+        </w:tc>
+      </w:tr>
+      <w:tr>
+        <w:trPr>
+          <w:trHeight w:val="315"/>
+        </w:trPr>
+        <w:tc>
+          <w:tcPr>
+            <w:tcW w:w="2280" w:type="dxa"/>
+            <w:tcBorders>
+              <w:top w:val="nil"/>
+              <w:left w:val="single" w:sz="8" w:space="0" w:color="auto"/>
               <w:bottom w:val="single" w:sz="8" w:space="0" w:color="auto"/>
               <w:right w:val="single" w:sz="8" w:space="0" w:color="auto"/>
             </w:tcBorders>
+            <w:shd w:val="clear" w:color="auto" w:fill="FFFFFF"/>
             <w:tcMar>
               <w:top w:w="15" w:type="dxa"/>
               <w:left w:w="15" w:type="dxa"/>
@@ -5720,31 +5899,35 @@
           </w:tcPr>
           <w:p>
             <w:pPr>
+              <w:spacing w:after="0" w:line="240" w:lineRule="auto"/>
               <w:rPr>
-                <w:rFonts w:eastAsia="Times New Roman" w:cstheme="minorHAnsi"/>
-                <w:color w:val="222222"/>
+                <w:rFonts w:ascii="Calibri" w:eastAsia="Times New Roman" w:hAnsi="Calibri" w:cs="Calibri"/>
+                <w:color w:val="000000"/>
                 <w:lang w:eastAsia="en-IN"/>
               </w:rPr>
             </w:pPr>
+            <w:proofErr w:type="spellStart"/>
             <w:r>
               <w:rPr>
-                <w:rFonts w:eastAsia="Times New Roman" w:cstheme="minorHAnsi"/>
-                <w:color w:val="222222"/>
+                <w:rFonts w:ascii="Calibri" w:eastAsia="Times New Roman" w:hAnsi="Calibri" w:cs="Calibri"/>
+                <w:color w:val="000000"/>
                 <w:lang w:eastAsia="en-IN"/>
               </w:rPr>
-              <w:t>1.34375</w:t>
+              <w:t>searchBestMatch</w:t>
             </w:r>
+            <w:proofErr w:type="spellEnd"/>
           </w:p>
         </w:tc>
         <w:tc>
           <w:tcPr>
-            <w:tcW w:w="2800" w:type="dxa"/>
+            <w:tcW w:w="2980" w:type="dxa"/>
             <w:tcBorders>
               <w:top w:val="nil"/>
               <w:left w:val="nil"/>
               <w:bottom w:val="single" w:sz="8" w:space="0" w:color="auto"/>
               <w:right w:val="single" w:sz="8" w:space="0" w:color="auto"/>
             </w:tcBorders>
+            <w:shd w:val="clear" w:color="auto" w:fill="FFFFFF"/>
             <w:tcMar>
               <w:top w:w="15" w:type="dxa"/>
               <w:left w:w="15" w:type="dxa"/>
@@ -5756,24 +5939,123 @@
           </w:tcPr>
           <w:p>
             <w:pPr>
+              <w:spacing w:after="0" w:line="240" w:lineRule="auto"/>
+              <w:jc w:val="right"/>
               <w:rPr>
-                <w:rFonts w:eastAsia="Times New Roman" w:cstheme="minorHAnsi"/>
-                <w:color w:val="222222"/>
+                <w:rFonts w:ascii="Calibri" w:eastAsia="Times New Roman" w:hAnsi="Calibri" w:cs="Calibri"/>
+                <w:color w:val="000000"/>
                 <w:lang w:eastAsia="en-IN"/>
               </w:rPr>
             </w:pPr>
             <w:r>
               <w:rPr>
-                <w:rFonts w:eastAsia="Times New Roman" w:cstheme="minorHAnsi"/>
-                <w:color w:val="222222"/>
+                <w:rFonts w:ascii="Calibri" w:eastAsia="Times New Roman" w:hAnsi="Calibri" w:cs="Calibri"/>
+                <w:color w:val="000000"/>
+                <w:lang w:eastAsia="en-IN"/>
+              </w:rPr>
+              <w:t>1.34375</w:t>
+            </w:r>
+          </w:p>
+        </w:tc>
+        <w:tc>
+          <w:tcPr>
+            <w:tcW w:w="2440" w:type="dxa"/>
+            <w:tcBorders>
+              <w:top w:val="nil"/>
+              <w:left w:val="nil"/>
+              <w:bottom w:val="single" w:sz="8" w:space="0" w:color="auto"/>
+              <w:right w:val="nil"/>
+            </w:tcBorders>
+            <w:shd w:val="clear" w:color="auto" w:fill="FFFFFF"/>
+            <w:tcMar>
+              <w:top w:w="15" w:type="dxa"/>
+              <w:left w:w="15" w:type="dxa"/>
+              <w:bottom w:w="0" w:type="dxa"/>
+              <w:right w:w="15" w:type="dxa"/>
+            </w:tcMar>
+            <w:vAlign w:val="center"/>
+            <w:hideMark/>
+          </w:tcPr>
+          <w:p>
+            <w:pPr>
+              <w:spacing w:after="0" w:line="240" w:lineRule="auto"/>
+              <w:jc w:val="right"/>
+              <w:rPr>
+                <w:rFonts w:ascii="Calibri" w:eastAsia="Times New Roman" w:hAnsi="Calibri" w:cs="Calibri"/>
+                <w:color w:val="000000"/>
+                <w:lang w:eastAsia="en-IN"/>
+              </w:rPr>
+            </w:pPr>
+            <w:r>
+              <w:rPr>
+                <w:rFonts w:ascii="Calibri" w:eastAsia="Times New Roman" w:hAnsi="Calibri" w:cs="Calibri"/>
+                <w:color w:val="000000"/>
                 <w:lang w:eastAsia="en-IN"/>
               </w:rPr>
               <w:t>0.765625</w:t>
             </w:r>
           </w:p>
         </w:tc>
+        <w:tc>
+          <w:tcPr>
+            <w:tcW w:w="0" w:type="auto"/>
+            <w:tcBorders>
+              <w:top w:val="nil"/>
+              <w:left w:val="single" w:sz="4" w:space="0" w:color="auto"/>
+              <w:bottom w:val="single" w:sz="4" w:space="0" w:color="auto"/>
+              <w:right w:val="single" w:sz="4" w:space="0" w:color="auto"/>
+            </w:tcBorders>
+            <w:shd w:val="clear" w:color="auto" w:fill="FFFFFF"/>
+            <w:noWrap/>
+            <w:tcMar>
+              <w:top w:w="15" w:type="dxa"/>
+              <w:left w:w="15" w:type="dxa"/>
+              <w:bottom w:w="0" w:type="dxa"/>
+              <w:right w:w="15" w:type="dxa"/>
+            </w:tcMar>
+            <w:vAlign w:val="bottom"/>
+            <w:hideMark/>
+          </w:tcPr>
+          <w:p>
+            <w:pPr>
+              <w:spacing w:after="0" w:line="240" w:lineRule="auto"/>
+              <w:jc w:val="right"/>
+              <w:rPr>
+                <w:rFonts w:ascii="Calibri" w:eastAsia="Times New Roman" w:hAnsi="Calibri" w:cs="Calibri"/>
+                <w:color w:val="000000"/>
+                <w:lang w:eastAsia="en-IN"/>
+              </w:rPr>
+            </w:pPr>
+            <w:r>
+              <w:rPr>
+                <w:rFonts w:ascii="Calibri" w:eastAsia="Times New Roman" w:hAnsi="Calibri" w:cs="Calibri"/>
+                <w:color w:val="000000"/>
+                <w:lang w:eastAsia="en-IN"/>
+              </w:rPr>
+              <w:t>0.031</w:t>
+            </w:r>
+          </w:p>
+        </w:tc>
       </w:tr>
     </w:tbl>
+    <w:p>
+      <w:pPr>
+        <w:rPr>
+          <w:rFonts w:eastAsia="Times New Roman" w:cstheme="minorHAnsi"/>
+          <w:color w:val="222222"/>
+          <w:lang w:eastAsia="en-IN"/>
+        </w:rPr>
+      </w:pPr>
+    </w:p>
+    <w:p>
+      <w:pPr>
+        <w:rPr>
+          <w:rFonts w:eastAsia="Times New Roman" w:cstheme="minorHAnsi"/>
+          <w:color w:val="222222"/>
+          <w:lang w:eastAsia="en-IN"/>
+        </w:rPr>
+      </w:pPr>
+    </w:p>
     <w:p/>
     <w:p/>
     <w:sectPr>

</xml_diff>